<commit_message>
Fixed errors in the previous document
</commit_message>
<xml_diff>
--- a/Work product/Document/Testing/Test Case Specification Document.docx
+++ b/Work product/Document/Testing/Test Case Specification Document.docx
@@ -2,2310 +2,6 @@
 <file path=word/document.xml><?xml version="1.0" encoding="utf-8"?>
 <w:document xmlns:wpc="http://schemas.microsoft.com/office/word/2010/wordprocessingCanvas" xmlns:cx="http://schemas.microsoft.com/office/drawing/2014/chartex" xmlns:cx1="http://schemas.microsoft.com/office/drawing/2015/9/8/chartex" xmlns:cx2="http://schemas.microsoft.com/office/drawing/2015/10/21/chartex" xmlns:cx3="http://schemas.microsoft.com/office/drawing/2016/5/9/chartex" xmlns:cx4="http://schemas.microsoft.com/office/drawing/2016/5/10/chartex" xmlns:cx5="http://schemas.microsoft.com/office/drawing/2016/5/11/chartex" xmlns:cx6="http://schemas.microsoft.com/office/drawing/2016/5/12/chartex" xmlns:cx7="http://schemas.microsoft.com/office/drawing/2016/5/13/chartex" xmlns:cx8="http://schemas.microsoft.com/office/drawing/2016/5/14/chartex" xmlns:mc="http://schemas.openxmlformats.org/markup-compatibility/2006" xmlns:aink="http://schemas.microsoft.com/office/drawing/2016/ink" xmlns:am3d="http://schemas.microsoft.com/office/drawing/2017/model3d" xmlns:o="urn:schemas-microsoft-com:office:office" xmlns:r="http://schemas.openxmlformats.org/officeDocument/2006/relationships" xmlns:m="http://schemas.openxmlformats.org/officeDocument/2006/math" xmlns:v="urn:schemas-microsoft-com:vml" xmlns:wp14="http://schemas.microsoft.com/office/word/2010/wordprocessingDrawing" xmlns:wp="http://schemas.openxmlformats.org/drawingml/2006/wordprocessingDrawing" xmlns:w10="urn:schemas-microsoft-com:office:word" xmlns:w="http://schemas.openxmlformats.org/wordprocessingml/2006/main" xmlns:w14="http://schemas.microsoft.com/office/word/2010/wordml" xmlns:w15="http://schemas.microsoft.com/office/word/2012/wordml" xmlns:w16cid="http://schemas.microsoft.com/office/word/2016/wordml/cid" xmlns:w16se="http://schemas.microsoft.com/office/word/2015/wordml/symex" xmlns:wpg="http://schemas.microsoft.com/office/word/2010/wordprocessingGroup" xmlns:wpi="http://schemas.microsoft.com/office/word/2010/wordprocessingInk" xmlns:wne="http://schemas.microsoft.com/office/word/2006/wordml" xmlns:wps="http://schemas.microsoft.com/office/word/2010/wordprocessingShape" mc:Ignorable="w14 w15 w16se w16cid wp14">
   <w:body>
-    <w:p>
-      <w:pPr>
-        <w:spacing w:before="100" w:beforeAutospacing="1" w:after="100" w:afterAutospacing="1" w:line="240" w:lineRule="auto"/>
-        <w:outlineLvl w:val="0"/>
-        <w:rPr>
-          <w:rFonts w:ascii="Times New Roman" w:eastAsia="Times New Roman" w:hAnsi="Times New Roman" w:cs="Times New Roman"/>
-          <w:b/>
-          <w:bCs/>
-          <w:kern w:val="36"/>
-          <w:sz w:val="48"/>
-          <w:szCs w:val="48"/>
-          <w:lang w:eastAsia="it-IT"/>
-        </w:rPr>
-      </w:pPr>
-      <w:r>
-        <w:rPr>
-          <w:rFonts w:ascii="Times New Roman" w:eastAsia="Times New Roman" w:hAnsi="Times New Roman" w:cs="Times New Roman"/>
-          <w:b/>
-          <w:bCs/>
-          <w:kern w:val="36"/>
-          <w:sz w:val="48"/>
-          <w:szCs w:val="48"/>
-          <w:lang w:eastAsia="it-IT"/>
-        </w:rPr>
-        <w:t xml:space="preserve">Test Case </w:t>
-      </w:r>
-      <w:proofErr w:type="spellStart"/>
-      <w:r>
-        <w:rPr>
-          <w:rFonts w:ascii="Times New Roman" w:eastAsia="Times New Roman" w:hAnsi="Times New Roman" w:cs="Times New Roman"/>
-          <w:b/>
-          <w:bCs/>
-          <w:kern w:val="36"/>
-          <w:sz w:val="48"/>
-          <w:szCs w:val="48"/>
-          <w:lang w:eastAsia="it-IT"/>
-        </w:rPr>
-        <w:t>Specification</w:t>
-      </w:r>
-      <w:proofErr w:type="spellEnd"/>
-      <w:r>
-        <w:rPr>
-          <w:rFonts w:ascii="Times New Roman" w:eastAsia="Times New Roman" w:hAnsi="Times New Roman" w:cs="Times New Roman"/>
-          <w:b/>
-          <w:bCs/>
-          <w:kern w:val="36"/>
-          <w:sz w:val="48"/>
-          <w:szCs w:val="48"/>
-          <w:lang w:eastAsia="it-IT"/>
-        </w:rPr>
-        <w:t xml:space="preserve"> Template</w:t>
-      </w:r>
-    </w:p>
-    <w:p>
-      <w:pPr>
-        <w:spacing w:before="150" w:after="60" w:line="240" w:lineRule="auto"/>
-        <w:rPr>
-          <w:rFonts w:ascii="Times New Roman" w:eastAsia="Times New Roman" w:hAnsi="Times New Roman" w:cs="Times New Roman"/>
-          <w:sz w:val="24"/>
-          <w:szCs w:val="24"/>
-          <w:lang w:eastAsia="it-IT"/>
-        </w:rPr>
-      </w:pPr>
-      <w:r>
-        <w:rPr>
-          <w:rFonts w:ascii="Times New Roman" w:eastAsia="Times New Roman" w:hAnsi="Times New Roman" w:cs="Times New Roman"/>
-          <w:sz w:val="24"/>
-          <w:szCs w:val="24"/>
-          <w:lang w:eastAsia="it-IT"/>
-        </w:rPr>
-        <w:t> </w:t>
-      </w:r>
-    </w:p>
-    <w:p>
-      <w:pPr>
-        <w:spacing w:before="100" w:beforeAutospacing="1" w:after="100" w:afterAutospacing="1" w:line="240" w:lineRule="auto"/>
-        <w:outlineLvl w:val="1"/>
-        <w:rPr>
-          <w:rFonts w:ascii="Times New Roman" w:eastAsia="Times New Roman" w:hAnsi="Times New Roman" w:cs="Times New Roman"/>
-          <w:b/>
-          <w:bCs/>
-          <w:sz w:val="36"/>
-          <w:szCs w:val="36"/>
-          <w:lang w:eastAsia="it-IT"/>
-        </w:rPr>
-      </w:pPr>
-      <w:bookmarkStart w:id="0" w:name="Purpose"/>
-      <w:bookmarkEnd w:id="0"/>
-      <w:r>
-        <w:rPr>
-          <w:rFonts w:ascii="Times New Roman" w:eastAsia="Times New Roman" w:hAnsi="Times New Roman" w:cs="Times New Roman"/>
-          <w:b/>
-          <w:bCs/>
-          <w:sz w:val="36"/>
-          <w:szCs w:val="36"/>
-          <w:lang w:eastAsia="it-IT"/>
-        </w:rPr>
-        <w:t>Purpose</w:t>
-      </w:r>
-    </w:p>
-    <w:p>
-      <w:pPr>
-        <w:spacing w:before="150" w:after="60" w:line="240" w:lineRule="auto"/>
-        <w:rPr>
-          <w:rFonts w:ascii="Times New Roman" w:eastAsia="Times New Roman" w:hAnsi="Times New Roman" w:cs="Times New Roman"/>
-          <w:sz w:val="24"/>
-          <w:szCs w:val="24"/>
-          <w:lang w:eastAsia="it-IT"/>
-        </w:rPr>
-      </w:pPr>
-      <w:r>
-        <w:rPr>
-          <w:rFonts w:ascii="Times New Roman" w:eastAsia="Times New Roman" w:hAnsi="Times New Roman" w:cs="Times New Roman"/>
-          <w:sz w:val="24"/>
-          <w:szCs w:val="24"/>
-          <w:lang w:eastAsia="it-IT"/>
-        </w:rPr>
-        <w:t> </w:t>
-      </w:r>
-    </w:p>
-    <w:p>
-      <w:pPr>
-        <w:spacing w:before="100" w:beforeAutospacing="1" w:after="100" w:afterAutospacing="1" w:line="240" w:lineRule="auto"/>
-        <w:outlineLvl w:val="1"/>
-        <w:rPr>
-          <w:rFonts w:ascii="Times New Roman" w:eastAsia="Times New Roman" w:hAnsi="Times New Roman" w:cs="Times New Roman"/>
-          <w:b/>
-          <w:bCs/>
-          <w:sz w:val="36"/>
-          <w:szCs w:val="36"/>
-          <w:lang w:eastAsia="it-IT"/>
-        </w:rPr>
-      </w:pPr>
-      <w:bookmarkStart w:id="1" w:name="Audience"/>
-      <w:bookmarkEnd w:id="1"/>
-      <w:r>
-        <w:rPr>
-          <w:rFonts w:ascii="Times New Roman" w:eastAsia="Times New Roman" w:hAnsi="Times New Roman" w:cs="Times New Roman"/>
-          <w:b/>
-          <w:bCs/>
-          <w:sz w:val="36"/>
-          <w:szCs w:val="36"/>
-          <w:lang w:eastAsia="it-IT"/>
-        </w:rPr>
-        <w:t>Audience</w:t>
-      </w:r>
-    </w:p>
-    <w:p>
-      <w:pPr>
-        <w:spacing w:before="150" w:after="60" w:line="240" w:lineRule="auto"/>
-        <w:rPr>
-          <w:rFonts w:ascii="Times New Roman" w:eastAsia="Times New Roman" w:hAnsi="Times New Roman" w:cs="Times New Roman"/>
-          <w:sz w:val="24"/>
-          <w:szCs w:val="24"/>
-          <w:lang w:eastAsia="it-IT"/>
-        </w:rPr>
-      </w:pPr>
-      <w:r>
-        <w:rPr>
-          <w:rFonts w:ascii="Times New Roman" w:eastAsia="Times New Roman" w:hAnsi="Times New Roman" w:cs="Times New Roman"/>
-          <w:sz w:val="24"/>
-          <w:szCs w:val="24"/>
-          <w:lang w:eastAsia="it-IT"/>
-        </w:rPr>
-        <w:t> </w:t>
-      </w:r>
-    </w:p>
-    <w:p>
-      <w:pPr>
-        <w:spacing w:before="100" w:beforeAutospacing="1" w:after="100" w:afterAutospacing="1" w:line="240" w:lineRule="auto"/>
-        <w:outlineLvl w:val="1"/>
-        <w:rPr>
-          <w:rFonts w:ascii="Times New Roman" w:eastAsia="Times New Roman" w:hAnsi="Times New Roman" w:cs="Times New Roman"/>
-          <w:b/>
-          <w:bCs/>
-          <w:sz w:val="36"/>
-          <w:szCs w:val="36"/>
-          <w:lang w:eastAsia="it-IT"/>
-        </w:rPr>
-      </w:pPr>
-      <w:bookmarkStart w:id="2" w:name="Template"/>
-      <w:bookmarkEnd w:id="2"/>
-      <w:r>
-        <w:rPr>
-          <w:rFonts w:ascii="Times New Roman" w:eastAsia="Times New Roman" w:hAnsi="Times New Roman" w:cs="Times New Roman"/>
-          <w:b/>
-          <w:bCs/>
-          <w:sz w:val="36"/>
-          <w:szCs w:val="36"/>
-          <w:lang w:eastAsia="it-IT"/>
-        </w:rPr>
-        <w:t>Template</w:t>
-      </w:r>
-    </w:p>
-    <w:tbl>
-      <w:tblPr>
-        <w:tblW w:w="5000" w:type="pct"/>
-        <w:tblCellSpacing w:w="15" w:type="dxa"/>
-        <w:tblCellMar>
-          <w:top w:w="15" w:type="dxa"/>
-          <w:left w:w="15" w:type="dxa"/>
-          <w:bottom w:w="15" w:type="dxa"/>
-          <w:right w:w="15" w:type="dxa"/>
-        </w:tblCellMar>
-        <w:tblLook w:val="04A0" w:firstRow="1" w:lastRow="0" w:firstColumn="1" w:lastColumn="0" w:noHBand="0" w:noVBand="1"/>
-      </w:tblPr>
-      <w:tblGrid>
-        <w:gridCol w:w="4819"/>
-        <w:gridCol w:w="4819"/>
-      </w:tblGrid>
-      <w:tr>
-        <w:trPr>
-          <w:tblCellSpacing w:w="15" w:type="dxa"/>
-        </w:trPr>
-        <w:tc>
-          <w:tcPr>
-            <w:tcW w:w="2500" w:type="pct"/>
-            <w:vAlign w:val="center"/>
-            <w:hideMark/>
-          </w:tcPr>
-          <w:p>
-            <w:pPr>
-              <w:spacing w:after="0" w:line="240" w:lineRule="auto"/>
-              <w:rPr>
-                <w:rFonts w:ascii="Arial" w:eastAsia="Times New Roman" w:hAnsi="Arial" w:cs="Arial"/>
-                <w:sz w:val="18"/>
-                <w:szCs w:val="18"/>
-                <w:lang w:eastAsia="it-IT"/>
-              </w:rPr>
-            </w:pPr>
-            <w:proofErr w:type="spellStart"/>
-            <w:r>
-              <w:rPr>
-                <w:rFonts w:ascii="Arial" w:eastAsia="Times New Roman" w:hAnsi="Arial" w:cs="Arial"/>
-                <w:b/>
-                <w:bCs/>
-                <w:sz w:val="18"/>
-                <w:szCs w:val="18"/>
-                <w:lang w:eastAsia="it-IT"/>
-              </w:rPr>
-              <w:t>Outline</w:t>
-            </w:r>
-            <w:proofErr w:type="spellEnd"/>
-          </w:p>
-        </w:tc>
-        <w:tc>
-          <w:tcPr>
-            <w:tcW w:w="2500" w:type="pct"/>
-            <w:vAlign w:val="center"/>
-            <w:hideMark/>
-          </w:tcPr>
-          <w:p>
-            <w:pPr>
-              <w:spacing w:after="0" w:line="240" w:lineRule="auto"/>
-              <w:rPr>
-                <w:rFonts w:ascii="Arial" w:eastAsia="Times New Roman" w:hAnsi="Arial" w:cs="Arial"/>
-                <w:sz w:val="18"/>
-                <w:szCs w:val="18"/>
-                <w:lang w:eastAsia="it-IT"/>
-              </w:rPr>
-            </w:pPr>
-            <w:r>
-              <w:rPr>
-                <w:rFonts w:ascii="Arial" w:eastAsia="Times New Roman" w:hAnsi="Arial" w:cs="Arial"/>
-                <w:b/>
-                <w:bCs/>
-                <w:sz w:val="18"/>
-                <w:szCs w:val="18"/>
-                <w:lang w:eastAsia="it-IT"/>
-              </w:rPr>
-              <w:t>Description</w:t>
-            </w:r>
-          </w:p>
-        </w:tc>
-      </w:tr>
-      <w:tr>
-        <w:trPr>
-          <w:tblCellSpacing w:w="15" w:type="dxa"/>
-        </w:trPr>
-        <w:tc>
-          <w:tcPr>
-            <w:tcW w:w="2500" w:type="pct"/>
-            <w:hideMark/>
-          </w:tcPr>
-          <w:p>
-            <w:pPr>
-              <w:spacing w:after="0" w:line="240" w:lineRule="auto"/>
-              <w:rPr>
-                <w:rFonts w:ascii="Arial" w:eastAsia="Times New Roman" w:hAnsi="Arial" w:cs="Arial"/>
-                <w:sz w:val="18"/>
-                <w:szCs w:val="18"/>
-                <w:lang w:eastAsia="it-IT"/>
-              </w:rPr>
-            </w:pPr>
-            <w:r>
-              <w:rPr>
-                <w:rFonts w:ascii="Arial" w:eastAsia="Times New Roman" w:hAnsi="Arial" w:cs="Arial"/>
-                <w:b/>
-                <w:bCs/>
-                <w:sz w:val="18"/>
-                <w:szCs w:val="18"/>
-                <w:lang w:eastAsia="it-IT"/>
-              </w:rPr>
-              <w:t xml:space="preserve">1. Test case </w:t>
-            </w:r>
-            <w:proofErr w:type="spellStart"/>
-            <w:r>
-              <w:rPr>
-                <w:rFonts w:ascii="Arial" w:eastAsia="Times New Roman" w:hAnsi="Arial" w:cs="Arial"/>
-                <w:b/>
-                <w:bCs/>
-                <w:sz w:val="18"/>
-                <w:szCs w:val="18"/>
-                <w:lang w:eastAsia="it-IT"/>
-              </w:rPr>
-              <w:t>specification</w:t>
-            </w:r>
-            <w:proofErr w:type="spellEnd"/>
-            <w:r>
-              <w:rPr>
-                <w:rFonts w:ascii="Arial" w:eastAsia="Times New Roman" w:hAnsi="Arial" w:cs="Arial"/>
-                <w:b/>
-                <w:bCs/>
-                <w:sz w:val="18"/>
-                <w:szCs w:val="18"/>
-                <w:lang w:eastAsia="it-IT"/>
-              </w:rPr>
-              <w:t xml:space="preserve"> </w:t>
-            </w:r>
-            <w:proofErr w:type="spellStart"/>
-            <w:r>
-              <w:rPr>
-                <w:rFonts w:ascii="Arial" w:eastAsia="Times New Roman" w:hAnsi="Arial" w:cs="Arial"/>
-                <w:b/>
-                <w:bCs/>
-                <w:sz w:val="18"/>
-                <w:szCs w:val="18"/>
-                <w:lang w:eastAsia="it-IT"/>
-              </w:rPr>
-              <w:t>identifier</w:t>
-            </w:r>
-            <w:proofErr w:type="spellEnd"/>
-          </w:p>
-        </w:tc>
-        <w:tc>
-          <w:tcPr>
-            <w:tcW w:w="2500" w:type="pct"/>
-            <w:hideMark/>
-          </w:tcPr>
-          <w:p>
-            <w:pPr>
-              <w:spacing w:after="0" w:line="240" w:lineRule="auto"/>
-              <w:rPr>
-                <w:rFonts w:ascii="Arial" w:eastAsia="Times New Roman" w:hAnsi="Arial" w:cs="Arial"/>
-                <w:sz w:val="18"/>
-                <w:szCs w:val="18"/>
-                <w:lang w:eastAsia="it-IT"/>
-              </w:rPr>
-            </w:pPr>
-            <w:r>
-              <w:rPr>
-                <w:rFonts w:ascii="Arial" w:eastAsia="Times New Roman" w:hAnsi="Arial" w:cs="Arial"/>
-                <w:i/>
-                <w:iCs/>
-                <w:sz w:val="18"/>
-                <w:szCs w:val="18"/>
-                <w:lang w:eastAsia="it-IT"/>
-              </w:rPr>
-              <w:t xml:space="preserve">The Test Case </w:t>
-            </w:r>
-            <w:proofErr w:type="spellStart"/>
-            <w:r>
-              <w:rPr>
-                <w:rFonts w:ascii="Arial" w:eastAsia="Times New Roman" w:hAnsi="Arial" w:cs="Arial"/>
-                <w:i/>
-                <w:iCs/>
-                <w:sz w:val="18"/>
-                <w:szCs w:val="18"/>
-                <w:lang w:eastAsia="it-IT"/>
-              </w:rPr>
-              <w:t>Specification</w:t>
-            </w:r>
-            <w:proofErr w:type="spellEnd"/>
-            <w:r>
-              <w:rPr>
-                <w:rFonts w:ascii="Arial" w:eastAsia="Times New Roman" w:hAnsi="Arial" w:cs="Arial"/>
-                <w:i/>
-                <w:iCs/>
-                <w:sz w:val="18"/>
-                <w:szCs w:val="18"/>
-                <w:lang w:eastAsia="it-IT"/>
-              </w:rPr>
-              <w:t xml:space="preserve"> </w:t>
-            </w:r>
-            <w:proofErr w:type="spellStart"/>
-            <w:r>
-              <w:rPr>
-                <w:rFonts w:ascii="Arial" w:eastAsia="Times New Roman" w:hAnsi="Arial" w:cs="Arial"/>
-                <w:i/>
-                <w:iCs/>
-                <w:sz w:val="18"/>
-                <w:szCs w:val="18"/>
-                <w:lang w:eastAsia="it-IT"/>
-              </w:rPr>
-              <w:t>identifier</w:t>
-            </w:r>
-            <w:proofErr w:type="spellEnd"/>
-            <w:r>
-              <w:rPr>
-                <w:rFonts w:ascii="Arial" w:eastAsia="Times New Roman" w:hAnsi="Arial" w:cs="Arial"/>
-                <w:i/>
-                <w:iCs/>
-                <w:sz w:val="18"/>
-                <w:szCs w:val="18"/>
-                <w:lang w:eastAsia="it-IT"/>
-              </w:rPr>
-              <w:t xml:space="preserve"> </w:t>
-            </w:r>
-            <w:proofErr w:type="spellStart"/>
-            <w:r>
-              <w:rPr>
-                <w:rFonts w:ascii="Arial" w:eastAsia="Times New Roman" w:hAnsi="Arial" w:cs="Arial"/>
-                <w:i/>
-                <w:iCs/>
-                <w:sz w:val="18"/>
-                <w:szCs w:val="18"/>
-                <w:lang w:eastAsia="it-IT"/>
-              </w:rPr>
-              <w:t>is</w:t>
-            </w:r>
-            <w:proofErr w:type="spellEnd"/>
-            <w:r>
-              <w:rPr>
-                <w:rFonts w:ascii="Arial" w:eastAsia="Times New Roman" w:hAnsi="Arial" w:cs="Arial"/>
-                <w:i/>
-                <w:iCs/>
-                <w:sz w:val="18"/>
-                <w:szCs w:val="18"/>
-                <w:lang w:eastAsia="it-IT"/>
-              </w:rPr>
-              <w:t xml:space="preserve"> the name of the test case, </w:t>
-            </w:r>
-            <w:proofErr w:type="spellStart"/>
-            <w:r>
-              <w:rPr>
-                <w:rFonts w:ascii="Arial" w:eastAsia="Times New Roman" w:hAnsi="Arial" w:cs="Arial"/>
-                <w:i/>
-                <w:iCs/>
-                <w:sz w:val="18"/>
-                <w:szCs w:val="18"/>
-                <w:lang w:eastAsia="it-IT"/>
-              </w:rPr>
-              <w:t>used</w:t>
-            </w:r>
-            <w:proofErr w:type="spellEnd"/>
-            <w:r>
-              <w:rPr>
-                <w:rFonts w:ascii="Arial" w:eastAsia="Times New Roman" w:hAnsi="Arial" w:cs="Arial"/>
-                <w:i/>
-                <w:iCs/>
-                <w:sz w:val="18"/>
-                <w:szCs w:val="18"/>
-                <w:lang w:eastAsia="it-IT"/>
-              </w:rPr>
-              <w:t xml:space="preserve"> to </w:t>
-            </w:r>
-            <w:proofErr w:type="spellStart"/>
-            <w:r>
-              <w:rPr>
-                <w:rFonts w:ascii="Arial" w:eastAsia="Times New Roman" w:hAnsi="Arial" w:cs="Arial"/>
-                <w:i/>
-                <w:iCs/>
-                <w:sz w:val="18"/>
-                <w:szCs w:val="18"/>
-                <w:lang w:eastAsia="it-IT"/>
-              </w:rPr>
-              <w:t>distinguish</w:t>
-            </w:r>
-            <w:proofErr w:type="spellEnd"/>
-            <w:r>
-              <w:rPr>
-                <w:rFonts w:ascii="Arial" w:eastAsia="Times New Roman" w:hAnsi="Arial" w:cs="Arial"/>
-                <w:i/>
-                <w:iCs/>
-                <w:sz w:val="18"/>
-                <w:szCs w:val="18"/>
-                <w:lang w:eastAsia="it-IT"/>
-              </w:rPr>
-              <w:t xml:space="preserve"> </w:t>
-            </w:r>
-            <w:proofErr w:type="spellStart"/>
-            <w:r>
-              <w:rPr>
-                <w:rFonts w:ascii="Arial" w:eastAsia="Times New Roman" w:hAnsi="Arial" w:cs="Arial"/>
-                <w:i/>
-                <w:iCs/>
-                <w:sz w:val="18"/>
-                <w:szCs w:val="18"/>
-                <w:lang w:eastAsia="it-IT"/>
-              </w:rPr>
-              <w:t>it</w:t>
-            </w:r>
-            <w:proofErr w:type="spellEnd"/>
-            <w:r>
-              <w:rPr>
-                <w:rFonts w:ascii="Arial" w:eastAsia="Times New Roman" w:hAnsi="Arial" w:cs="Arial"/>
-                <w:i/>
-                <w:iCs/>
-                <w:sz w:val="18"/>
-                <w:szCs w:val="18"/>
-                <w:lang w:eastAsia="it-IT"/>
-              </w:rPr>
-              <w:t xml:space="preserve"> from other test </w:t>
-            </w:r>
-            <w:proofErr w:type="spellStart"/>
-            <w:r>
-              <w:rPr>
-                <w:rFonts w:ascii="Arial" w:eastAsia="Times New Roman" w:hAnsi="Arial" w:cs="Arial"/>
-                <w:i/>
-                <w:iCs/>
-                <w:sz w:val="18"/>
-                <w:szCs w:val="18"/>
-                <w:lang w:eastAsia="it-IT"/>
-              </w:rPr>
-              <w:t>cases</w:t>
-            </w:r>
-            <w:proofErr w:type="spellEnd"/>
-            <w:r>
-              <w:rPr>
-                <w:rFonts w:ascii="Arial" w:eastAsia="Times New Roman" w:hAnsi="Arial" w:cs="Arial"/>
-                <w:i/>
-                <w:iCs/>
-                <w:sz w:val="18"/>
-                <w:szCs w:val="18"/>
-                <w:lang w:eastAsia="it-IT"/>
-              </w:rPr>
-              <w:t xml:space="preserve">. </w:t>
-            </w:r>
-            <w:proofErr w:type="spellStart"/>
-            <w:r>
-              <w:rPr>
-                <w:rFonts w:ascii="Arial" w:eastAsia="Times New Roman" w:hAnsi="Arial" w:cs="Arial"/>
-                <w:i/>
-                <w:iCs/>
-                <w:sz w:val="18"/>
-                <w:szCs w:val="18"/>
-                <w:lang w:eastAsia="it-IT"/>
-              </w:rPr>
-              <w:t>Conventions</w:t>
-            </w:r>
-            <w:proofErr w:type="spellEnd"/>
-            <w:r>
-              <w:rPr>
-                <w:rFonts w:ascii="Arial" w:eastAsia="Times New Roman" w:hAnsi="Arial" w:cs="Arial"/>
-                <w:i/>
-                <w:iCs/>
-                <w:sz w:val="18"/>
-                <w:szCs w:val="18"/>
-                <w:lang w:eastAsia="it-IT"/>
-              </w:rPr>
-              <w:t xml:space="preserve"> </w:t>
-            </w:r>
-            <w:proofErr w:type="spellStart"/>
-            <w:r>
-              <w:rPr>
-                <w:rFonts w:ascii="Arial" w:eastAsia="Times New Roman" w:hAnsi="Arial" w:cs="Arial"/>
-                <w:i/>
-                <w:iCs/>
-                <w:sz w:val="18"/>
-                <w:szCs w:val="18"/>
-                <w:lang w:eastAsia="it-IT"/>
-              </w:rPr>
-              <w:t>such</w:t>
-            </w:r>
-            <w:proofErr w:type="spellEnd"/>
-            <w:r>
-              <w:rPr>
-                <w:rFonts w:ascii="Arial" w:eastAsia="Times New Roman" w:hAnsi="Arial" w:cs="Arial"/>
-                <w:i/>
-                <w:iCs/>
-                <w:sz w:val="18"/>
-                <w:szCs w:val="18"/>
-                <w:lang w:eastAsia="it-IT"/>
-              </w:rPr>
-              <w:t xml:space="preserve"> </w:t>
-            </w:r>
-            <w:proofErr w:type="spellStart"/>
-            <w:r>
-              <w:rPr>
-                <w:rFonts w:ascii="Arial" w:eastAsia="Times New Roman" w:hAnsi="Arial" w:cs="Arial"/>
-                <w:i/>
-                <w:iCs/>
-                <w:sz w:val="18"/>
-                <w:szCs w:val="18"/>
-                <w:lang w:eastAsia="it-IT"/>
-              </w:rPr>
-              <w:t>as</w:t>
-            </w:r>
-            <w:proofErr w:type="spellEnd"/>
-            <w:r>
-              <w:rPr>
-                <w:rFonts w:ascii="Arial" w:eastAsia="Times New Roman" w:hAnsi="Arial" w:cs="Arial"/>
-                <w:i/>
-                <w:iCs/>
-                <w:sz w:val="18"/>
-                <w:szCs w:val="18"/>
-                <w:lang w:eastAsia="it-IT"/>
-              </w:rPr>
-              <w:t xml:space="preserve"> naming the test </w:t>
-            </w:r>
-            <w:proofErr w:type="spellStart"/>
-            <w:r>
-              <w:rPr>
-                <w:rFonts w:ascii="Arial" w:eastAsia="Times New Roman" w:hAnsi="Arial" w:cs="Arial"/>
-                <w:i/>
-                <w:iCs/>
-                <w:sz w:val="18"/>
-                <w:szCs w:val="18"/>
-                <w:lang w:eastAsia="it-IT"/>
-              </w:rPr>
-              <w:t>cases</w:t>
-            </w:r>
-            <w:proofErr w:type="spellEnd"/>
-            <w:r>
-              <w:rPr>
-                <w:rFonts w:ascii="Arial" w:eastAsia="Times New Roman" w:hAnsi="Arial" w:cs="Arial"/>
-                <w:i/>
-                <w:iCs/>
-                <w:sz w:val="18"/>
-                <w:szCs w:val="18"/>
-                <w:lang w:eastAsia="it-IT"/>
-              </w:rPr>
-              <w:t xml:space="preserve"> from the features or the component </w:t>
-            </w:r>
-            <w:proofErr w:type="spellStart"/>
-            <w:r>
-              <w:rPr>
-                <w:rFonts w:ascii="Arial" w:eastAsia="Times New Roman" w:hAnsi="Arial" w:cs="Arial"/>
-                <w:i/>
-                <w:iCs/>
-                <w:sz w:val="18"/>
-                <w:szCs w:val="18"/>
-                <w:lang w:eastAsia="it-IT"/>
-              </w:rPr>
-              <w:t>being</w:t>
-            </w:r>
-            <w:proofErr w:type="spellEnd"/>
-            <w:r>
-              <w:rPr>
-                <w:rFonts w:ascii="Arial" w:eastAsia="Times New Roman" w:hAnsi="Arial" w:cs="Arial"/>
-                <w:i/>
-                <w:iCs/>
-                <w:sz w:val="18"/>
-                <w:szCs w:val="18"/>
-                <w:lang w:eastAsia="it-IT"/>
-              </w:rPr>
-              <w:t xml:space="preserve"> </w:t>
-            </w:r>
-            <w:proofErr w:type="spellStart"/>
-            <w:r>
-              <w:rPr>
-                <w:rFonts w:ascii="Arial" w:eastAsia="Times New Roman" w:hAnsi="Arial" w:cs="Arial"/>
-                <w:i/>
-                <w:iCs/>
-                <w:sz w:val="18"/>
-                <w:szCs w:val="18"/>
-                <w:lang w:eastAsia="it-IT"/>
-              </w:rPr>
-              <w:t>tested</w:t>
-            </w:r>
-            <w:proofErr w:type="spellEnd"/>
-            <w:r>
-              <w:rPr>
-                <w:rFonts w:ascii="Arial" w:eastAsia="Times New Roman" w:hAnsi="Arial" w:cs="Arial"/>
-                <w:i/>
-                <w:iCs/>
-                <w:sz w:val="18"/>
-                <w:szCs w:val="18"/>
-                <w:lang w:eastAsia="it-IT"/>
-              </w:rPr>
-              <w:t xml:space="preserve"> </w:t>
-            </w:r>
-            <w:proofErr w:type="spellStart"/>
-            <w:r>
-              <w:rPr>
-                <w:rFonts w:ascii="Arial" w:eastAsia="Times New Roman" w:hAnsi="Arial" w:cs="Arial"/>
-                <w:i/>
-                <w:iCs/>
-                <w:sz w:val="18"/>
-                <w:szCs w:val="18"/>
-                <w:lang w:eastAsia="it-IT"/>
-              </w:rPr>
-              <w:t>allow</w:t>
-            </w:r>
-            <w:proofErr w:type="spellEnd"/>
-            <w:r>
-              <w:rPr>
-                <w:rFonts w:ascii="Arial" w:eastAsia="Times New Roman" w:hAnsi="Arial" w:cs="Arial"/>
-                <w:i/>
-                <w:iCs/>
-                <w:sz w:val="18"/>
-                <w:szCs w:val="18"/>
-                <w:lang w:eastAsia="it-IT"/>
-              </w:rPr>
-              <w:t xml:space="preserve"> developers to more </w:t>
-            </w:r>
-            <w:proofErr w:type="spellStart"/>
-            <w:r>
-              <w:rPr>
-                <w:rFonts w:ascii="Arial" w:eastAsia="Times New Roman" w:hAnsi="Arial" w:cs="Arial"/>
-                <w:i/>
-                <w:iCs/>
-                <w:sz w:val="18"/>
-                <w:szCs w:val="18"/>
-                <w:lang w:eastAsia="it-IT"/>
-              </w:rPr>
-              <w:t>easily</w:t>
-            </w:r>
-            <w:proofErr w:type="spellEnd"/>
-            <w:r>
-              <w:rPr>
-                <w:rFonts w:ascii="Arial" w:eastAsia="Times New Roman" w:hAnsi="Arial" w:cs="Arial"/>
-                <w:i/>
-                <w:iCs/>
-                <w:sz w:val="18"/>
-                <w:szCs w:val="18"/>
-                <w:lang w:eastAsia="it-IT"/>
-              </w:rPr>
-              <w:t xml:space="preserve"> </w:t>
-            </w:r>
-            <w:proofErr w:type="spellStart"/>
-            <w:r>
-              <w:rPr>
-                <w:rFonts w:ascii="Arial" w:eastAsia="Times New Roman" w:hAnsi="Arial" w:cs="Arial"/>
-                <w:i/>
-                <w:iCs/>
-                <w:sz w:val="18"/>
-                <w:szCs w:val="18"/>
-                <w:lang w:eastAsia="it-IT"/>
-              </w:rPr>
-              <w:t>refer</w:t>
-            </w:r>
-            <w:proofErr w:type="spellEnd"/>
-            <w:r>
-              <w:rPr>
-                <w:rFonts w:ascii="Arial" w:eastAsia="Times New Roman" w:hAnsi="Arial" w:cs="Arial"/>
-                <w:i/>
-                <w:iCs/>
-                <w:sz w:val="18"/>
-                <w:szCs w:val="18"/>
-                <w:lang w:eastAsia="it-IT"/>
-              </w:rPr>
-              <w:t xml:space="preserve"> to test </w:t>
-            </w:r>
-            <w:proofErr w:type="spellStart"/>
-            <w:r>
-              <w:rPr>
-                <w:rFonts w:ascii="Arial" w:eastAsia="Times New Roman" w:hAnsi="Arial" w:cs="Arial"/>
-                <w:i/>
-                <w:iCs/>
-                <w:sz w:val="18"/>
-                <w:szCs w:val="18"/>
-                <w:lang w:eastAsia="it-IT"/>
-              </w:rPr>
-              <w:t>cases</w:t>
-            </w:r>
-            <w:proofErr w:type="spellEnd"/>
-            <w:r>
-              <w:rPr>
-                <w:rFonts w:ascii="Arial" w:eastAsia="Times New Roman" w:hAnsi="Arial" w:cs="Arial"/>
-                <w:i/>
-                <w:iCs/>
-                <w:sz w:val="18"/>
-                <w:szCs w:val="18"/>
-                <w:lang w:eastAsia="it-IT"/>
-              </w:rPr>
-              <w:t>.</w:t>
-            </w:r>
-          </w:p>
-        </w:tc>
-      </w:tr>
-      <w:tr>
-        <w:trPr>
-          <w:tblCellSpacing w:w="15" w:type="dxa"/>
-        </w:trPr>
-        <w:tc>
-          <w:tcPr>
-            <w:tcW w:w="0" w:type="auto"/>
-            <w:gridSpan w:val="2"/>
-            <w:vAlign w:val="center"/>
-            <w:hideMark/>
-          </w:tcPr>
-          <w:p>
-            <w:pPr>
-              <w:spacing w:after="0" w:line="240" w:lineRule="auto"/>
-              <w:rPr>
-                <w:rFonts w:ascii="Arial" w:eastAsia="Times New Roman" w:hAnsi="Arial" w:cs="Arial"/>
-                <w:sz w:val="18"/>
-                <w:szCs w:val="18"/>
-                <w:lang w:eastAsia="it-IT"/>
-              </w:rPr>
-            </w:pPr>
-            <w:r>
-              <w:rPr>
-                <w:rFonts w:ascii="Arial" w:eastAsia="Times New Roman" w:hAnsi="Arial" w:cs="Arial"/>
-                <w:sz w:val="18"/>
-                <w:szCs w:val="18"/>
-                <w:lang w:eastAsia="it-IT"/>
-              </w:rPr>
-              <w:t> </w:t>
-            </w:r>
-          </w:p>
-        </w:tc>
-      </w:tr>
-      <w:tr>
-        <w:trPr>
-          <w:tblCellSpacing w:w="15" w:type="dxa"/>
-        </w:trPr>
-        <w:tc>
-          <w:tcPr>
-            <w:tcW w:w="2500" w:type="pct"/>
-            <w:hideMark/>
-          </w:tcPr>
-          <w:p>
-            <w:pPr>
-              <w:spacing w:after="0" w:line="240" w:lineRule="auto"/>
-              <w:rPr>
-                <w:rFonts w:ascii="Arial" w:eastAsia="Times New Roman" w:hAnsi="Arial" w:cs="Arial"/>
-                <w:sz w:val="18"/>
-                <w:szCs w:val="18"/>
-                <w:lang w:eastAsia="it-IT"/>
-              </w:rPr>
-            </w:pPr>
-            <w:r>
-              <w:rPr>
-                <w:rFonts w:ascii="Arial" w:eastAsia="Times New Roman" w:hAnsi="Arial" w:cs="Arial"/>
-                <w:b/>
-                <w:bCs/>
-                <w:sz w:val="18"/>
-                <w:szCs w:val="18"/>
-                <w:lang w:eastAsia="it-IT"/>
-              </w:rPr>
-              <w:t>2. Test items</w:t>
-            </w:r>
-          </w:p>
-        </w:tc>
-        <w:tc>
-          <w:tcPr>
-            <w:tcW w:w="2500" w:type="pct"/>
-            <w:hideMark/>
-          </w:tcPr>
-          <w:p>
-            <w:pPr>
-              <w:spacing w:after="0" w:line="240" w:lineRule="auto"/>
-              <w:rPr>
-                <w:rFonts w:ascii="Arial" w:eastAsia="Times New Roman" w:hAnsi="Arial" w:cs="Arial"/>
-                <w:sz w:val="18"/>
-                <w:szCs w:val="18"/>
-                <w:lang w:eastAsia="it-IT"/>
-              </w:rPr>
-            </w:pPr>
-            <w:r>
-              <w:rPr>
-                <w:rFonts w:ascii="Arial" w:eastAsia="Times New Roman" w:hAnsi="Arial" w:cs="Arial"/>
-                <w:i/>
-                <w:iCs/>
-                <w:sz w:val="18"/>
-                <w:szCs w:val="18"/>
-                <w:lang w:eastAsia="it-IT"/>
-              </w:rPr>
-              <w:t xml:space="preserve">Section 2 of the TCS </w:t>
-            </w:r>
-            <w:proofErr w:type="spellStart"/>
-            <w:r>
-              <w:rPr>
-                <w:rFonts w:ascii="Arial" w:eastAsia="Times New Roman" w:hAnsi="Arial" w:cs="Arial"/>
-                <w:i/>
-                <w:iCs/>
-                <w:sz w:val="18"/>
-                <w:szCs w:val="18"/>
-                <w:lang w:eastAsia="it-IT"/>
-              </w:rPr>
-              <w:t>lists</w:t>
-            </w:r>
-            <w:proofErr w:type="spellEnd"/>
-            <w:r>
-              <w:rPr>
-                <w:rFonts w:ascii="Arial" w:eastAsia="Times New Roman" w:hAnsi="Arial" w:cs="Arial"/>
-                <w:i/>
-                <w:iCs/>
-                <w:sz w:val="18"/>
-                <w:szCs w:val="18"/>
-                <w:lang w:eastAsia="it-IT"/>
-              </w:rPr>
-              <w:t xml:space="preserve"> the </w:t>
-            </w:r>
-            <w:proofErr w:type="spellStart"/>
-            <w:r>
-              <w:rPr>
-                <w:rFonts w:ascii="Arial" w:eastAsia="Times New Roman" w:hAnsi="Arial" w:cs="Arial"/>
-                <w:i/>
-                <w:iCs/>
-                <w:sz w:val="18"/>
-                <w:szCs w:val="18"/>
-                <w:lang w:eastAsia="it-IT"/>
-              </w:rPr>
-              <w:t>components</w:t>
-            </w:r>
-            <w:proofErr w:type="spellEnd"/>
-            <w:r>
-              <w:rPr>
-                <w:rFonts w:ascii="Arial" w:eastAsia="Times New Roman" w:hAnsi="Arial" w:cs="Arial"/>
-                <w:i/>
-                <w:iCs/>
-                <w:sz w:val="18"/>
-                <w:szCs w:val="18"/>
-                <w:lang w:eastAsia="it-IT"/>
-              </w:rPr>
-              <w:t xml:space="preserve"> under test and the features </w:t>
-            </w:r>
-            <w:proofErr w:type="spellStart"/>
-            <w:r>
-              <w:rPr>
-                <w:rFonts w:ascii="Arial" w:eastAsia="Times New Roman" w:hAnsi="Arial" w:cs="Arial"/>
-                <w:i/>
-                <w:iCs/>
-                <w:sz w:val="18"/>
-                <w:szCs w:val="18"/>
-                <w:lang w:eastAsia="it-IT"/>
-              </w:rPr>
-              <w:t>being</w:t>
-            </w:r>
-            <w:proofErr w:type="spellEnd"/>
-            <w:r>
-              <w:rPr>
-                <w:rFonts w:ascii="Arial" w:eastAsia="Times New Roman" w:hAnsi="Arial" w:cs="Arial"/>
-                <w:i/>
-                <w:iCs/>
-                <w:sz w:val="18"/>
-                <w:szCs w:val="18"/>
-                <w:lang w:eastAsia="it-IT"/>
-              </w:rPr>
-              <w:t xml:space="preserve"> </w:t>
-            </w:r>
-            <w:proofErr w:type="spellStart"/>
-            <w:r>
-              <w:rPr>
-                <w:rFonts w:ascii="Arial" w:eastAsia="Times New Roman" w:hAnsi="Arial" w:cs="Arial"/>
-                <w:i/>
-                <w:iCs/>
-                <w:sz w:val="18"/>
-                <w:szCs w:val="18"/>
-                <w:lang w:eastAsia="it-IT"/>
-              </w:rPr>
-              <w:t>exercised</w:t>
-            </w:r>
-            <w:proofErr w:type="spellEnd"/>
-            <w:r>
-              <w:rPr>
-                <w:rFonts w:ascii="Arial" w:eastAsia="Times New Roman" w:hAnsi="Arial" w:cs="Arial"/>
-                <w:i/>
-                <w:iCs/>
-                <w:sz w:val="18"/>
-                <w:szCs w:val="18"/>
-                <w:lang w:eastAsia="it-IT"/>
-              </w:rPr>
-              <w:t>.</w:t>
-            </w:r>
-          </w:p>
-        </w:tc>
-      </w:tr>
-      <w:tr>
-        <w:trPr>
-          <w:tblCellSpacing w:w="15" w:type="dxa"/>
-        </w:trPr>
-        <w:tc>
-          <w:tcPr>
-            <w:tcW w:w="0" w:type="auto"/>
-            <w:gridSpan w:val="2"/>
-            <w:vAlign w:val="center"/>
-            <w:hideMark/>
-          </w:tcPr>
-          <w:p>
-            <w:pPr>
-              <w:spacing w:after="0" w:line="240" w:lineRule="auto"/>
-              <w:rPr>
-                <w:rFonts w:ascii="Arial" w:eastAsia="Times New Roman" w:hAnsi="Arial" w:cs="Arial"/>
-                <w:sz w:val="18"/>
-                <w:szCs w:val="18"/>
-                <w:lang w:eastAsia="it-IT"/>
-              </w:rPr>
-            </w:pPr>
-            <w:r>
-              <w:rPr>
-                <w:rFonts w:ascii="Arial" w:eastAsia="Times New Roman" w:hAnsi="Arial" w:cs="Arial"/>
-                <w:sz w:val="18"/>
-                <w:szCs w:val="18"/>
-                <w:lang w:eastAsia="it-IT"/>
-              </w:rPr>
-              <w:t> </w:t>
-            </w:r>
-          </w:p>
-        </w:tc>
-      </w:tr>
-      <w:tr>
-        <w:trPr>
-          <w:tblCellSpacing w:w="15" w:type="dxa"/>
-        </w:trPr>
-        <w:tc>
-          <w:tcPr>
-            <w:tcW w:w="2500" w:type="pct"/>
-            <w:hideMark/>
-          </w:tcPr>
-          <w:p>
-            <w:pPr>
-              <w:spacing w:after="0" w:line="240" w:lineRule="auto"/>
-              <w:rPr>
-                <w:rFonts w:ascii="Arial" w:eastAsia="Times New Roman" w:hAnsi="Arial" w:cs="Arial"/>
-                <w:sz w:val="18"/>
-                <w:szCs w:val="18"/>
-                <w:lang w:eastAsia="it-IT"/>
-              </w:rPr>
-            </w:pPr>
-            <w:r>
-              <w:rPr>
-                <w:rFonts w:ascii="Arial" w:eastAsia="Times New Roman" w:hAnsi="Arial" w:cs="Arial"/>
-                <w:b/>
-                <w:bCs/>
-                <w:sz w:val="18"/>
-                <w:szCs w:val="18"/>
-                <w:lang w:eastAsia="it-IT"/>
-              </w:rPr>
-              <w:t xml:space="preserve">3. Input </w:t>
-            </w:r>
-            <w:proofErr w:type="spellStart"/>
-            <w:r>
-              <w:rPr>
-                <w:rFonts w:ascii="Arial" w:eastAsia="Times New Roman" w:hAnsi="Arial" w:cs="Arial"/>
-                <w:b/>
-                <w:bCs/>
-                <w:sz w:val="18"/>
-                <w:szCs w:val="18"/>
-                <w:lang w:eastAsia="it-IT"/>
-              </w:rPr>
-              <w:t>specifications</w:t>
-            </w:r>
-            <w:proofErr w:type="spellEnd"/>
-          </w:p>
-        </w:tc>
-        <w:tc>
-          <w:tcPr>
-            <w:tcW w:w="2500" w:type="pct"/>
-            <w:hideMark/>
-          </w:tcPr>
-          <w:p>
-            <w:pPr>
-              <w:spacing w:after="0" w:line="240" w:lineRule="auto"/>
-              <w:rPr>
-                <w:rFonts w:ascii="Arial" w:eastAsia="Times New Roman" w:hAnsi="Arial" w:cs="Arial"/>
-                <w:sz w:val="18"/>
-                <w:szCs w:val="18"/>
-                <w:lang w:eastAsia="it-IT"/>
-              </w:rPr>
-            </w:pPr>
-            <w:r>
-              <w:rPr>
-                <w:rFonts w:ascii="Arial" w:eastAsia="Times New Roman" w:hAnsi="Arial" w:cs="Arial"/>
-                <w:i/>
-                <w:iCs/>
-                <w:sz w:val="18"/>
-                <w:szCs w:val="18"/>
-                <w:lang w:eastAsia="it-IT"/>
-              </w:rPr>
-              <w:t xml:space="preserve">Section 3 </w:t>
-            </w:r>
-            <w:proofErr w:type="spellStart"/>
-            <w:r>
-              <w:rPr>
-                <w:rFonts w:ascii="Arial" w:eastAsia="Times New Roman" w:hAnsi="Arial" w:cs="Arial"/>
-                <w:i/>
-                <w:iCs/>
-                <w:sz w:val="18"/>
-                <w:szCs w:val="18"/>
-                <w:lang w:eastAsia="it-IT"/>
-              </w:rPr>
-              <w:t>lists</w:t>
-            </w:r>
-            <w:proofErr w:type="spellEnd"/>
-            <w:r>
-              <w:rPr>
-                <w:rFonts w:ascii="Arial" w:eastAsia="Times New Roman" w:hAnsi="Arial" w:cs="Arial"/>
-                <w:i/>
-                <w:iCs/>
-                <w:sz w:val="18"/>
-                <w:szCs w:val="18"/>
-                <w:lang w:eastAsia="it-IT"/>
-              </w:rPr>
-              <w:t xml:space="preserve"> the </w:t>
-            </w:r>
-            <w:proofErr w:type="spellStart"/>
-            <w:r>
-              <w:rPr>
-                <w:rFonts w:ascii="Arial" w:eastAsia="Times New Roman" w:hAnsi="Arial" w:cs="Arial"/>
-                <w:i/>
-                <w:iCs/>
-                <w:sz w:val="18"/>
-                <w:szCs w:val="18"/>
-                <w:lang w:eastAsia="it-IT"/>
-              </w:rPr>
-              <w:t>inputs</w:t>
-            </w:r>
-            <w:proofErr w:type="spellEnd"/>
-            <w:r>
-              <w:rPr>
-                <w:rFonts w:ascii="Arial" w:eastAsia="Times New Roman" w:hAnsi="Arial" w:cs="Arial"/>
-                <w:i/>
-                <w:iCs/>
-                <w:sz w:val="18"/>
-                <w:szCs w:val="18"/>
-                <w:lang w:eastAsia="it-IT"/>
-              </w:rPr>
-              <w:t xml:space="preserve"> </w:t>
-            </w:r>
-            <w:proofErr w:type="spellStart"/>
-            <w:r>
-              <w:rPr>
-                <w:rFonts w:ascii="Arial" w:eastAsia="Times New Roman" w:hAnsi="Arial" w:cs="Arial"/>
-                <w:i/>
-                <w:iCs/>
-                <w:sz w:val="18"/>
-                <w:szCs w:val="18"/>
-                <w:lang w:eastAsia="it-IT"/>
-              </w:rPr>
-              <w:t>required</w:t>
-            </w:r>
-            <w:proofErr w:type="spellEnd"/>
-            <w:r>
-              <w:rPr>
-                <w:rFonts w:ascii="Arial" w:eastAsia="Times New Roman" w:hAnsi="Arial" w:cs="Arial"/>
-                <w:i/>
-                <w:iCs/>
-                <w:sz w:val="18"/>
-                <w:szCs w:val="18"/>
-                <w:lang w:eastAsia="it-IT"/>
-              </w:rPr>
-              <w:t xml:space="preserve"> for the test </w:t>
-            </w:r>
-            <w:proofErr w:type="spellStart"/>
-            <w:r>
-              <w:rPr>
-                <w:rFonts w:ascii="Arial" w:eastAsia="Times New Roman" w:hAnsi="Arial" w:cs="Arial"/>
-                <w:i/>
-                <w:iCs/>
-                <w:sz w:val="18"/>
-                <w:szCs w:val="18"/>
-                <w:lang w:eastAsia="it-IT"/>
-              </w:rPr>
-              <w:t>cases</w:t>
-            </w:r>
-            <w:proofErr w:type="spellEnd"/>
-            <w:r>
-              <w:rPr>
-                <w:rFonts w:ascii="Arial" w:eastAsia="Times New Roman" w:hAnsi="Arial" w:cs="Arial"/>
-                <w:i/>
-                <w:iCs/>
-                <w:sz w:val="18"/>
-                <w:szCs w:val="18"/>
-                <w:lang w:eastAsia="it-IT"/>
-              </w:rPr>
-              <w:t>.</w:t>
-            </w:r>
-          </w:p>
-        </w:tc>
-      </w:tr>
-      <w:tr>
-        <w:trPr>
-          <w:tblCellSpacing w:w="15" w:type="dxa"/>
-        </w:trPr>
-        <w:tc>
-          <w:tcPr>
-            <w:tcW w:w="0" w:type="auto"/>
-            <w:gridSpan w:val="2"/>
-            <w:vAlign w:val="center"/>
-            <w:hideMark/>
-          </w:tcPr>
-          <w:p>
-            <w:pPr>
-              <w:spacing w:after="0" w:line="240" w:lineRule="auto"/>
-              <w:rPr>
-                <w:rFonts w:ascii="Arial" w:eastAsia="Times New Roman" w:hAnsi="Arial" w:cs="Arial"/>
-                <w:sz w:val="18"/>
-                <w:szCs w:val="18"/>
-                <w:lang w:eastAsia="it-IT"/>
-              </w:rPr>
-            </w:pPr>
-            <w:r>
-              <w:rPr>
-                <w:rFonts w:ascii="Arial" w:eastAsia="Times New Roman" w:hAnsi="Arial" w:cs="Arial"/>
-                <w:sz w:val="18"/>
-                <w:szCs w:val="18"/>
-                <w:lang w:eastAsia="it-IT"/>
-              </w:rPr>
-              <w:t> </w:t>
-            </w:r>
-          </w:p>
-        </w:tc>
-      </w:tr>
-      <w:tr>
-        <w:trPr>
-          <w:tblCellSpacing w:w="15" w:type="dxa"/>
-        </w:trPr>
-        <w:tc>
-          <w:tcPr>
-            <w:tcW w:w="2500" w:type="pct"/>
-            <w:hideMark/>
-          </w:tcPr>
-          <w:p>
-            <w:pPr>
-              <w:spacing w:after="0" w:line="240" w:lineRule="auto"/>
-              <w:rPr>
-                <w:rFonts w:ascii="Arial" w:eastAsia="Times New Roman" w:hAnsi="Arial" w:cs="Arial"/>
-                <w:sz w:val="18"/>
-                <w:szCs w:val="18"/>
-                <w:lang w:eastAsia="it-IT"/>
-              </w:rPr>
-            </w:pPr>
-            <w:r>
-              <w:rPr>
-                <w:rFonts w:ascii="Arial" w:eastAsia="Times New Roman" w:hAnsi="Arial" w:cs="Arial"/>
-                <w:b/>
-                <w:bCs/>
-                <w:sz w:val="18"/>
-                <w:szCs w:val="18"/>
-                <w:lang w:eastAsia="it-IT"/>
-              </w:rPr>
-              <w:t xml:space="preserve">4. Output </w:t>
-            </w:r>
-            <w:proofErr w:type="spellStart"/>
-            <w:r>
-              <w:rPr>
-                <w:rFonts w:ascii="Arial" w:eastAsia="Times New Roman" w:hAnsi="Arial" w:cs="Arial"/>
-                <w:b/>
-                <w:bCs/>
-                <w:sz w:val="18"/>
-                <w:szCs w:val="18"/>
-                <w:lang w:eastAsia="it-IT"/>
-              </w:rPr>
-              <w:t>specifications</w:t>
-            </w:r>
-            <w:proofErr w:type="spellEnd"/>
-          </w:p>
-        </w:tc>
-        <w:tc>
-          <w:tcPr>
-            <w:tcW w:w="2500" w:type="pct"/>
-            <w:hideMark/>
-          </w:tcPr>
-          <w:p>
-            <w:pPr>
-              <w:spacing w:after="0" w:line="240" w:lineRule="auto"/>
-              <w:rPr>
-                <w:rFonts w:ascii="Arial" w:eastAsia="Times New Roman" w:hAnsi="Arial" w:cs="Arial"/>
-                <w:sz w:val="18"/>
-                <w:szCs w:val="18"/>
-                <w:lang w:eastAsia="it-IT"/>
-              </w:rPr>
-            </w:pPr>
-            <w:r>
-              <w:rPr>
-                <w:rFonts w:ascii="Arial" w:eastAsia="Times New Roman" w:hAnsi="Arial" w:cs="Arial"/>
-                <w:i/>
-                <w:iCs/>
-                <w:sz w:val="18"/>
-                <w:szCs w:val="18"/>
-                <w:lang w:eastAsia="it-IT"/>
-              </w:rPr>
-              <w:t xml:space="preserve">Section 4 </w:t>
-            </w:r>
-            <w:proofErr w:type="spellStart"/>
-            <w:r>
-              <w:rPr>
-                <w:rFonts w:ascii="Arial" w:eastAsia="Times New Roman" w:hAnsi="Arial" w:cs="Arial"/>
-                <w:i/>
-                <w:iCs/>
-                <w:sz w:val="18"/>
-                <w:szCs w:val="18"/>
-                <w:lang w:eastAsia="it-IT"/>
-              </w:rPr>
-              <w:t>lists</w:t>
-            </w:r>
-            <w:proofErr w:type="spellEnd"/>
-            <w:r>
-              <w:rPr>
-                <w:rFonts w:ascii="Arial" w:eastAsia="Times New Roman" w:hAnsi="Arial" w:cs="Arial"/>
-                <w:i/>
-                <w:iCs/>
-                <w:sz w:val="18"/>
-                <w:szCs w:val="18"/>
-                <w:lang w:eastAsia="it-IT"/>
-              </w:rPr>
-              <w:t xml:space="preserve"> the </w:t>
-            </w:r>
-            <w:proofErr w:type="spellStart"/>
-            <w:r>
-              <w:rPr>
-                <w:rFonts w:ascii="Arial" w:eastAsia="Times New Roman" w:hAnsi="Arial" w:cs="Arial"/>
-                <w:i/>
-                <w:iCs/>
-                <w:sz w:val="18"/>
-                <w:szCs w:val="18"/>
-                <w:lang w:eastAsia="it-IT"/>
-              </w:rPr>
-              <w:t>expected</w:t>
-            </w:r>
-            <w:proofErr w:type="spellEnd"/>
-            <w:r>
-              <w:rPr>
-                <w:rFonts w:ascii="Arial" w:eastAsia="Times New Roman" w:hAnsi="Arial" w:cs="Arial"/>
-                <w:i/>
-                <w:iCs/>
-                <w:sz w:val="18"/>
-                <w:szCs w:val="18"/>
-                <w:lang w:eastAsia="it-IT"/>
-              </w:rPr>
-              <w:t xml:space="preserve"> output. </w:t>
-            </w:r>
-            <w:proofErr w:type="spellStart"/>
-            <w:r>
-              <w:rPr>
-                <w:rFonts w:ascii="Arial" w:eastAsia="Times New Roman" w:hAnsi="Arial" w:cs="Arial"/>
-                <w:i/>
-                <w:iCs/>
-                <w:sz w:val="18"/>
-                <w:szCs w:val="18"/>
-                <w:lang w:eastAsia="it-IT"/>
-              </w:rPr>
-              <w:t>This</w:t>
-            </w:r>
-            <w:proofErr w:type="spellEnd"/>
-            <w:r>
-              <w:rPr>
-                <w:rFonts w:ascii="Arial" w:eastAsia="Times New Roman" w:hAnsi="Arial" w:cs="Arial"/>
-                <w:i/>
-                <w:iCs/>
-                <w:sz w:val="18"/>
-                <w:szCs w:val="18"/>
-                <w:lang w:eastAsia="it-IT"/>
-              </w:rPr>
-              <w:t xml:space="preserve"> output </w:t>
-            </w:r>
-            <w:proofErr w:type="spellStart"/>
-            <w:r>
-              <w:rPr>
-                <w:rFonts w:ascii="Arial" w:eastAsia="Times New Roman" w:hAnsi="Arial" w:cs="Arial"/>
-                <w:i/>
-                <w:iCs/>
-                <w:sz w:val="18"/>
-                <w:szCs w:val="18"/>
-                <w:lang w:eastAsia="it-IT"/>
-              </w:rPr>
-              <w:t>is</w:t>
-            </w:r>
-            <w:proofErr w:type="spellEnd"/>
-            <w:r>
-              <w:rPr>
-                <w:rFonts w:ascii="Arial" w:eastAsia="Times New Roman" w:hAnsi="Arial" w:cs="Arial"/>
-                <w:i/>
-                <w:iCs/>
-                <w:sz w:val="18"/>
-                <w:szCs w:val="18"/>
-                <w:lang w:eastAsia="it-IT"/>
-              </w:rPr>
-              <w:t xml:space="preserve"> </w:t>
-            </w:r>
-            <w:proofErr w:type="spellStart"/>
-            <w:r>
-              <w:rPr>
-                <w:rFonts w:ascii="Arial" w:eastAsia="Times New Roman" w:hAnsi="Arial" w:cs="Arial"/>
-                <w:i/>
-                <w:iCs/>
-                <w:sz w:val="18"/>
-                <w:szCs w:val="18"/>
-                <w:lang w:eastAsia="it-IT"/>
-              </w:rPr>
-              <w:t>computed</w:t>
-            </w:r>
-            <w:proofErr w:type="spellEnd"/>
-            <w:r>
-              <w:rPr>
-                <w:rFonts w:ascii="Arial" w:eastAsia="Times New Roman" w:hAnsi="Arial" w:cs="Arial"/>
-                <w:i/>
-                <w:iCs/>
-                <w:sz w:val="18"/>
-                <w:szCs w:val="18"/>
-                <w:lang w:eastAsia="it-IT"/>
-              </w:rPr>
-              <w:t xml:space="preserve"> </w:t>
-            </w:r>
-            <w:proofErr w:type="spellStart"/>
-            <w:r>
-              <w:rPr>
-                <w:rFonts w:ascii="Arial" w:eastAsia="Times New Roman" w:hAnsi="Arial" w:cs="Arial"/>
-                <w:i/>
-                <w:iCs/>
-                <w:sz w:val="18"/>
-                <w:szCs w:val="18"/>
-                <w:lang w:eastAsia="it-IT"/>
-              </w:rPr>
-              <w:t>manually</w:t>
-            </w:r>
-            <w:proofErr w:type="spellEnd"/>
-            <w:r>
-              <w:rPr>
-                <w:rFonts w:ascii="Arial" w:eastAsia="Times New Roman" w:hAnsi="Arial" w:cs="Arial"/>
-                <w:i/>
-                <w:iCs/>
-                <w:sz w:val="18"/>
-                <w:szCs w:val="18"/>
-                <w:lang w:eastAsia="it-IT"/>
-              </w:rPr>
-              <w:t xml:space="preserve"> or with a </w:t>
-            </w:r>
-            <w:proofErr w:type="spellStart"/>
-            <w:r>
-              <w:rPr>
-                <w:rFonts w:ascii="Arial" w:eastAsia="Times New Roman" w:hAnsi="Arial" w:cs="Arial"/>
-                <w:i/>
-                <w:iCs/>
-                <w:sz w:val="18"/>
-                <w:szCs w:val="18"/>
-                <w:lang w:eastAsia="it-IT"/>
-              </w:rPr>
-              <w:t>competing</w:t>
-            </w:r>
-            <w:proofErr w:type="spellEnd"/>
-            <w:r>
-              <w:rPr>
-                <w:rFonts w:ascii="Arial" w:eastAsia="Times New Roman" w:hAnsi="Arial" w:cs="Arial"/>
-                <w:i/>
-                <w:iCs/>
-                <w:sz w:val="18"/>
-                <w:szCs w:val="18"/>
-                <w:lang w:eastAsia="it-IT"/>
-              </w:rPr>
-              <w:t xml:space="preserve"> system (</w:t>
-            </w:r>
-            <w:proofErr w:type="spellStart"/>
-            <w:r>
-              <w:rPr>
-                <w:rFonts w:ascii="Arial" w:eastAsia="Times New Roman" w:hAnsi="Arial" w:cs="Arial"/>
-                <w:i/>
-                <w:iCs/>
-                <w:sz w:val="18"/>
-                <w:szCs w:val="18"/>
-                <w:lang w:eastAsia="it-IT"/>
-              </w:rPr>
-              <w:t>such</w:t>
-            </w:r>
-            <w:proofErr w:type="spellEnd"/>
-            <w:r>
-              <w:rPr>
-                <w:rFonts w:ascii="Arial" w:eastAsia="Times New Roman" w:hAnsi="Arial" w:cs="Arial"/>
-                <w:i/>
-                <w:iCs/>
-                <w:sz w:val="18"/>
-                <w:szCs w:val="18"/>
-                <w:lang w:eastAsia="it-IT"/>
-              </w:rPr>
-              <w:t xml:space="preserve"> </w:t>
-            </w:r>
-            <w:proofErr w:type="spellStart"/>
-            <w:r>
-              <w:rPr>
-                <w:rFonts w:ascii="Arial" w:eastAsia="Times New Roman" w:hAnsi="Arial" w:cs="Arial"/>
-                <w:i/>
-                <w:iCs/>
-                <w:sz w:val="18"/>
-                <w:szCs w:val="18"/>
-                <w:lang w:eastAsia="it-IT"/>
-              </w:rPr>
-              <w:t>as</w:t>
-            </w:r>
-            <w:proofErr w:type="spellEnd"/>
-            <w:r>
-              <w:rPr>
-                <w:rFonts w:ascii="Arial" w:eastAsia="Times New Roman" w:hAnsi="Arial" w:cs="Arial"/>
-                <w:i/>
-                <w:iCs/>
-                <w:sz w:val="18"/>
-                <w:szCs w:val="18"/>
-                <w:lang w:eastAsia="it-IT"/>
-              </w:rPr>
-              <w:t xml:space="preserve"> a legacy system </w:t>
-            </w:r>
-            <w:proofErr w:type="spellStart"/>
-            <w:r>
-              <w:rPr>
-                <w:rFonts w:ascii="Arial" w:eastAsia="Times New Roman" w:hAnsi="Arial" w:cs="Arial"/>
-                <w:i/>
-                <w:iCs/>
-                <w:sz w:val="18"/>
-                <w:szCs w:val="18"/>
-                <w:lang w:eastAsia="it-IT"/>
-              </w:rPr>
-              <w:t>being</w:t>
-            </w:r>
-            <w:proofErr w:type="spellEnd"/>
-            <w:r>
-              <w:rPr>
-                <w:rFonts w:ascii="Arial" w:eastAsia="Times New Roman" w:hAnsi="Arial" w:cs="Arial"/>
-                <w:i/>
-                <w:iCs/>
-                <w:sz w:val="18"/>
-                <w:szCs w:val="18"/>
-                <w:lang w:eastAsia="it-IT"/>
-              </w:rPr>
-              <w:t xml:space="preserve"> </w:t>
-            </w:r>
-            <w:proofErr w:type="spellStart"/>
-            <w:r>
-              <w:rPr>
-                <w:rFonts w:ascii="Arial" w:eastAsia="Times New Roman" w:hAnsi="Arial" w:cs="Arial"/>
-                <w:i/>
-                <w:iCs/>
-                <w:sz w:val="18"/>
-                <w:szCs w:val="18"/>
-                <w:lang w:eastAsia="it-IT"/>
-              </w:rPr>
-              <w:t>replaced</w:t>
-            </w:r>
-            <w:proofErr w:type="spellEnd"/>
-            <w:r>
-              <w:rPr>
-                <w:rFonts w:ascii="Arial" w:eastAsia="Times New Roman" w:hAnsi="Arial" w:cs="Arial"/>
-                <w:i/>
-                <w:iCs/>
-                <w:sz w:val="18"/>
-                <w:szCs w:val="18"/>
-                <w:lang w:eastAsia="it-IT"/>
-              </w:rPr>
-              <w:t>).</w:t>
-            </w:r>
-          </w:p>
-        </w:tc>
-      </w:tr>
-      <w:tr>
-        <w:trPr>
-          <w:tblCellSpacing w:w="15" w:type="dxa"/>
-        </w:trPr>
-        <w:tc>
-          <w:tcPr>
-            <w:tcW w:w="0" w:type="auto"/>
-            <w:gridSpan w:val="2"/>
-            <w:vAlign w:val="center"/>
-            <w:hideMark/>
-          </w:tcPr>
-          <w:p>
-            <w:pPr>
-              <w:spacing w:after="0" w:line="240" w:lineRule="auto"/>
-              <w:rPr>
-                <w:rFonts w:ascii="Arial" w:eastAsia="Times New Roman" w:hAnsi="Arial" w:cs="Arial"/>
-                <w:sz w:val="18"/>
-                <w:szCs w:val="18"/>
-                <w:lang w:eastAsia="it-IT"/>
-              </w:rPr>
-            </w:pPr>
-            <w:r>
-              <w:rPr>
-                <w:rFonts w:ascii="Arial" w:eastAsia="Times New Roman" w:hAnsi="Arial" w:cs="Arial"/>
-                <w:sz w:val="18"/>
-                <w:szCs w:val="18"/>
-                <w:lang w:eastAsia="it-IT"/>
-              </w:rPr>
-              <w:t> </w:t>
-            </w:r>
-          </w:p>
-        </w:tc>
-      </w:tr>
-      <w:tr>
-        <w:trPr>
-          <w:tblCellSpacing w:w="15" w:type="dxa"/>
-        </w:trPr>
-        <w:tc>
-          <w:tcPr>
-            <w:tcW w:w="2500" w:type="pct"/>
-            <w:hideMark/>
-          </w:tcPr>
-          <w:p>
-            <w:pPr>
-              <w:spacing w:after="0" w:line="240" w:lineRule="auto"/>
-              <w:rPr>
-                <w:rFonts w:ascii="Arial" w:eastAsia="Times New Roman" w:hAnsi="Arial" w:cs="Arial"/>
-                <w:sz w:val="18"/>
-                <w:szCs w:val="18"/>
-                <w:lang w:eastAsia="it-IT"/>
-              </w:rPr>
-            </w:pPr>
-            <w:r>
-              <w:rPr>
-                <w:rFonts w:ascii="Arial" w:eastAsia="Times New Roman" w:hAnsi="Arial" w:cs="Arial"/>
-                <w:b/>
-                <w:bCs/>
-                <w:sz w:val="18"/>
-                <w:szCs w:val="18"/>
-                <w:lang w:eastAsia="it-IT"/>
-              </w:rPr>
-              <w:t>5. Environmental needs</w:t>
-            </w:r>
-          </w:p>
-        </w:tc>
-        <w:tc>
-          <w:tcPr>
-            <w:tcW w:w="2500" w:type="pct"/>
-            <w:hideMark/>
-          </w:tcPr>
-          <w:p>
-            <w:pPr>
-              <w:spacing w:after="0" w:line="240" w:lineRule="auto"/>
-              <w:rPr>
-                <w:rFonts w:ascii="Arial" w:eastAsia="Times New Roman" w:hAnsi="Arial" w:cs="Arial"/>
-                <w:sz w:val="18"/>
-                <w:szCs w:val="18"/>
-                <w:lang w:eastAsia="it-IT"/>
-              </w:rPr>
-            </w:pPr>
-            <w:r>
-              <w:rPr>
-                <w:rFonts w:ascii="Arial" w:eastAsia="Times New Roman" w:hAnsi="Arial" w:cs="Arial"/>
-                <w:i/>
-                <w:iCs/>
-                <w:sz w:val="18"/>
-                <w:szCs w:val="18"/>
-                <w:lang w:eastAsia="it-IT"/>
-              </w:rPr>
-              <w:t xml:space="preserve">Section 5 </w:t>
-            </w:r>
-            <w:proofErr w:type="spellStart"/>
-            <w:r>
-              <w:rPr>
-                <w:rFonts w:ascii="Arial" w:eastAsia="Times New Roman" w:hAnsi="Arial" w:cs="Arial"/>
-                <w:i/>
-                <w:iCs/>
-                <w:sz w:val="18"/>
-                <w:szCs w:val="18"/>
-                <w:lang w:eastAsia="it-IT"/>
-              </w:rPr>
-              <w:t>lists</w:t>
-            </w:r>
-            <w:proofErr w:type="spellEnd"/>
-            <w:r>
-              <w:rPr>
-                <w:rFonts w:ascii="Arial" w:eastAsia="Times New Roman" w:hAnsi="Arial" w:cs="Arial"/>
-                <w:i/>
-                <w:iCs/>
-                <w:sz w:val="18"/>
-                <w:szCs w:val="18"/>
-                <w:lang w:eastAsia="it-IT"/>
-              </w:rPr>
-              <w:t xml:space="preserve"> the hardware and software platform </w:t>
-            </w:r>
-            <w:proofErr w:type="spellStart"/>
-            <w:r>
-              <w:rPr>
-                <w:rFonts w:ascii="Arial" w:eastAsia="Times New Roman" w:hAnsi="Arial" w:cs="Arial"/>
-                <w:i/>
-                <w:iCs/>
-                <w:sz w:val="18"/>
-                <w:szCs w:val="18"/>
-                <w:lang w:eastAsia="it-IT"/>
-              </w:rPr>
-              <w:t>needed</w:t>
-            </w:r>
-            <w:proofErr w:type="spellEnd"/>
-            <w:r>
-              <w:rPr>
-                <w:rFonts w:ascii="Arial" w:eastAsia="Times New Roman" w:hAnsi="Arial" w:cs="Arial"/>
-                <w:i/>
-                <w:iCs/>
-                <w:sz w:val="18"/>
-                <w:szCs w:val="18"/>
-                <w:lang w:eastAsia="it-IT"/>
-              </w:rPr>
-              <w:t xml:space="preserve"> to </w:t>
-            </w:r>
-            <w:proofErr w:type="spellStart"/>
-            <w:r>
-              <w:rPr>
-                <w:rFonts w:ascii="Arial" w:eastAsia="Times New Roman" w:hAnsi="Arial" w:cs="Arial"/>
-                <w:i/>
-                <w:iCs/>
-                <w:sz w:val="18"/>
-                <w:szCs w:val="18"/>
-                <w:lang w:eastAsia="it-IT"/>
-              </w:rPr>
-              <w:t>execute</w:t>
-            </w:r>
-            <w:proofErr w:type="spellEnd"/>
-            <w:r>
-              <w:rPr>
-                <w:rFonts w:ascii="Arial" w:eastAsia="Times New Roman" w:hAnsi="Arial" w:cs="Arial"/>
-                <w:i/>
-                <w:iCs/>
-                <w:sz w:val="18"/>
-                <w:szCs w:val="18"/>
-                <w:lang w:eastAsia="it-IT"/>
-              </w:rPr>
-              <w:t xml:space="preserve"> the test, including </w:t>
-            </w:r>
-            <w:proofErr w:type="spellStart"/>
-            <w:r>
-              <w:rPr>
-                <w:rFonts w:ascii="Arial" w:eastAsia="Times New Roman" w:hAnsi="Arial" w:cs="Arial"/>
-                <w:i/>
-                <w:iCs/>
-                <w:sz w:val="18"/>
-                <w:szCs w:val="18"/>
-                <w:lang w:eastAsia="it-IT"/>
-              </w:rPr>
-              <w:t>any</w:t>
-            </w:r>
-            <w:proofErr w:type="spellEnd"/>
-            <w:r>
-              <w:rPr>
-                <w:rFonts w:ascii="Arial" w:eastAsia="Times New Roman" w:hAnsi="Arial" w:cs="Arial"/>
-                <w:i/>
-                <w:iCs/>
-                <w:sz w:val="18"/>
-                <w:szCs w:val="18"/>
-                <w:lang w:eastAsia="it-IT"/>
-              </w:rPr>
-              <w:t xml:space="preserve"> test drivers or </w:t>
-            </w:r>
-            <w:proofErr w:type="spellStart"/>
-            <w:r>
-              <w:rPr>
-                <w:rFonts w:ascii="Arial" w:eastAsia="Times New Roman" w:hAnsi="Arial" w:cs="Arial"/>
-                <w:i/>
-                <w:iCs/>
-                <w:sz w:val="18"/>
-                <w:szCs w:val="18"/>
-                <w:lang w:eastAsia="it-IT"/>
-              </w:rPr>
-              <w:t>stubs</w:t>
-            </w:r>
-            <w:proofErr w:type="spellEnd"/>
-            <w:r>
-              <w:rPr>
-                <w:rFonts w:ascii="Arial" w:eastAsia="Times New Roman" w:hAnsi="Arial" w:cs="Arial"/>
-                <w:i/>
-                <w:iCs/>
-                <w:sz w:val="18"/>
-                <w:szCs w:val="18"/>
-                <w:lang w:eastAsia="it-IT"/>
-              </w:rPr>
-              <w:t>.</w:t>
-            </w:r>
-          </w:p>
-        </w:tc>
-      </w:tr>
-      <w:tr>
-        <w:trPr>
-          <w:tblCellSpacing w:w="15" w:type="dxa"/>
-        </w:trPr>
-        <w:tc>
-          <w:tcPr>
-            <w:tcW w:w="0" w:type="auto"/>
-            <w:gridSpan w:val="2"/>
-            <w:vAlign w:val="center"/>
-            <w:hideMark/>
-          </w:tcPr>
-          <w:p>
-            <w:pPr>
-              <w:spacing w:after="0" w:line="240" w:lineRule="auto"/>
-              <w:rPr>
-                <w:rFonts w:ascii="Arial" w:eastAsia="Times New Roman" w:hAnsi="Arial" w:cs="Arial"/>
-                <w:sz w:val="18"/>
-                <w:szCs w:val="18"/>
-                <w:lang w:eastAsia="it-IT"/>
-              </w:rPr>
-            </w:pPr>
-            <w:r>
-              <w:rPr>
-                <w:rFonts w:ascii="Arial" w:eastAsia="Times New Roman" w:hAnsi="Arial" w:cs="Arial"/>
-                <w:sz w:val="18"/>
-                <w:szCs w:val="18"/>
-                <w:lang w:eastAsia="it-IT"/>
-              </w:rPr>
-              <w:t> </w:t>
-            </w:r>
-          </w:p>
-        </w:tc>
-      </w:tr>
-      <w:tr>
-        <w:trPr>
-          <w:tblCellSpacing w:w="15" w:type="dxa"/>
-        </w:trPr>
-        <w:tc>
-          <w:tcPr>
-            <w:tcW w:w="2500" w:type="pct"/>
-            <w:hideMark/>
-          </w:tcPr>
-          <w:p>
-            <w:pPr>
-              <w:spacing w:after="0" w:line="240" w:lineRule="auto"/>
-              <w:rPr>
-                <w:rFonts w:ascii="Arial" w:eastAsia="Times New Roman" w:hAnsi="Arial" w:cs="Arial"/>
-                <w:sz w:val="18"/>
-                <w:szCs w:val="18"/>
-                <w:lang w:eastAsia="it-IT"/>
-              </w:rPr>
-            </w:pPr>
-            <w:r>
-              <w:rPr>
-                <w:rFonts w:ascii="Arial" w:eastAsia="Times New Roman" w:hAnsi="Arial" w:cs="Arial"/>
-                <w:b/>
-                <w:bCs/>
-                <w:sz w:val="18"/>
-                <w:szCs w:val="18"/>
-                <w:lang w:eastAsia="it-IT"/>
-              </w:rPr>
-              <w:t xml:space="preserve">6. Special </w:t>
-            </w:r>
-            <w:proofErr w:type="spellStart"/>
-            <w:r>
-              <w:rPr>
-                <w:rFonts w:ascii="Arial" w:eastAsia="Times New Roman" w:hAnsi="Arial" w:cs="Arial"/>
-                <w:b/>
-                <w:bCs/>
-                <w:sz w:val="18"/>
-                <w:szCs w:val="18"/>
-                <w:lang w:eastAsia="it-IT"/>
-              </w:rPr>
-              <w:t>procedural</w:t>
-            </w:r>
-            <w:proofErr w:type="spellEnd"/>
-            <w:r>
-              <w:rPr>
-                <w:rFonts w:ascii="Arial" w:eastAsia="Times New Roman" w:hAnsi="Arial" w:cs="Arial"/>
-                <w:b/>
-                <w:bCs/>
-                <w:sz w:val="18"/>
-                <w:szCs w:val="18"/>
-                <w:lang w:eastAsia="it-IT"/>
-              </w:rPr>
-              <w:t xml:space="preserve"> requirements</w:t>
-            </w:r>
-          </w:p>
-        </w:tc>
-        <w:tc>
-          <w:tcPr>
-            <w:tcW w:w="2500" w:type="pct"/>
-            <w:hideMark/>
-          </w:tcPr>
-          <w:p>
-            <w:pPr>
-              <w:spacing w:after="0" w:line="240" w:lineRule="auto"/>
-              <w:rPr>
-                <w:rFonts w:ascii="Arial" w:eastAsia="Times New Roman" w:hAnsi="Arial" w:cs="Arial"/>
-                <w:sz w:val="18"/>
-                <w:szCs w:val="18"/>
-                <w:lang w:eastAsia="it-IT"/>
-              </w:rPr>
-            </w:pPr>
-            <w:r>
-              <w:rPr>
-                <w:rFonts w:ascii="Arial" w:eastAsia="Times New Roman" w:hAnsi="Arial" w:cs="Arial"/>
-                <w:i/>
-                <w:iCs/>
-                <w:sz w:val="18"/>
-                <w:szCs w:val="18"/>
-                <w:lang w:eastAsia="it-IT"/>
-              </w:rPr>
-              <w:t xml:space="preserve">Section 6 </w:t>
-            </w:r>
-            <w:proofErr w:type="spellStart"/>
-            <w:r>
-              <w:rPr>
-                <w:rFonts w:ascii="Arial" w:eastAsia="Times New Roman" w:hAnsi="Arial" w:cs="Arial"/>
-                <w:i/>
-                <w:iCs/>
-                <w:sz w:val="18"/>
-                <w:szCs w:val="18"/>
-                <w:lang w:eastAsia="it-IT"/>
-              </w:rPr>
-              <w:t>lists</w:t>
-            </w:r>
-            <w:proofErr w:type="spellEnd"/>
-            <w:r>
-              <w:rPr>
-                <w:rFonts w:ascii="Arial" w:eastAsia="Times New Roman" w:hAnsi="Arial" w:cs="Arial"/>
-                <w:i/>
-                <w:iCs/>
-                <w:sz w:val="18"/>
-                <w:szCs w:val="18"/>
-                <w:lang w:eastAsia="it-IT"/>
-              </w:rPr>
-              <w:t xml:space="preserve"> </w:t>
-            </w:r>
-            <w:proofErr w:type="spellStart"/>
-            <w:r>
-              <w:rPr>
-                <w:rFonts w:ascii="Arial" w:eastAsia="Times New Roman" w:hAnsi="Arial" w:cs="Arial"/>
-                <w:i/>
-                <w:iCs/>
-                <w:sz w:val="18"/>
-                <w:szCs w:val="18"/>
-                <w:lang w:eastAsia="it-IT"/>
-              </w:rPr>
-              <w:t>any</w:t>
-            </w:r>
-            <w:proofErr w:type="spellEnd"/>
-            <w:r>
-              <w:rPr>
-                <w:rFonts w:ascii="Arial" w:eastAsia="Times New Roman" w:hAnsi="Arial" w:cs="Arial"/>
-                <w:i/>
-                <w:iCs/>
-                <w:sz w:val="18"/>
-                <w:szCs w:val="18"/>
-                <w:lang w:eastAsia="it-IT"/>
-              </w:rPr>
-              <w:t xml:space="preserve"> </w:t>
-            </w:r>
-            <w:proofErr w:type="spellStart"/>
-            <w:r>
-              <w:rPr>
-                <w:rFonts w:ascii="Arial" w:eastAsia="Times New Roman" w:hAnsi="Arial" w:cs="Arial"/>
-                <w:i/>
-                <w:iCs/>
-                <w:sz w:val="18"/>
-                <w:szCs w:val="18"/>
-                <w:lang w:eastAsia="it-IT"/>
-              </w:rPr>
-              <w:t>constraints</w:t>
-            </w:r>
-            <w:proofErr w:type="spellEnd"/>
-            <w:r>
-              <w:rPr>
-                <w:rFonts w:ascii="Arial" w:eastAsia="Times New Roman" w:hAnsi="Arial" w:cs="Arial"/>
-                <w:i/>
-                <w:iCs/>
-                <w:sz w:val="18"/>
-                <w:szCs w:val="18"/>
-                <w:lang w:eastAsia="it-IT"/>
-              </w:rPr>
-              <w:t xml:space="preserve"> </w:t>
-            </w:r>
-            <w:proofErr w:type="spellStart"/>
-            <w:r>
-              <w:rPr>
-                <w:rFonts w:ascii="Arial" w:eastAsia="Times New Roman" w:hAnsi="Arial" w:cs="Arial"/>
-                <w:i/>
-                <w:iCs/>
-                <w:sz w:val="18"/>
-                <w:szCs w:val="18"/>
-                <w:lang w:eastAsia="it-IT"/>
-              </w:rPr>
-              <w:t>needed</w:t>
-            </w:r>
-            <w:proofErr w:type="spellEnd"/>
-            <w:r>
-              <w:rPr>
-                <w:rFonts w:ascii="Arial" w:eastAsia="Times New Roman" w:hAnsi="Arial" w:cs="Arial"/>
-                <w:i/>
-                <w:iCs/>
-                <w:sz w:val="18"/>
-                <w:szCs w:val="18"/>
-                <w:lang w:eastAsia="it-IT"/>
-              </w:rPr>
-              <w:t xml:space="preserve"> to </w:t>
-            </w:r>
-            <w:proofErr w:type="spellStart"/>
-            <w:r>
-              <w:rPr>
-                <w:rFonts w:ascii="Arial" w:eastAsia="Times New Roman" w:hAnsi="Arial" w:cs="Arial"/>
-                <w:i/>
-                <w:iCs/>
-                <w:sz w:val="18"/>
-                <w:szCs w:val="18"/>
-                <w:lang w:eastAsia="it-IT"/>
-              </w:rPr>
-              <w:t>execute</w:t>
-            </w:r>
-            <w:proofErr w:type="spellEnd"/>
-            <w:r>
-              <w:rPr>
-                <w:rFonts w:ascii="Arial" w:eastAsia="Times New Roman" w:hAnsi="Arial" w:cs="Arial"/>
-                <w:i/>
-                <w:iCs/>
-                <w:sz w:val="18"/>
-                <w:szCs w:val="18"/>
-                <w:lang w:eastAsia="it-IT"/>
-              </w:rPr>
-              <w:t xml:space="preserve"> the test </w:t>
-            </w:r>
-            <w:proofErr w:type="spellStart"/>
-            <w:r>
-              <w:rPr>
-                <w:rFonts w:ascii="Arial" w:eastAsia="Times New Roman" w:hAnsi="Arial" w:cs="Arial"/>
-                <w:i/>
-                <w:iCs/>
-                <w:sz w:val="18"/>
-                <w:szCs w:val="18"/>
-                <w:lang w:eastAsia="it-IT"/>
-              </w:rPr>
-              <w:t>such</w:t>
-            </w:r>
-            <w:proofErr w:type="spellEnd"/>
-            <w:r>
-              <w:rPr>
-                <w:rFonts w:ascii="Arial" w:eastAsia="Times New Roman" w:hAnsi="Arial" w:cs="Arial"/>
-                <w:i/>
-                <w:iCs/>
-                <w:sz w:val="18"/>
-                <w:szCs w:val="18"/>
-                <w:lang w:eastAsia="it-IT"/>
-              </w:rPr>
-              <w:t xml:space="preserve"> </w:t>
-            </w:r>
-            <w:proofErr w:type="spellStart"/>
-            <w:r>
-              <w:rPr>
-                <w:rFonts w:ascii="Arial" w:eastAsia="Times New Roman" w:hAnsi="Arial" w:cs="Arial"/>
-                <w:i/>
-                <w:iCs/>
-                <w:sz w:val="18"/>
-                <w:szCs w:val="18"/>
-                <w:lang w:eastAsia="it-IT"/>
-              </w:rPr>
-              <w:t>as</w:t>
-            </w:r>
-            <w:proofErr w:type="spellEnd"/>
-            <w:r>
-              <w:rPr>
-                <w:rFonts w:ascii="Arial" w:eastAsia="Times New Roman" w:hAnsi="Arial" w:cs="Arial"/>
-                <w:i/>
-                <w:iCs/>
-                <w:sz w:val="18"/>
-                <w:szCs w:val="18"/>
-                <w:lang w:eastAsia="it-IT"/>
-              </w:rPr>
-              <w:t xml:space="preserve"> timing, </w:t>
-            </w:r>
-            <w:proofErr w:type="spellStart"/>
-            <w:r>
-              <w:rPr>
-                <w:rFonts w:ascii="Arial" w:eastAsia="Times New Roman" w:hAnsi="Arial" w:cs="Arial"/>
-                <w:i/>
-                <w:iCs/>
-                <w:sz w:val="18"/>
-                <w:szCs w:val="18"/>
-                <w:lang w:eastAsia="it-IT"/>
-              </w:rPr>
-              <w:t>load</w:t>
-            </w:r>
-            <w:proofErr w:type="spellEnd"/>
-            <w:r>
-              <w:rPr>
-                <w:rFonts w:ascii="Arial" w:eastAsia="Times New Roman" w:hAnsi="Arial" w:cs="Arial"/>
-                <w:i/>
-                <w:iCs/>
-                <w:sz w:val="18"/>
-                <w:szCs w:val="18"/>
-                <w:lang w:eastAsia="it-IT"/>
-              </w:rPr>
-              <w:t xml:space="preserve">, or operator </w:t>
-            </w:r>
-            <w:proofErr w:type="spellStart"/>
-            <w:r>
-              <w:rPr>
-                <w:rFonts w:ascii="Arial" w:eastAsia="Times New Roman" w:hAnsi="Arial" w:cs="Arial"/>
-                <w:i/>
-                <w:iCs/>
-                <w:sz w:val="18"/>
-                <w:szCs w:val="18"/>
-                <w:lang w:eastAsia="it-IT"/>
-              </w:rPr>
-              <w:t>intervention</w:t>
-            </w:r>
-            <w:proofErr w:type="spellEnd"/>
-            <w:r>
-              <w:rPr>
-                <w:rFonts w:ascii="Arial" w:eastAsia="Times New Roman" w:hAnsi="Arial" w:cs="Arial"/>
-                <w:i/>
-                <w:iCs/>
-                <w:sz w:val="18"/>
-                <w:szCs w:val="18"/>
-                <w:lang w:eastAsia="it-IT"/>
-              </w:rPr>
-              <w:t>.</w:t>
-            </w:r>
-          </w:p>
-        </w:tc>
-      </w:tr>
-      <w:tr>
-        <w:trPr>
-          <w:tblCellSpacing w:w="15" w:type="dxa"/>
-        </w:trPr>
-        <w:tc>
-          <w:tcPr>
-            <w:tcW w:w="0" w:type="auto"/>
-            <w:gridSpan w:val="2"/>
-            <w:vAlign w:val="center"/>
-            <w:hideMark/>
-          </w:tcPr>
-          <w:p>
-            <w:pPr>
-              <w:spacing w:after="0" w:line="240" w:lineRule="auto"/>
-              <w:rPr>
-                <w:rFonts w:ascii="Arial" w:eastAsia="Times New Roman" w:hAnsi="Arial" w:cs="Arial"/>
-                <w:sz w:val="18"/>
-                <w:szCs w:val="18"/>
-                <w:lang w:eastAsia="it-IT"/>
-              </w:rPr>
-            </w:pPr>
-            <w:r>
-              <w:rPr>
-                <w:rFonts w:ascii="Arial" w:eastAsia="Times New Roman" w:hAnsi="Arial" w:cs="Arial"/>
-                <w:sz w:val="18"/>
-                <w:szCs w:val="18"/>
-                <w:lang w:eastAsia="it-IT"/>
-              </w:rPr>
-              <w:t> </w:t>
-            </w:r>
-          </w:p>
-        </w:tc>
-      </w:tr>
-      <w:tr>
-        <w:trPr>
-          <w:tblCellSpacing w:w="15" w:type="dxa"/>
-        </w:trPr>
-        <w:tc>
-          <w:tcPr>
-            <w:tcW w:w="2500" w:type="pct"/>
-            <w:hideMark/>
-          </w:tcPr>
-          <w:p>
-            <w:pPr>
-              <w:spacing w:after="0" w:line="240" w:lineRule="auto"/>
-              <w:rPr>
-                <w:rFonts w:ascii="Arial" w:eastAsia="Times New Roman" w:hAnsi="Arial" w:cs="Arial"/>
-                <w:sz w:val="18"/>
-                <w:szCs w:val="18"/>
-                <w:lang w:eastAsia="it-IT"/>
-              </w:rPr>
-            </w:pPr>
-            <w:r>
-              <w:rPr>
-                <w:rFonts w:ascii="Arial" w:eastAsia="Times New Roman" w:hAnsi="Arial" w:cs="Arial"/>
-                <w:b/>
-                <w:bCs/>
-                <w:sz w:val="18"/>
-                <w:szCs w:val="18"/>
-                <w:lang w:eastAsia="it-IT"/>
-              </w:rPr>
-              <w:t xml:space="preserve">7. </w:t>
-            </w:r>
-            <w:proofErr w:type="spellStart"/>
-            <w:r>
-              <w:rPr>
-                <w:rFonts w:ascii="Arial" w:eastAsia="Times New Roman" w:hAnsi="Arial" w:cs="Arial"/>
-                <w:b/>
-                <w:bCs/>
-                <w:sz w:val="18"/>
-                <w:szCs w:val="18"/>
-                <w:lang w:eastAsia="it-IT"/>
-              </w:rPr>
-              <w:t>Intercase</w:t>
-            </w:r>
-            <w:proofErr w:type="spellEnd"/>
-            <w:r>
-              <w:rPr>
-                <w:rFonts w:ascii="Arial" w:eastAsia="Times New Roman" w:hAnsi="Arial" w:cs="Arial"/>
-                <w:b/>
-                <w:bCs/>
-                <w:sz w:val="18"/>
-                <w:szCs w:val="18"/>
-                <w:lang w:eastAsia="it-IT"/>
-              </w:rPr>
-              <w:t xml:space="preserve"> </w:t>
-            </w:r>
-            <w:proofErr w:type="spellStart"/>
-            <w:r>
-              <w:rPr>
-                <w:rFonts w:ascii="Arial" w:eastAsia="Times New Roman" w:hAnsi="Arial" w:cs="Arial"/>
-                <w:b/>
-                <w:bCs/>
-                <w:sz w:val="18"/>
-                <w:szCs w:val="18"/>
-                <w:lang w:eastAsia="it-IT"/>
-              </w:rPr>
-              <w:t>dependencies</w:t>
-            </w:r>
-            <w:proofErr w:type="spellEnd"/>
-          </w:p>
-        </w:tc>
-        <w:tc>
-          <w:tcPr>
-            <w:tcW w:w="2500" w:type="pct"/>
-            <w:hideMark/>
-          </w:tcPr>
-          <w:p>
-            <w:pPr>
-              <w:spacing w:after="0" w:line="240" w:lineRule="auto"/>
-              <w:rPr>
-                <w:rFonts w:ascii="Arial" w:eastAsia="Times New Roman" w:hAnsi="Arial" w:cs="Arial"/>
-                <w:sz w:val="18"/>
-                <w:szCs w:val="18"/>
-                <w:lang w:eastAsia="it-IT"/>
-              </w:rPr>
-            </w:pPr>
-            <w:r>
-              <w:rPr>
-                <w:rFonts w:ascii="Arial" w:eastAsia="Times New Roman" w:hAnsi="Arial" w:cs="Arial"/>
-                <w:i/>
-                <w:iCs/>
-                <w:sz w:val="18"/>
-                <w:szCs w:val="18"/>
-                <w:lang w:eastAsia="it-IT"/>
-              </w:rPr>
-              <w:t xml:space="preserve">Section 7 </w:t>
-            </w:r>
-            <w:proofErr w:type="spellStart"/>
-            <w:r>
-              <w:rPr>
-                <w:rFonts w:ascii="Arial" w:eastAsia="Times New Roman" w:hAnsi="Arial" w:cs="Arial"/>
-                <w:i/>
-                <w:iCs/>
-                <w:sz w:val="18"/>
-                <w:szCs w:val="18"/>
-                <w:lang w:eastAsia="it-IT"/>
-              </w:rPr>
-              <w:t>lists</w:t>
-            </w:r>
-            <w:proofErr w:type="spellEnd"/>
-            <w:r>
-              <w:rPr>
-                <w:rFonts w:ascii="Arial" w:eastAsia="Times New Roman" w:hAnsi="Arial" w:cs="Arial"/>
-                <w:i/>
-                <w:iCs/>
-                <w:sz w:val="18"/>
-                <w:szCs w:val="18"/>
-                <w:lang w:eastAsia="it-IT"/>
-              </w:rPr>
-              <w:t xml:space="preserve"> the </w:t>
-            </w:r>
-            <w:proofErr w:type="spellStart"/>
-            <w:r>
-              <w:rPr>
-                <w:rFonts w:ascii="Arial" w:eastAsia="Times New Roman" w:hAnsi="Arial" w:cs="Arial"/>
-                <w:i/>
-                <w:iCs/>
-                <w:sz w:val="18"/>
-                <w:szCs w:val="18"/>
-                <w:lang w:eastAsia="it-IT"/>
-              </w:rPr>
-              <w:t>dependencies</w:t>
-            </w:r>
-            <w:proofErr w:type="spellEnd"/>
-            <w:r>
-              <w:rPr>
-                <w:rFonts w:ascii="Arial" w:eastAsia="Times New Roman" w:hAnsi="Arial" w:cs="Arial"/>
-                <w:i/>
-                <w:iCs/>
-                <w:sz w:val="18"/>
-                <w:szCs w:val="18"/>
-                <w:lang w:eastAsia="it-IT"/>
-              </w:rPr>
-              <w:t xml:space="preserve"> with other test </w:t>
-            </w:r>
-            <w:proofErr w:type="spellStart"/>
-            <w:r>
-              <w:rPr>
-                <w:rFonts w:ascii="Arial" w:eastAsia="Times New Roman" w:hAnsi="Arial" w:cs="Arial"/>
-                <w:i/>
-                <w:iCs/>
-                <w:sz w:val="18"/>
-                <w:szCs w:val="18"/>
-                <w:lang w:eastAsia="it-IT"/>
-              </w:rPr>
-              <w:t>cases</w:t>
-            </w:r>
-            <w:proofErr w:type="spellEnd"/>
-            <w:r>
-              <w:rPr>
-                <w:rFonts w:ascii="Arial" w:eastAsia="Times New Roman" w:hAnsi="Arial" w:cs="Arial"/>
-                <w:i/>
-                <w:iCs/>
-                <w:sz w:val="18"/>
-                <w:szCs w:val="18"/>
-                <w:lang w:eastAsia="it-IT"/>
-              </w:rPr>
-              <w:t>.</w:t>
-            </w:r>
-          </w:p>
-        </w:tc>
-      </w:tr>
-    </w:tbl>
-    <w:p/>
-    <w:p/>
-    <w:p/>
-    <w:p/>
-    <w:p/>
-    <w:p/>
-    <w:p/>
     <w:p/>
     <w:p>
       <w:pPr>
@@ -2322,7 +18,6 @@
           <w:sz w:val="48"/>
           <w:szCs w:val="28"/>
         </w:rPr>
-        <w:lastRenderedPageBreak/>
         <w:t>Progetto di Ingegneria del software</w:t>
       </w:r>
     </w:p>
@@ -3037,7 +732,6 @@
           <w:sz w:val="36"/>
           <w:szCs w:val="36"/>
         </w:rPr>
-        <w:lastRenderedPageBreak/>
         <w:t>1. Introduzione</w:t>
       </w:r>
       <w:r>
@@ -9484,6 +7178,42 @@
               <w:t>Città inserita = “”</w:t>
             </w:r>
           </w:p>
+          <w:p>
+            <w:pPr>
+              <w:autoSpaceDE w:val="0"/>
+              <w:autoSpaceDN w:val="0"/>
+              <w:adjustRightInd w:val="0"/>
+              <w:rPr>
+                <w:sz w:val="26"/>
+                <w:szCs w:val="26"/>
+              </w:rPr>
+            </w:pPr>
+            <w:r>
+              <w:rPr>
+                <w:sz w:val="26"/>
+                <w:szCs w:val="26"/>
+              </w:rPr>
+              <w:t>Indirizzo inserito = “”</w:t>
+            </w:r>
+          </w:p>
+          <w:p>
+            <w:pPr>
+              <w:autoSpaceDE w:val="0"/>
+              <w:autoSpaceDN w:val="0"/>
+              <w:adjustRightInd w:val="0"/>
+              <w:rPr>
+                <w:sz w:val="26"/>
+                <w:szCs w:val="26"/>
+              </w:rPr>
+            </w:pPr>
+            <w:r>
+              <w:rPr>
+                <w:sz w:val="26"/>
+                <w:szCs w:val="26"/>
+              </w:rPr>
+              <w:t>Descrizione servizi offerti inserita = “”</w:t>
+            </w:r>
+          </w:p>
         </w:tc>
       </w:tr>
       <w:tr>
@@ -9688,14 +7418,7 @@
                 <w:sz w:val="26"/>
                 <w:szCs w:val="26"/>
               </w:rPr>
-              <w:t>3.1.</w:t>
-            </w:r>
-            <w:r>
-              <w:rPr>
-                <w:sz w:val="26"/>
-                <w:szCs w:val="26"/>
-              </w:rPr>
-              <w:t>2</w:t>
+              <w:t>3.1.2</w:t>
             </w:r>
           </w:p>
         </w:tc>
@@ -9891,6 +7614,43 @@
               <w:t>Città inserita = “”</w:t>
             </w:r>
           </w:p>
+          <w:p>
+            <w:pPr>
+              <w:autoSpaceDE w:val="0"/>
+              <w:autoSpaceDN w:val="0"/>
+              <w:adjustRightInd w:val="0"/>
+              <w:rPr>
+                <w:sz w:val="26"/>
+                <w:szCs w:val="26"/>
+              </w:rPr>
+            </w:pPr>
+            <w:r>
+              <w:rPr>
+                <w:sz w:val="26"/>
+                <w:szCs w:val="26"/>
+              </w:rPr>
+              <w:lastRenderedPageBreak/>
+              <w:t>Indirizzo inserito = “”</w:t>
+            </w:r>
+          </w:p>
+          <w:p>
+            <w:pPr>
+              <w:autoSpaceDE w:val="0"/>
+              <w:autoSpaceDN w:val="0"/>
+              <w:adjustRightInd w:val="0"/>
+              <w:rPr>
+                <w:sz w:val="26"/>
+                <w:szCs w:val="26"/>
+              </w:rPr>
+            </w:pPr>
+            <w:r>
+              <w:rPr>
+                <w:sz w:val="26"/>
+                <w:szCs w:val="26"/>
+              </w:rPr>
+              <w:t>Descrizione servizi offerti inserita = “”</w:t>
+            </w:r>
+          </w:p>
         </w:tc>
       </w:tr>
       <w:tr>
@@ -9946,14 +7706,7 @@
                 <w:sz w:val="26"/>
                 <w:szCs w:val="26"/>
               </w:rPr>
-              <w:t>d inserire una email</w:t>
-            </w:r>
-            <w:r>
-              <w:rPr>
-                <w:sz w:val="26"/>
-                <w:szCs w:val="26"/>
-              </w:rPr>
-              <w:t xml:space="preserve"> nel formato valido “</w:t>
+              <w:t>d inserire una email nel formato valido “</w:t>
             </w:r>
             <w:proofErr w:type="spellStart"/>
             <w:r>
@@ -9977,14 +7730,7 @@
                 <w:sz w:val="26"/>
                 <w:szCs w:val="26"/>
               </w:rPr>
-              <w:t>.</w:t>
-            </w:r>
-            <w:r>
-              <w:rPr>
-                <w:sz w:val="26"/>
-                <w:szCs w:val="26"/>
-              </w:rPr>
-              <w:t>*</w:t>
+              <w:t>.*</w:t>
             </w:r>
             <w:proofErr w:type="gramEnd"/>
             <w:r>
@@ -10331,6 +8077,42 @@
               <w:t>Città inserita = “”</w:t>
             </w:r>
           </w:p>
+          <w:p>
+            <w:pPr>
+              <w:autoSpaceDE w:val="0"/>
+              <w:autoSpaceDN w:val="0"/>
+              <w:adjustRightInd w:val="0"/>
+              <w:rPr>
+                <w:sz w:val="26"/>
+                <w:szCs w:val="26"/>
+              </w:rPr>
+            </w:pPr>
+            <w:r>
+              <w:rPr>
+                <w:sz w:val="26"/>
+                <w:szCs w:val="26"/>
+              </w:rPr>
+              <w:t>Indirizzo inserito = “”</w:t>
+            </w:r>
+          </w:p>
+          <w:p>
+            <w:pPr>
+              <w:autoSpaceDE w:val="0"/>
+              <w:autoSpaceDN w:val="0"/>
+              <w:adjustRightInd w:val="0"/>
+              <w:rPr>
+                <w:sz w:val="26"/>
+                <w:szCs w:val="26"/>
+              </w:rPr>
+            </w:pPr>
+            <w:r>
+              <w:rPr>
+                <w:sz w:val="26"/>
+                <w:szCs w:val="26"/>
+              </w:rPr>
+              <w:t>Descrizione servizi offerti inserita = “”</w:t>
+            </w:r>
+          </w:p>
         </w:tc>
       </w:tr>
       <w:tr>
@@ -10535,14 +8317,7 @@
                 <w:sz w:val="26"/>
                 <w:szCs w:val="26"/>
               </w:rPr>
-              <w:t>3.2.</w:t>
-            </w:r>
-            <w:r>
-              <w:rPr>
-                <w:sz w:val="26"/>
-                <w:szCs w:val="26"/>
-              </w:rPr>
-              <w:t>2</w:t>
+              <w:t>3.2.2</w:t>
             </w:r>
           </w:p>
         </w:tc>
@@ -10738,6 +8513,42 @@
               <w:t>Città inserita = “”</w:t>
             </w:r>
           </w:p>
+          <w:p>
+            <w:pPr>
+              <w:autoSpaceDE w:val="0"/>
+              <w:autoSpaceDN w:val="0"/>
+              <w:adjustRightInd w:val="0"/>
+              <w:rPr>
+                <w:sz w:val="26"/>
+                <w:szCs w:val="26"/>
+              </w:rPr>
+            </w:pPr>
+            <w:r>
+              <w:rPr>
+                <w:sz w:val="26"/>
+                <w:szCs w:val="26"/>
+              </w:rPr>
+              <w:t>Indirizzo inserito = “”</w:t>
+            </w:r>
+          </w:p>
+          <w:p>
+            <w:pPr>
+              <w:autoSpaceDE w:val="0"/>
+              <w:autoSpaceDN w:val="0"/>
+              <w:adjustRightInd w:val="0"/>
+              <w:rPr>
+                <w:sz w:val="26"/>
+                <w:szCs w:val="26"/>
+              </w:rPr>
+            </w:pPr>
+            <w:r>
+              <w:rPr>
+                <w:sz w:val="26"/>
+                <w:szCs w:val="26"/>
+              </w:rPr>
+              <w:t>Descrizione servizi offerti inserita = “”</w:t>
+            </w:r>
+          </w:p>
         </w:tc>
       </w:tr>
       <w:tr>
@@ -10793,14 +8604,7 @@
                 <w:sz w:val="26"/>
                 <w:szCs w:val="26"/>
               </w:rPr>
-              <w:t>d inserire una Partita Iva</w:t>
-            </w:r>
-            <w:r>
-              <w:rPr>
-                <w:sz w:val="26"/>
-                <w:szCs w:val="26"/>
-              </w:rPr>
-              <w:t xml:space="preserve"> nel formato corretto </w:t>
+              <w:t xml:space="preserve">d inserire una Partita Iva nel formato corretto </w:t>
             </w:r>
           </w:p>
         </w:tc>
@@ -10902,14 +8706,7 @@
                 <w:sz w:val="26"/>
                 <w:szCs w:val="26"/>
               </w:rPr>
-              <w:t xml:space="preserve">t inserimento </w:t>
-            </w:r>
-            <w:r>
-              <w:rPr>
-                <w:sz w:val="26"/>
-                <w:szCs w:val="26"/>
-              </w:rPr>
-              <w:t>Intestatario Officina</w:t>
+              <w:t>t inserimento Intestatario Officina</w:t>
             </w:r>
           </w:p>
         </w:tc>
@@ -10960,28 +8757,7 @@
                 <w:sz w:val="26"/>
                 <w:szCs w:val="26"/>
               </w:rPr>
-              <w:t>3.</w:t>
-            </w:r>
-            <w:r>
-              <w:rPr>
-                <w:sz w:val="26"/>
-                <w:szCs w:val="26"/>
-              </w:rPr>
-              <w:t>3</w:t>
-            </w:r>
-            <w:r>
-              <w:rPr>
-                <w:sz w:val="26"/>
-                <w:szCs w:val="26"/>
-              </w:rPr>
-              <w:t>.</w:t>
-            </w:r>
-            <w:r>
-              <w:rPr>
-                <w:sz w:val="26"/>
-                <w:szCs w:val="26"/>
-              </w:rPr>
-              <w:t>1</w:t>
+              <w:t>3.3.1</w:t>
             </w:r>
           </w:p>
         </w:tc>
@@ -11059,21 +8835,7 @@
                 <w:sz w:val="26"/>
                 <w:szCs w:val="26"/>
               </w:rPr>
-              <w:t>Partita Iva inserita = “</w:t>
-            </w:r>
-            <w:r>
-              <w:rPr>
-                <w:sz w:val="26"/>
-                <w:szCs w:val="26"/>
-              </w:rPr>
-              <w:t>01234567890</w:t>
-            </w:r>
-            <w:r>
-              <w:rPr>
-                <w:sz w:val="26"/>
-                <w:szCs w:val="26"/>
-              </w:rPr>
-              <w:t>"</w:t>
+              <w:t>Partita Iva inserita = “01234567890"</w:t>
             </w:r>
           </w:p>
           <w:p>
@@ -11154,6 +8916,7 @@
                 <w:sz w:val="26"/>
                 <w:szCs w:val="26"/>
               </w:rPr>
+              <w:lastRenderedPageBreak/>
               <w:t>Provincia inserita = “”</w:t>
             </w:r>
           </w:p>
@@ -11173,6 +8936,42 @@
                 <w:szCs w:val="26"/>
               </w:rPr>
               <w:t>Città inserita = “”</w:t>
+            </w:r>
+          </w:p>
+          <w:p>
+            <w:pPr>
+              <w:autoSpaceDE w:val="0"/>
+              <w:autoSpaceDN w:val="0"/>
+              <w:adjustRightInd w:val="0"/>
+              <w:rPr>
+                <w:sz w:val="26"/>
+                <w:szCs w:val="26"/>
+              </w:rPr>
+            </w:pPr>
+            <w:r>
+              <w:rPr>
+                <w:sz w:val="26"/>
+                <w:szCs w:val="26"/>
+              </w:rPr>
+              <w:t>Indirizzo inserito = “”</w:t>
+            </w:r>
+          </w:p>
+          <w:p>
+            <w:pPr>
+              <w:autoSpaceDE w:val="0"/>
+              <w:autoSpaceDN w:val="0"/>
+              <w:adjustRightInd w:val="0"/>
+              <w:rPr>
+                <w:sz w:val="26"/>
+                <w:szCs w:val="26"/>
+              </w:rPr>
+            </w:pPr>
+            <w:r>
+              <w:rPr>
+                <w:sz w:val="26"/>
+                <w:szCs w:val="26"/>
+              </w:rPr>
+              <w:t>Descrizione servizi offerti inserita = “”</w:t>
             </w:r>
           </w:p>
         </w:tc>
@@ -11230,14 +9029,7 @@
                 <w:sz w:val="26"/>
                 <w:szCs w:val="26"/>
               </w:rPr>
-              <w:t xml:space="preserve">d inserire </w:t>
-            </w:r>
-            <w:r>
-              <w:rPr>
-                <w:sz w:val="26"/>
-                <w:szCs w:val="26"/>
-              </w:rPr>
-              <w:t>l’intestatario dell’officina</w:t>
+              <w:t>d inserire l’intestatario dell’officina</w:t>
             </w:r>
           </w:p>
         </w:tc>
@@ -11309,7 +9101,6 @@
                 <w:sz w:val="26"/>
                 <w:szCs w:val="26"/>
               </w:rPr>
-              <w:lastRenderedPageBreak/>
               <w:t>Test case</w:t>
             </w:r>
           </w:p>
@@ -11391,14 +9182,7 @@
                 <w:sz w:val="26"/>
                 <w:szCs w:val="26"/>
               </w:rPr>
-              <w:t>3.3.</w:t>
-            </w:r>
-            <w:r>
-              <w:rPr>
-                <w:sz w:val="26"/>
-                <w:szCs w:val="26"/>
-              </w:rPr>
-              <w:t>2</w:t>
+              <w:t>3.3.2</w:t>
             </w:r>
           </w:p>
         </w:tc>
@@ -11505,15 +9289,13 @@
               </w:rPr>
               <w:t xml:space="preserve"> inserito = “</w:t>
             </w:r>
-            <w:proofErr w:type="spellStart"/>
-            <w:r>
-              <w:rPr>
-                <w:sz w:val="26"/>
-                <w:szCs w:val="26"/>
-              </w:rPr>
-              <w:t>asdasd</w:t>
-            </w:r>
-            <w:proofErr w:type="spellEnd"/>
+            <w:r>
+              <w:rPr>
+                <w:sz w:val="26"/>
+                <w:szCs w:val="26"/>
+              </w:rPr>
+              <w:t>C@rl0 Anc£L0tti</w:t>
+            </w:r>
             <w:r>
               <w:rPr>
                 <w:sz w:val="26"/>
@@ -11592,6 +9374,42 @@
                 <w:szCs w:val="26"/>
               </w:rPr>
               <w:t>Città inserita = “”</w:t>
+            </w:r>
+          </w:p>
+          <w:p>
+            <w:pPr>
+              <w:autoSpaceDE w:val="0"/>
+              <w:autoSpaceDN w:val="0"/>
+              <w:adjustRightInd w:val="0"/>
+              <w:rPr>
+                <w:sz w:val="26"/>
+                <w:szCs w:val="26"/>
+              </w:rPr>
+            </w:pPr>
+            <w:r>
+              <w:rPr>
+                <w:sz w:val="26"/>
+                <w:szCs w:val="26"/>
+              </w:rPr>
+              <w:t>Indirizzo inserito = “”</w:t>
+            </w:r>
+          </w:p>
+          <w:p>
+            <w:pPr>
+              <w:autoSpaceDE w:val="0"/>
+              <w:autoSpaceDN w:val="0"/>
+              <w:adjustRightInd w:val="0"/>
+              <w:rPr>
+                <w:sz w:val="26"/>
+                <w:szCs w:val="26"/>
+              </w:rPr>
+            </w:pPr>
+            <w:r>
+              <w:rPr>
+                <w:sz w:val="26"/>
+                <w:szCs w:val="26"/>
+              </w:rPr>
+              <w:t>Descrizione servizi offerti inserita = “”</w:t>
             </w:r>
           </w:p>
         </w:tc>
@@ -11649,14 +9467,7 @@
                 <w:sz w:val="26"/>
                 <w:szCs w:val="26"/>
               </w:rPr>
-              <w:t>d inserire l’intestatario dell’officina</w:t>
-            </w:r>
-            <w:r>
-              <w:rPr>
-                <w:sz w:val="26"/>
-                <w:szCs w:val="26"/>
-              </w:rPr>
-              <w:t xml:space="preserve"> nel formato corretto</w:t>
+              <w:t>d inserire l’intestatario dell’officina nel formato corretto</w:t>
             </w:r>
           </w:p>
         </w:tc>
@@ -11747,7 +9558,14 @@
                 <w:sz w:val="26"/>
                 <w:szCs w:val="26"/>
               </w:rPr>
-              <w:t>t inserimento Intestatario Officina</w:t>
+              <w:t xml:space="preserve">t inserimento </w:t>
+            </w:r>
+            <w:r>
+              <w:rPr>
+                <w:sz w:val="26"/>
+                <w:szCs w:val="26"/>
+              </w:rPr>
+              <w:t>Telefono</w:t>
             </w:r>
           </w:p>
         </w:tc>
@@ -11798,28 +9616,7 @@
                 <w:sz w:val="26"/>
                 <w:szCs w:val="26"/>
               </w:rPr>
-              <w:t>3.</w:t>
-            </w:r>
-            <w:r>
-              <w:rPr>
-                <w:sz w:val="26"/>
-                <w:szCs w:val="26"/>
-              </w:rPr>
-              <w:t>4</w:t>
-            </w:r>
-            <w:r>
-              <w:rPr>
-                <w:sz w:val="26"/>
-                <w:szCs w:val="26"/>
-              </w:rPr>
-              <w:t>.</w:t>
-            </w:r>
-            <w:r>
-              <w:rPr>
-                <w:sz w:val="26"/>
-                <w:szCs w:val="26"/>
-              </w:rPr>
-              <w:t>1</w:t>
+              <w:t>3.4.1</w:t>
             </w:r>
           </w:p>
         </w:tc>
@@ -11924,21 +9721,7 @@
                 <w:sz w:val="26"/>
                 <w:szCs w:val="26"/>
               </w:rPr>
-              <w:t xml:space="preserve"> inserito = “</w:t>
-            </w:r>
-            <w:r>
-              <w:rPr>
-                <w:sz w:val="26"/>
-                <w:szCs w:val="26"/>
-              </w:rPr>
-              <w:t>Mario Rossi</w:t>
-            </w:r>
-            <w:r>
-              <w:rPr>
-                <w:sz w:val="26"/>
-                <w:szCs w:val="26"/>
-              </w:rPr>
-              <w:t>”</w:t>
+              <w:t xml:space="preserve"> inserito = “Mario Rossi”</w:t>
             </w:r>
           </w:p>
           <w:p>
@@ -12011,6 +9794,42 @@
                 <w:szCs w:val="26"/>
               </w:rPr>
               <w:t>Città inserita = “”</w:t>
+            </w:r>
+          </w:p>
+          <w:p>
+            <w:pPr>
+              <w:autoSpaceDE w:val="0"/>
+              <w:autoSpaceDN w:val="0"/>
+              <w:adjustRightInd w:val="0"/>
+              <w:rPr>
+                <w:sz w:val="26"/>
+                <w:szCs w:val="26"/>
+              </w:rPr>
+            </w:pPr>
+            <w:r>
+              <w:rPr>
+                <w:sz w:val="26"/>
+                <w:szCs w:val="26"/>
+              </w:rPr>
+              <w:t>Indirizzo inserito = “”</w:t>
+            </w:r>
+          </w:p>
+          <w:p>
+            <w:pPr>
+              <w:autoSpaceDE w:val="0"/>
+              <w:autoSpaceDN w:val="0"/>
+              <w:adjustRightInd w:val="0"/>
+              <w:rPr>
+                <w:sz w:val="26"/>
+                <w:szCs w:val="26"/>
+              </w:rPr>
+            </w:pPr>
+            <w:r>
+              <w:rPr>
+                <w:sz w:val="26"/>
+                <w:szCs w:val="26"/>
+              </w:rPr>
+              <w:t>Descrizione servizi offerti inserita = “”</w:t>
             </w:r>
           </w:p>
         </w:tc>
@@ -12068,19 +9887,34 @@
                 <w:sz w:val="26"/>
                 <w:szCs w:val="26"/>
               </w:rPr>
-              <w:t xml:space="preserve">d inserire </w:t>
-            </w:r>
-            <w:r>
-              <w:rPr>
-                <w:sz w:val="26"/>
-                <w:szCs w:val="26"/>
-              </w:rPr>
-              <w:t>il numero di telefono</w:t>
+              <w:t>d inserire il numero di telefono</w:t>
             </w:r>
           </w:p>
         </w:tc>
       </w:tr>
     </w:tbl>
+    <w:p>
+      <w:pPr>
+        <w:autoSpaceDE w:val="0"/>
+        <w:autoSpaceDN w:val="0"/>
+        <w:adjustRightInd w:val="0"/>
+        <w:spacing w:after="0" w:line="240" w:lineRule="auto"/>
+        <w:rPr>
+          <w:sz w:val="32"/>
+        </w:rPr>
+      </w:pPr>
+    </w:p>
+    <w:p>
+      <w:pPr>
+        <w:autoSpaceDE w:val="0"/>
+        <w:autoSpaceDN w:val="0"/>
+        <w:adjustRightInd w:val="0"/>
+        <w:spacing w:after="0" w:line="240" w:lineRule="auto"/>
+        <w:rPr>
+          <w:sz w:val="32"/>
+        </w:rPr>
+      </w:pPr>
+    </w:p>
     <w:p>
       <w:pPr>
         <w:autoSpaceDE w:val="0"/>
@@ -12147,6 +9981,7 @@
                 <w:sz w:val="26"/>
                 <w:szCs w:val="26"/>
               </w:rPr>
+              <w:lastRenderedPageBreak/>
               <w:t>Test case</w:t>
             </w:r>
           </w:p>
@@ -12177,7 +10012,14 @@
                 <w:sz w:val="26"/>
                 <w:szCs w:val="26"/>
               </w:rPr>
-              <w:t>t inserimento Intestatario Officina</w:t>
+              <w:t xml:space="preserve">t inserimento </w:t>
+            </w:r>
+            <w:r>
+              <w:rPr>
+                <w:sz w:val="26"/>
+                <w:szCs w:val="26"/>
+              </w:rPr>
+              <w:t>Telefono</w:t>
             </w:r>
           </w:p>
         </w:tc>
@@ -12228,14 +10070,7 @@
                 <w:sz w:val="26"/>
                 <w:szCs w:val="26"/>
               </w:rPr>
-              <w:t>3.</w:t>
-            </w:r>
-            <w:r>
-              <w:rPr>
-                <w:sz w:val="26"/>
-                <w:szCs w:val="26"/>
-              </w:rPr>
-              <w:t>4.2</w:t>
+              <w:t>3.4.2</w:t>
             </w:r>
           </w:p>
         </w:tc>
@@ -12340,53 +10175,25 @@
                 <w:sz w:val="26"/>
                 <w:szCs w:val="26"/>
               </w:rPr>
-              <w:t xml:space="preserve"> inserito = “</w:t>
-            </w:r>
-            <w:r>
-              <w:rPr>
-                <w:sz w:val="26"/>
-                <w:szCs w:val="26"/>
-              </w:rPr>
-              <w:t>Mario Rossi</w:t>
-            </w:r>
-            <w:r>
-              <w:rPr>
-                <w:sz w:val="26"/>
-                <w:szCs w:val="26"/>
-              </w:rPr>
-              <w:t>”</w:t>
-            </w:r>
-          </w:p>
-          <w:p>
-            <w:pPr>
-              <w:autoSpaceDE w:val="0"/>
-              <w:autoSpaceDN w:val="0"/>
-              <w:adjustRightInd w:val="0"/>
-              <w:rPr>
-                <w:sz w:val="26"/>
-                <w:szCs w:val="26"/>
-              </w:rPr>
-            </w:pPr>
-            <w:r>
-              <w:rPr>
-                <w:sz w:val="26"/>
-                <w:szCs w:val="26"/>
-              </w:rPr>
-              <w:t>Telefono inserito = “</w:t>
-            </w:r>
-            <w:r>
-              <w:rPr>
-                <w:sz w:val="26"/>
-                <w:szCs w:val="26"/>
-              </w:rPr>
-              <w:t>12</w:t>
-            </w:r>
-            <w:r>
-              <w:rPr>
-                <w:sz w:val="26"/>
-                <w:szCs w:val="26"/>
-              </w:rPr>
-              <w:t>”</w:t>
+              <w:t xml:space="preserve"> inserito = “Mario Rossi”</w:t>
+            </w:r>
+          </w:p>
+          <w:p>
+            <w:pPr>
+              <w:autoSpaceDE w:val="0"/>
+              <w:autoSpaceDN w:val="0"/>
+              <w:adjustRightInd w:val="0"/>
+              <w:rPr>
+                <w:sz w:val="26"/>
+                <w:szCs w:val="26"/>
+              </w:rPr>
+            </w:pPr>
+            <w:r>
+              <w:rPr>
+                <w:sz w:val="26"/>
+                <w:szCs w:val="26"/>
+              </w:rPr>
+              <w:t>Telefono inserito = “12”</w:t>
             </w:r>
           </w:p>
           <w:p>
@@ -12441,6 +10248,42 @@
                 <w:szCs w:val="26"/>
               </w:rPr>
               <w:t>Città inserita = “”</w:t>
+            </w:r>
+          </w:p>
+          <w:p>
+            <w:pPr>
+              <w:autoSpaceDE w:val="0"/>
+              <w:autoSpaceDN w:val="0"/>
+              <w:adjustRightInd w:val="0"/>
+              <w:rPr>
+                <w:sz w:val="26"/>
+                <w:szCs w:val="26"/>
+              </w:rPr>
+            </w:pPr>
+            <w:r>
+              <w:rPr>
+                <w:sz w:val="26"/>
+                <w:szCs w:val="26"/>
+              </w:rPr>
+              <w:t>Indirizzo inserito = “”</w:t>
+            </w:r>
+          </w:p>
+          <w:p>
+            <w:pPr>
+              <w:autoSpaceDE w:val="0"/>
+              <w:autoSpaceDN w:val="0"/>
+              <w:adjustRightInd w:val="0"/>
+              <w:rPr>
+                <w:sz w:val="26"/>
+                <w:szCs w:val="26"/>
+              </w:rPr>
+            </w:pPr>
+            <w:r>
+              <w:rPr>
+                <w:sz w:val="26"/>
+                <w:szCs w:val="26"/>
+              </w:rPr>
+              <w:t>Descrizione servizi offerti inserita = “”</w:t>
             </w:r>
           </w:p>
         </w:tc>
@@ -12498,14 +10341,7 @@
                 <w:sz w:val="26"/>
                 <w:szCs w:val="26"/>
               </w:rPr>
-              <w:t xml:space="preserve">d inserire </w:t>
-            </w:r>
-            <w:r>
-              <w:rPr>
-                <w:sz w:val="26"/>
-                <w:szCs w:val="26"/>
-              </w:rPr>
-              <w:t>il numero di telefono nel formato corretto</w:t>
+              <w:t>d inserire il numero di telefono nel formato corretto</w:t>
             </w:r>
           </w:p>
         </w:tc>
@@ -12629,7 +10465,14 @@
                 <w:sz w:val="26"/>
                 <w:szCs w:val="26"/>
               </w:rPr>
-              <w:t>t inserimento Intestatario Officina</w:t>
+              <w:t xml:space="preserve">t inserimento </w:t>
+            </w:r>
+            <w:r>
+              <w:rPr>
+                <w:sz w:val="26"/>
+                <w:szCs w:val="26"/>
+              </w:rPr>
+              <w:t>Regione</w:t>
             </w:r>
           </w:p>
         </w:tc>
@@ -12680,14 +10523,7 @@
                 <w:sz w:val="26"/>
                 <w:szCs w:val="26"/>
               </w:rPr>
-              <w:t>3.</w:t>
-            </w:r>
-            <w:r>
-              <w:rPr>
-                <w:sz w:val="26"/>
-                <w:szCs w:val="26"/>
-              </w:rPr>
-              <w:t>5.1</w:t>
+              <w:t>3.5.1</w:t>
             </w:r>
           </w:p>
         </w:tc>
@@ -12810,21 +10646,7 @@
                 <w:sz w:val="26"/>
                 <w:szCs w:val="26"/>
               </w:rPr>
-              <w:t>Telefono inserito = “</w:t>
-            </w:r>
-            <w:r>
-              <w:rPr>
-                <w:sz w:val="26"/>
-                <w:szCs w:val="26"/>
-              </w:rPr>
-              <w:t>333121212</w:t>
-            </w:r>
-            <w:r>
-              <w:rPr>
-                <w:sz w:val="26"/>
-                <w:szCs w:val="26"/>
-              </w:rPr>
-              <w:t>”</w:t>
+              <w:t>Telefono inserito = “333121212”</w:t>
             </w:r>
           </w:p>
           <w:p>
@@ -12879,6 +10701,42 @@
                 <w:szCs w:val="26"/>
               </w:rPr>
               <w:t>Città inserita = “”</w:t>
+            </w:r>
+          </w:p>
+          <w:p>
+            <w:pPr>
+              <w:autoSpaceDE w:val="0"/>
+              <w:autoSpaceDN w:val="0"/>
+              <w:adjustRightInd w:val="0"/>
+              <w:rPr>
+                <w:sz w:val="26"/>
+                <w:szCs w:val="26"/>
+              </w:rPr>
+            </w:pPr>
+            <w:r>
+              <w:rPr>
+                <w:sz w:val="26"/>
+                <w:szCs w:val="26"/>
+              </w:rPr>
+              <w:t>Indirizzo inserito = “”</w:t>
+            </w:r>
+          </w:p>
+          <w:p>
+            <w:pPr>
+              <w:autoSpaceDE w:val="0"/>
+              <w:autoSpaceDN w:val="0"/>
+              <w:adjustRightInd w:val="0"/>
+              <w:rPr>
+                <w:sz w:val="26"/>
+                <w:szCs w:val="26"/>
+              </w:rPr>
+            </w:pPr>
+            <w:r>
+              <w:rPr>
+                <w:sz w:val="26"/>
+                <w:szCs w:val="26"/>
+              </w:rPr>
+              <w:t>Descrizione servizi offerti inserita = “”</w:t>
             </w:r>
           </w:p>
         </w:tc>
@@ -12936,14 +10794,7 @@
                 <w:sz w:val="26"/>
                 <w:szCs w:val="26"/>
               </w:rPr>
-              <w:t xml:space="preserve">d inserire </w:t>
-            </w:r>
-            <w:r>
-              <w:rPr>
-                <w:sz w:val="26"/>
-                <w:szCs w:val="26"/>
-              </w:rPr>
-              <w:t>una regione</w:t>
+              <w:t>d inserire una regione</w:t>
             </w:r>
           </w:p>
         </w:tc>
@@ -13034,7 +10885,14 @@
                 <w:sz w:val="26"/>
                 <w:szCs w:val="26"/>
               </w:rPr>
-              <w:t>t inserimento Intestatario Officina</w:t>
+              <w:t xml:space="preserve">t inserimento </w:t>
+            </w:r>
+            <w:r>
+              <w:rPr>
+                <w:sz w:val="26"/>
+                <w:szCs w:val="26"/>
+              </w:rPr>
+              <w:t>Provincia</w:t>
             </w:r>
           </w:p>
         </w:tc>
@@ -13085,21 +10943,7 @@
                 <w:sz w:val="26"/>
                 <w:szCs w:val="26"/>
               </w:rPr>
-              <w:t>3.</w:t>
-            </w:r>
-            <w:r>
-              <w:rPr>
-                <w:sz w:val="26"/>
-                <w:szCs w:val="26"/>
-              </w:rPr>
-              <w:t>6</w:t>
-            </w:r>
-            <w:r>
-              <w:rPr>
-                <w:sz w:val="26"/>
-                <w:szCs w:val="26"/>
-              </w:rPr>
-              <w:t>.1</w:t>
+              <w:t>3.6.1</w:t>
             </w:r>
           </w:p>
         </w:tc>
@@ -13240,21 +11084,7 @@
                 <w:sz w:val="26"/>
                 <w:szCs w:val="26"/>
               </w:rPr>
-              <w:t>Regione inserita = “</w:t>
-            </w:r>
-            <w:r>
-              <w:rPr>
-                <w:sz w:val="26"/>
-                <w:szCs w:val="26"/>
-              </w:rPr>
-              <w:t>Campania</w:t>
-            </w:r>
-            <w:r>
-              <w:rPr>
-                <w:sz w:val="26"/>
-                <w:szCs w:val="26"/>
-              </w:rPr>
-              <w:t>”</w:t>
+              <w:t>Regione inserita = “Campania”</w:t>
             </w:r>
           </w:p>
           <w:p>
@@ -13291,6 +11121,43 @@
                 <w:szCs w:val="26"/>
               </w:rPr>
               <w:t>Città inserita = “”</w:t>
+            </w:r>
+          </w:p>
+          <w:p>
+            <w:pPr>
+              <w:autoSpaceDE w:val="0"/>
+              <w:autoSpaceDN w:val="0"/>
+              <w:adjustRightInd w:val="0"/>
+              <w:rPr>
+                <w:sz w:val="26"/>
+                <w:szCs w:val="26"/>
+              </w:rPr>
+            </w:pPr>
+            <w:r>
+              <w:rPr>
+                <w:sz w:val="26"/>
+                <w:szCs w:val="26"/>
+              </w:rPr>
+              <w:lastRenderedPageBreak/>
+              <w:t>Indirizzo inserito = “”</w:t>
+            </w:r>
+          </w:p>
+          <w:p>
+            <w:pPr>
+              <w:autoSpaceDE w:val="0"/>
+              <w:autoSpaceDN w:val="0"/>
+              <w:adjustRightInd w:val="0"/>
+              <w:rPr>
+                <w:sz w:val="26"/>
+                <w:szCs w:val="26"/>
+              </w:rPr>
+            </w:pPr>
+            <w:r>
+              <w:rPr>
+                <w:sz w:val="26"/>
+                <w:szCs w:val="26"/>
+              </w:rPr>
+              <w:t>Descrizione servizi offerti inserita = “”</w:t>
             </w:r>
           </w:p>
         </w:tc>
@@ -13318,6 +11185,7 @@
                 <w:sz w:val="26"/>
                 <w:szCs w:val="26"/>
               </w:rPr>
+              <w:lastRenderedPageBreak/>
               <w:t>Oracolo</w:t>
             </w:r>
           </w:p>
@@ -13348,14 +11216,7 @@
                 <w:sz w:val="26"/>
                 <w:szCs w:val="26"/>
               </w:rPr>
-              <w:t xml:space="preserve">d inserire una </w:t>
-            </w:r>
-            <w:r>
-              <w:rPr>
-                <w:sz w:val="26"/>
-                <w:szCs w:val="26"/>
-              </w:rPr>
-              <w:t>provincia</w:t>
+              <w:t>d inserire una provincia</w:t>
             </w:r>
           </w:p>
         </w:tc>
@@ -13446,7 +11307,14 @@
                 <w:sz w:val="26"/>
                 <w:szCs w:val="26"/>
               </w:rPr>
-              <w:t>t inserimento Intestatario Officina</w:t>
+              <w:t xml:space="preserve">t inserimento </w:t>
+            </w:r>
+            <w:r>
+              <w:rPr>
+                <w:sz w:val="26"/>
+                <w:szCs w:val="26"/>
+              </w:rPr>
+              <w:t>Città</w:t>
             </w:r>
           </w:p>
         </w:tc>
@@ -13497,21 +11365,7 @@
                 <w:sz w:val="26"/>
                 <w:szCs w:val="26"/>
               </w:rPr>
-              <w:t>3.</w:t>
-            </w:r>
-            <w:r>
-              <w:rPr>
-                <w:sz w:val="26"/>
-                <w:szCs w:val="26"/>
-              </w:rPr>
-              <w:t>7</w:t>
-            </w:r>
-            <w:r>
-              <w:rPr>
-                <w:sz w:val="26"/>
-                <w:szCs w:val="26"/>
-              </w:rPr>
-              <w:t>.1</w:t>
+              <w:t>3.7.1</w:t>
             </w:r>
           </w:p>
         </w:tc>
@@ -13717,6 +11571,42 @@
                 <w:szCs w:val="26"/>
               </w:rPr>
               <w:t>Città inserita = “”</w:t>
+            </w:r>
+          </w:p>
+          <w:p>
+            <w:pPr>
+              <w:autoSpaceDE w:val="0"/>
+              <w:autoSpaceDN w:val="0"/>
+              <w:adjustRightInd w:val="0"/>
+              <w:rPr>
+                <w:sz w:val="26"/>
+                <w:szCs w:val="26"/>
+              </w:rPr>
+            </w:pPr>
+            <w:r>
+              <w:rPr>
+                <w:sz w:val="26"/>
+                <w:szCs w:val="26"/>
+              </w:rPr>
+              <w:t>Indirizzo inserito = “”</w:t>
+            </w:r>
+          </w:p>
+          <w:p>
+            <w:pPr>
+              <w:autoSpaceDE w:val="0"/>
+              <w:autoSpaceDN w:val="0"/>
+              <w:adjustRightInd w:val="0"/>
+              <w:rPr>
+                <w:sz w:val="26"/>
+                <w:szCs w:val="26"/>
+              </w:rPr>
+            </w:pPr>
+            <w:r>
+              <w:rPr>
+                <w:sz w:val="26"/>
+                <w:szCs w:val="26"/>
+              </w:rPr>
+              <w:t>Descrizione servizi offerti inserita = “”</w:t>
             </w:r>
           </w:p>
         </w:tc>
@@ -13820,6 +11710,404 @@
         </w:rPr>
       </w:pPr>
     </w:p>
+    <w:tbl>
+      <w:tblPr>
+        <w:tblStyle w:val="Grigliatabella"/>
+        <w:tblW w:w="0" w:type="auto"/>
+        <w:tblLook w:val="04A0" w:firstRow="1" w:lastRow="0" w:firstColumn="1" w:lastColumn="0" w:noHBand="0" w:noVBand="1"/>
+      </w:tblPr>
+      <w:tblGrid>
+        <w:gridCol w:w="2263"/>
+        <w:gridCol w:w="7365"/>
+      </w:tblGrid>
+      <w:tr>
+        <w:tc>
+          <w:tcPr>
+            <w:tcW w:w="2263" w:type="dxa"/>
+            <w:shd w:val="clear" w:color="auto" w:fill="8EAADB" w:themeFill="accent1" w:themeFillTint="99"/>
+          </w:tcPr>
+          <w:p>
+            <w:pPr>
+              <w:autoSpaceDE w:val="0"/>
+              <w:autoSpaceDN w:val="0"/>
+              <w:adjustRightInd w:val="0"/>
+              <w:rPr>
+                <w:color w:val="FFFFFF" w:themeColor="background1"/>
+                <w:sz w:val="26"/>
+                <w:szCs w:val="26"/>
+              </w:rPr>
+            </w:pPr>
+            <w:r>
+              <w:rPr>
+                <w:color w:val="FFFFFF" w:themeColor="background1"/>
+                <w:sz w:val="26"/>
+                <w:szCs w:val="26"/>
+              </w:rPr>
+              <w:t>Test case</w:t>
+            </w:r>
+          </w:p>
+        </w:tc>
+        <w:tc>
+          <w:tcPr>
+            <w:tcW w:w="7365" w:type="dxa"/>
+          </w:tcPr>
+          <w:p>
+            <w:pPr>
+              <w:autoSpaceDE w:val="0"/>
+              <w:autoSpaceDN w:val="0"/>
+              <w:adjustRightInd w:val="0"/>
+              <w:rPr>
+                <w:sz w:val="26"/>
+                <w:szCs w:val="26"/>
+              </w:rPr>
+            </w:pPr>
+            <w:r>
+              <w:rPr>
+                <w:sz w:val="26"/>
+                <w:szCs w:val="26"/>
+              </w:rPr>
+              <w:t>Tes</w:t>
+            </w:r>
+            <w:r>
+              <w:rPr>
+                <w:sz w:val="26"/>
+                <w:szCs w:val="26"/>
+              </w:rPr>
+              <w:t>t inserimento In</w:t>
+            </w:r>
+            <w:r>
+              <w:rPr>
+                <w:sz w:val="26"/>
+                <w:szCs w:val="26"/>
+              </w:rPr>
+              <w:t>dirizzo</w:t>
+            </w:r>
+          </w:p>
+        </w:tc>
+      </w:tr>
+      <w:tr>
+        <w:tc>
+          <w:tcPr>
+            <w:tcW w:w="2263" w:type="dxa"/>
+            <w:shd w:val="clear" w:color="auto" w:fill="8EAADB" w:themeFill="accent1" w:themeFillTint="99"/>
+          </w:tcPr>
+          <w:p>
+            <w:pPr>
+              <w:autoSpaceDE w:val="0"/>
+              <w:autoSpaceDN w:val="0"/>
+              <w:adjustRightInd w:val="0"/>
+              <w:rPr>
+                <w:color w:val="FFFFFF" w:themeColor="background1"/>
+                <w:sz w:val="26"/>
+                <w:szCs w:val="26"/>
+              </w:rPr>
+            </w:pPr>
+            <w:r>
+              <w:rPr>
+                <w:color w:val="FFFFFF" w:themeColor="background1"/>
+                <w:sz w:val="26"/>
+                <w:szCs w:val="26"/>
+              </w:rPr>
+              <w:t>Codice</w:t>
+            </w:r>
+          </w:p>
+        </w:tc>
+        <w:tc>
+          <w:tcPr>
+            <w:tcW w:w="7365" w:type="dxa"/>
+          </w:tcPr>
+          <w:p>
+            <w:pPr>
+              <w:autoSpaceDE w:val="0"/>
+              <w:autoSpaceDN w:val="0"/>
+              <w:adjustRightInd w:val="0"/>
+              <w:rPr>
+                <w:sz w:val="26"/>
+                <w:szCs w:val="26"/>
+              </w:rPr>
+            </w:pPr>
+            <w:r>
+              <w:rPr>
+                <w:sz w:val="26"/>
+                <w:szCs w:val="26"/>
+              </w:rPr>
+              <w:t>3.8.1</w:t>
+            </w:r>
+          </w:p>
+        </w:tc>
+      </w:tr>
+      <w:tr>
+        <w:tc>
+          <w:tcPr>
+            <w:tcW w:w="2263" w:type="dxa"/>
+            <w:shd w:val="clear" w:color="auto" w:fill="8EAADB" w:themeFill="accent1" w:themeFillTint="99"/>
+          </w:tcPr>
+          <w:p>
+            <w:pPr>
+              <w:autoSpaceDE w:val="0"/>
+              <w:autoSpaceDN w:val="0"/>
+              <w:adjustRightInd w:val="0"/>
+              <w:rPr>
+                <w:color w:val="FFFFFF" w:themeColor="background1"/>
+                <w:sz w:val="26"/>
+                <w:szCs w:val="26"/>
+              </w:rPr>
+            </w:pPr>
+            <w:r>
+              <w:rPr>
+                <w:color w:val="FFFFFF" w:themeColor="background1"/>
+                <w:sz w:val="26"/>
+                <w:szCs w:val="26"/>
+              </w:rPr>
+              <w:t>Input</w:t>
+            </w:r>
+          </w:p>
+        </w:tc>
+        <w:tc>
+          <w:tcPr>
+            <w:tcW w:w="7365" w:type="dxa"/>
+          </w:tcPr>
+          <w:p>
+            <w:pPr>
+              <w:autoSpaceDE w:val="0"/>
+              <w:autoSpaceDN w:val="0"/>
+              <w:adjustRightInd w:val="0"/>
+              <w:rPr>
+                <w:sz w:val="26"/>
+                <w:szCs w:val="26"/>
+              </w:rPr>
+            </w:pPr>
+            <w:proofErr w:type="gramStart"/>
+            <w:r>
+              <w:rPr>
+                <w:sz w:val="26"/>
+                <w:szCs w:val="26"/>
+              </w:rPr>
+              <w:t>Email</w:t>
+            </w:r>
+            <w:proofErr w:type="gramEnd"/>
+            <w:r>
+              <w:rPr>
+                <w:sz w:val="26"/>
+                <w:szCs w:val="26"/>
+              </w:rPr>
+              <w:t xml:space="preserve"> inserita = “email@dominio.it”</w:t>
+            </w:r>
+          </w:p>
+          <w:p>
+            <w:pPr>
+              <w:autoSpaceDE w:val="0"/>
+              <w:autoSpaceDN w:val="0"/>
+              <w:adjustRightInd w:val="0"/>
+              <w:rPr>
+                <w:sz w:val="26"/>
+                <w:szCs w:val="26"/>
+              </w:rPr>
+            </w:pPr>
+            <w:r>
+              <w:rPr>
+                <w:sz w:val="26"/>
+                <w:szCs w:val="26"/>
+              </w:rPr>
+              <w:t>Partita Iva inserita = “01234567890"</w:t>
+            </w:r>
+          </w:p>
+          <w:p>
+            <w:pPr>
+              <w:autoSpaceDE w:val="0"/>
+              <w:autoSpaceDN w:val="0"/>
+              <w:adjustRightInd w:val="0"/>
+              <w:rPr>
+                <w:sz w:val="26"/>
+                <w:szCs w:val="26"/>
+              </w:rPr>
+            </w:pPr>
+            <w:proofErr w:type="gramStart"/>
+            <w:r>
+              <w:rPr>
+                <w:sz w:val="26"/>
+                <w:szCs w:val="26"/>
+              </w:rPr>
+              <w:t>Intestatario officina</w:t>
+            </w:r>
+            <w:proofErr w:type="gramEnd"/>
+            <w:r>
+              <w:rPr>
+                <w:sz w:val="26"/>
+                <w:szCs w:val="26"/>
+              </w:rPr>
+              <w:t xml:space="preserve"> inserito = “Mario Rossi”</w:t>
+            </w:r>
+          </w:p>
+          <w:p>
+            <w:pPr>
+              <w:autoSpaceDE w:val="0"/>
+              <w:autoSpaceDN w:val="0"/>
+              <w:adjustRightInd w:val="0"/>
+              <w:rPr>
+                <w:sz w:val="26"/>
+                <w:szCs w:val="26"/>
+              </w:rPr>
+            </w:pPr>
+            <w:r>
+              <w:rPr>
+                <w:sz w:val="26"/>
+                <w:szCs w:val="26"/>
+              </w:rPr>
+              <w:t>Telefono inserito = “333121212”</w:t>
+            </w:r>
+          </w:p>
+          <w:p>
+            <w:pPr>
+              <w:autoSpaceDE w:val="0"/>
+              <w:autoSpaceDN w:val="0"/>
+              <w:adjustRightInd w:val="0"/>
+              <w:rPr>
+                <w:sz w:val="26"/>
+                <w:szCs w:val="26"/>
+              </w:rPr>
+            </w:pPr>
+            <w:r>
+              <w:rPr>
+                <w:sz w:val="26"/>
+                <w:szCs w:val="26"/>
+              </w:rPr>
+              <w:t>Regione inserita = “Campania”</w:t>
+            </w:r>
+          </w:p>
+          <w:p>
+            <w:pPr>
+              <w:autoSpaceDE w:val="0"/>
+              <w:autoSpaceDN w:val="0"/>
+              <w:adjustRightInd w:val="0"/>
+              <w:rPr>
+                <w:sz w:val="26"/>
+                <w:szCs w:val="26"/>
+              </w:rPr>
+            </w:pPr>
+            <w:r>
+              <w:rPr>
+                <w:sz w:val="26"/>
+                <w:szCs w:val="26"/>
+              </w:rPr>
+              <w:t>Provincia inserita = “Salerno”</w:t>
+            </w:r>
+          </w:p>
+          <w:p>
+            <w:pPr>
+              <w:autoSpaceDE w:val="0"/>
+              <w:autoSpaceDN w:val="0"/>
+              <w:adjustRightInd w:val="0"/>
+              <w:rPr>
+                <w:sz w:val="26"/>
+                <w:szCs w:val="26"/>
+              </w:rPr>
+            </w:pPr>
+            <w:r>
+              <w:rPr>
+                <w:sz w:val="26"/>
+                <w:szCs w:val="26"/>
+              </w:rPr>
+              <w:t>Città inserita = “Fisciano”</w:t>
+            </w:r>
+          </w:p>
+          <w:p>
+            <w:pPr>
+              <w:autoSpaceDE w:val="0"/>
+              <w:autoSpaceDN w:val="0"/>
+              <w:adjustRightInd w:val="0"/>
+              <w:rPr>
+                <w:sz w:val="26"/>
+                <w:szCs w:val="26"/>
+              </w:rPr>
+            </w:pPr>
+            <w:r>
+              <w:rPr>
+                <w:sz w:val="26"/>
+                <w:szCs w:val="26"/>
+              </w:rPr>
+              <w:t>Indirizzo inserito = “”</w:t>
+            </w:r>
+          </w:p>
+          <w:p>
+            <w:pPr>
+              <w:autoSpaceDE w:val="0"/>
+              <w:autoSpaceDN w:val="0"/>
+              <w:adjustRightInd w:val="0"/>
+              <w:rPr>
+                <w:sz w:val="26"/>
+                <w:szCs w:val="26"/>
+              </w:rPr>
+            </w:pPr>
+            <w:r>
+              <w:rPr>
+                <w:sz w:val="26"/>
+                <w:szCs w:val="26"/>
+              </w:rPr>
+              <w:t>Descrizione servizi offerti inserita = “”</w:t>
+            </w:r>
+          </w:p>
+        </w:tc>
+      </w:tr>
+      <w:tr>
+        <w:tc>
+          <w:tcPr>
+            <w:tcW w:w="2263" w:type="dxa"/>
+            <w:shd w:val="clear" w:color="auto" w:fill="8EAADB" w:themeFill="accent1" w:themeFillTint="99"/>
+          </w:tcPr>
+          <w:p>
+            <w:pPr>
+              <w:autoSpaceDE w:val="0"/>
+              <w:autoSpaceDN w:val="0"/>
+              <w:adjustRightInd w:val="0"/>
+              <w:rPr>
+                <w:color w:val="FFFFFF" w:themeColor="background1"/>
+                <w:sz w:val="26"/>
+                <w:szCs w:val="26"/>
+              </w:rPr>
+            </w:pPr>
+            <w:r>
+              <w:rPr>
+                <w:color w:val="FFFFFF" w:themeColor="background1"/>
+                <w:sz w:val="26"/>
+                <w:szCs w:val="26"/>
+              </w:rPr>
+              <w:t>Oracolo</w:t>
+            </w:r>
+          </w:p>
+        </w:tc>
+        <w:tc>
+          <w:tcPr>
+            <w:tcW w:w="7365" w:type="dxa"/>
+          </w:tcPr>
+          <w:p>
+            <w:pPr>
+              <w:autoSpaceDE w:val="0"/>
+              <w:autoSpaceDN w:val="0"/>
+              <w:adjustRightInd w:val="0"/>
+              <w:rPr>
+                <w:sz w:val="26"/>
+                <w:szCs w:val="26"/>
+              </w:rPr>
+            </w:pPr>
+            <w:r>
+              <w:rPr>
+                <w:sz w:val="26"/>
+                <w:szCs w:val="26"/>
+              </w:rPr>
+              <w:t>Verrà visualizzato un messaggio d’errore che invita l’utente a</w:t>
+            </w:r>
+            <w:r>
+              <w:rPr>
+                <w:sz w:val="26"/>
+                <w:szCs w:val="26"/>
+              </w:rPr>
+              <w:t>d inserire un indirizzo</w:t>
+            </w:r>
+          </w:p>
+        </w:tc>
+      </w:tr>
+    </w:tbl>
     <w:p>
       <w:pPr>
         <w:autoSpaceDE w:val="0"/>
@@ -13852,8 +12140,1015 @@
           <w:sz w:val="32"/>
         </w:rPr>
       </w:pPr>
-      <w:bookmarkStart w:id="3" w:name="_GoBack"/>
-      <w:bookmarkEnd w:id="3"/>
+    </w:p>
+    <w:p>
+      <w:pPr>
+        <w:autoSpaceDE w:val="0"/>
+        <w:autoSpaceDN w:val="0"/>
+        <w:adjustRightInd w:val="0"/>
+        <w:spacing w:after="0" w:line="240" w:lineRule="auto"/>
+        <w:rPr>
+          <w:sz w:val="32"/>
+        </w:rPr>
+      </w:pPr>
+    </w:p>
+    <w:p>
+      <w:pPr>
+        <w:autoSpaceDE w:val="0"/>
+        <w:autoSpaceDN w:val="0"/>
+        <w:adjustRightInd w:val="0"/>
+        <w:spacing w:after="0" w:line="240" w:lineRule="auto"/>
+        <w:rPr>
+          <w:sz w:val="32"/>
+        </w:rPr>
+      </w:pPr>
+    </w:p>
+    <w:p>
+      <w:pPr>
+        <w:autoSpaceDE w:val="0"/>
+        <w:autoSpaceDN w:val="0"/>
+        <w:adjustRightInd w:val="0"/>
+        <w:spacing w:after="0" w:line="240" w:lineRule="auto"/>
+        <w:rPr>
+          <w:sz w:val="32"/>
+        </w:rPr>
+      </w:pPr>
+    </w:p>
+    <w:p>
+      <w:pPr>
+        <w:autoSpaceDE w:val="0"/>
+        <w:autoSpaceDN w:val="0"/>
+        <w:adjustRightInd w:val="0"/>
+        <w:spacing w:after="0" w:line="240" w:lineRule="auto"/>
+        <w:rPr>
+          <w:sz w:val="32"/>
+        </w:rPr>
+      </w:pPr>
+    </w:p>
+    <w:p>
+      <w:pPr>
+        <w:autoSpaceDE w:val="0"/>
+        <w:autoSpaceDN w:val="0"/>
+        <w:adjustRightInd w:val="0"/>
+        <w:spacing w:after="0" w:line="240" w:lineRule="auto"/>
+        <w:rPr>
+          <w:sz w:val="32"/>
+        </w:rPr>
+      </w:pPr>
+    </w:p>
+    <w:tbl>
+      <w:tblPr>
+        <w:tblStyle w:val="Grigliatabella"/>
+        <w:tblW w:w="0" w:type="auto"/>
+        <w:tblLook w:val="04A0" w:firstRow="1" w:lastRow="0" w:firstColumn="1" w:lastColumn="0" w:noHBand="0" w:noVBand="1"/>
+      </w:tblPr>
+      <w:tblGrid>
+        <w:gridCol w:w="2263"/>
+        <w:gridCol w:w="7365"/>
+      </w:tblGrid>
+      <w:tr>
+        <w:tc>
+          <w:tcPr>
+            <w:tcW w:w="2263" w:type="dxa"/>
+            <w:shd w:val="clear" w:color="auto" w:fill="8EAADB" w:themeFill="accent1" w:themeFillTint="99"/>
+          </w:tcPr>
+          <w:p>
+            <w:pPr>
+              <w:autoSpaceDE w:val="0"/>
+              <w:autoSpaceDN w:val="0"/>
+              <w:adjustRightInd w:val="0"/>
+              <w:rPr>
+                <w:color w:val="FFFFFF" w:themeColor="background1"/>
+                <w:sz w:val="26"/>
+                <w:szCs w:val="26"/>
+              </w:rPr>
+            </w:pPr>
+            <w:r>
+              <w:rPr>
+                <w:color w:val="FFFFFF" w:themeColor="background1"/>
+                <w:sz w:val="26"/>
+                <w:szCs w:val="26"/>
+              </w:rPr>
+              <w:t>Test case</w:t>
+            </w:r>
+          </w:p>
+        </w:tc>
+        <w:tc>
+          <w:tcPr>
+            <w:tcW w:w="7365" w:type="dxa"/>
+          </w:tcPr>
+          <w:p>
+            <w:pPr>
+              <w:autoSpaceDE w:val="0"/>
+              <w:autoSpaceDN w:val="0"/>
+              <w:adjustRightInd w:val="0"/>
+              <w:rPr>
+                <w:sz w:val="26"/>
+                <w:szCs w:val="26"/>
+              </w:rPr>
+            </w:pPr>
+            <w:r>
+              <w:rPr>
+                <w:sz w:val="26"/>
+                <w:szCs w:val="26"/>
+              </w:rPr>
+              <w:t>Tes</w:t>
+            </w:r>
+            <w:r>
+              <w:rPr>
+                <w:sz w:val="26"/>
+                <w:szCs w:val="26"/>
+              </w:rPr>
+              <w:t xml:space="preserve">t inserimento </w:t>
+            </w:r>
+            <w:r>
+              <w:rPr>
+                <w:sz w:val="26"/>
+                <w:szCs w:val="26"/>
+              </w:rPr>
+              <w:t>Servizi Offerti</w:t>
+            </w:r>
+          </w:p>
+        </w:tc>
+      </w:tr>
+      <w:tr>
+        <w:tc>
+          <w:tcPr>
+            <w:tcW w:w="2263" w:type="dxa"/>
+            <w:shd w:val="clear" w:color="auto" w:fill="8EAADB" w:themeFill="accent1" w:themeFillTint="99"/>
+          </w:tcPr>
+          <w:p>
+            <w:pPr>
+              <w:autoSpaceDE w:val="0"/>
+              <w:autoSpaceDN w:val="0"/>
+              <w:adjustRightInd w:val="0"/>
+              <w:rPr>
+                <w:color w:val="FFFFFF" w:themeColor="background1"/>
+                <w:sz w:val="26"/>
+                <w:szCs w:val="26"/>
+              </w:rPr>
+            </w:pPr>
+            <w:r>
+              <w:rPr>
+                <w:color w:val="FFFFFF" w:themeColor="background1"/>
+                <w:sz w:val="26"/>
+                <w:szCs w:val="26"/>
+              </w:rPr>
+              <w:t>Codice</w:t>
+            </w:r>
+          </w:p>
+        </w:tc>
+        <w:tc>
+          <w:tcPr>
+            <w:tcW w:w="7365" w:type="dxa"/>
+          </w:tcPr>
+          <w:p>
+            <w:pPr>
+              <w:autoSpaceDE w:val="0"/>
+              <w:autoSpaceDN w:val="0"/>
+              <w:adjustRightInd w:val="0"/>
+              <w:rPr>
+                <w:sz w:val="26"/>
+                <w:szCs w:val="26"/>
+              </w:rPr>
+            </w:pPr>
+            <w:r>
+              <w:rPr>
+                <w:sz w:val="26"/>
+                <w:szCs w:val="26"/>
+              </w:rPr>
+              <w:t>3.9.1</w:t>
+            </w:r>
+          </w:p>
+        </w:tc>
+      </w:tr>
+      <w:tr>
+        <w:tc>
+          <w:tcPr>
+            <w:tcW w:w="2263" w:type="dxa"/>
+            <w:shd w:val="clear" w:color="auto" w:fill="8EAADB" w:themeFill="accent1" w:themeFillTint="99"/>
+          </w:tcPr>
+          <w:p>
+            <w:pPr>
+              <w:autoSpaceDE w:val="0"/>
+              <w:autoSpaceDN w:val="0"/>
+              <w:adjustRightInd w:val="0"/>
+              <w:rPr>
+                <w:color w:val="FFFFFF" w:themeColor="background1"/>
+                <w:sz w:val="26"/>
+                <w:szCs w:val="26"/>
+              </w:rPr>
+            </w:pPr>
+            <w:r>
+              <w:rPr>
+                <w:color w:val="FFFFFF" w:themeColor="background1"/>
+                <w:sz w:val="26"/>
+                <w:szCs w:val="26"/>
+              </w:rPr>
+              <w:t>Input</w:t>
+            </w:r>
+          </w:p>
+        </w:tc>
+        <w:tc>
+          <w:tcPr>
+            <w:tcW w:w="7365" w:type="dxa"/>
+          </w:tcPr>
+          <w:p>
+            <w:pPr>
+              <w:autoSpaceDE w:val="0"/>
+              <w:autoSpaceDN w:val="0"/>
+              <w:adjustRightInd w:val="0"/>
+              <w:rPr>
+                <w:sz w:val="26"/>
+                <w:szCs w:val="26"/>
+              </w:rPr>
+            </w:pPr>
+            <w:proofErr w:type="gramStart"/>
+            <w:r>
+              <w:rPr>
+                <w:sz w:val="26"/>
+                <w:szCs w:val="26"/>
+              </w:rPr>
+              <w:t>Email</w:t>
+            </w:r>
+            <w:proofErr w:type="gramEnd"/>
+            <w:r>
+              <w:rPr>
+                <w:sz w:val="26"/>
+                <w:szCs w:val="26"/>
+              </w:rPr>
+              <w:t xml:space="preserve"> inserita = “email@dominio.it”</w:t>
+            </w:r>
+          </w:p>
+          <w:p>
+            <w:pPr>
+              <w:autoSpaceDE w:val="0"/>
+              <w:autoSpaceDN w:val="0"/>
+              <w:adjustRightInd w:val="0"/>
+              <w:rPr>
+                <w:sz w:val="26"/>
+                <w:szCs w:val="26"/>
+              </w:rPr>
+            </w:pPr>
+            <w:r>
+              <w:rPr>
+                <w:sz w:val="26"/>
+                <w:szCs w:val="26"/>
+              </w:rPr>
+              <w:t>Partita Iva inserita = “01234567890"</w:t>
+            </w:r>
+          </w:p>
+          <w:p>
+            <w:pPr>
+              <w:autoSpaceDE w:val="0"/>
+              <w:autoSpaceDN w:val="0"/>
+              <w:adjustRightInd w:val="0"/>
+              <w:rPr>
+                <w:sz w:val="26"/>
+                <w:szCs w:val="26"/>
+              </w:rPr>
+            </w:pPr>
+            <w:proofErr w:type="gramStart"/>
+            <w:r>
+              <w:rPr>
+                <w:sz w:val="26"/>
+                <w:szCs w:val="26"/>
+              </w:rPr>
+              <w:t>Intestatario officina</w:t>
+            </w:r>
+            <w:proofErr w:type="gramEnd"/>
+            <w:r>
+              <w:rPr>
+                <w:sz w:val="26"/>
+                <w:szCs w:val="26"/>
+              </w:rPr>
+              <w:t xml:space="preserve"> inserito = “Mario Rossi”</w:t>
+            </w:r>
+          </w:p>
+          <w:p>
+            <w:pPr>
+              <w:autoSpaceDE w:val="0"/>
+              <w:autoSpaceDN w:val="0"/>
+              <w:adjustRightInd w:val="0"/>
+              <w:rPr>
+                <w:sz w:val="26"/>
+                <w:szCs w:val="26"/>
+              </w:rPr>
+            </w:pPr>
+            <w:r>
+              <w:rPr>
+                <w:sz w:val="26"/>
+                <w:szCs w:val="26"/>
+              </w:rPr>
+              <w:t>Telefono inserito = “333121212”</w:t>
+            </w:r>
+          </w:p>
+          <w:p>
+            <w:pPr>
+              <w:autoSpaceDE w:val="0"/>
+              <w:autoSpaceDN w:val="0"/>
+              <w:adjustRightInd w:val="0"/>
+              <w:rPr>
+                <w:sz w:val="26"/>
+                <w:szCs w:val="26"/>
+              </w:rPr>
+            </w:pPr>
+            <w:r>
+              <w:rPr>
+                <w:sz w:val="26"/>
+                <w:szCs w:val="26"/>
+              </w:rPr>
+              <w:t>Regione inserita = “Campania”</w:t>
+            </w:r>
+          </w:p>
+          <w:p>
+            <w:pPr>
+              <w:autoSpaceDE w:val="0"/>
+              <w:autoSpaceDN w:val="0"/>
+              <w:adjustRightInd w:val="0"/>
+              <w:rPr>
+                <w:sz w:val="26"/>
+                <w:szCs w:val="26"/>
+              </w:rPr>
+            </w:pPr>
+            <w:r>
+              <w:rPr>
+                <w:sz w:val="26"/>
+                <w:szCs w:val="26"/>
+              </w:rPr>
+              <w:t>Provincia inserita = “Salerno”</w:t>
+            </w:r>
+          </w:p>
+          <w:p>
+            <w:pPr>
+              <w:autoSpaceDE w:val="0"/>
+              <w:autoSpaceDN w:val="0"/>
+              <w:adjustRightInd w:val="0"/>
+              <w:rPr>
+                <w:sz w:val="26"/>
+                <w:szCs w:val="26"/>
+              </w:rPr>
+            </w:pPr>
+            <w:r>
+              <w:rPr>
+                <w:sz w:val="26"/>
+                <w:szCs w:val="26"/>
+              </w:rPr>
+              <w:t>Città inserita = “Fisciano”</w:t>
+            </w:r>
+          </w:p>
+          <w:p>
+            <w:pPr>
+              <w:autoSpaceDE w:val="0"/>
+              <w:autoSpaceDN w:val="0"/>
+              <w:adjustRightInd w:val="0"/>
+              <w:rPr>
+                <w:sz w:val="26"/>
+                <w:szCs w:val="26"/>
+              </w:rPr>
+            </w:pPr>
+            <w:r>
+              <w:rPr>
+                <w:sz w:val="26"/>
+                <w:szCs w:val="26"/>
+              </w:rPr>
+              <w:t>Indirizzo inserito = “Via Giovanni Paolo II”</w:t>
+            </w:r>
+          </w:p>
+          <w:p>
+            <w:pPr>
+              <w:autoSpaceDE w:val="0"/>
+              <w:autoSpaceDN w:val="0"/>
+              <w:adjustRightInd w:val="0"/>
+              <w:rPr>
+                <w:sz w:val="26"/>
+                <w:szCs w:val="26"/>
+              </w:rPr>
+            </w:pPr>
+            <w:r>
+              <w:rPr>
+                <w:sz w:val="26"/>
+                <w:szCs w:val="26"/>
+              </w:rPr>
+              <w:t>Descrizione servizi offerti inserita = “”</w:t>
+            </w:r>
+          </w:p>
+        </w:tc>
+      </w:tr>
+      <w:tr>
+        <w:tc>
+          <w:tcPr>
+            <w:tcW w:w="2263" w:type="dxa"/>
+            <w:shd w:val="clear" w:color="auto" w:fill="8EAADB" w:themeFill="accent1" w:themeFillTint="99"/>
+          </w:tcPr>
+          <w:p>
+            <w:pPr>
+              <w:autoSpaceDE w:val="0"/>
+              <w:autoSpaceDN w:val="0"/>
+              <w:adjustRightInd w:val="0"/>
+              <w:rPr>
+                <w:color w:val="FFFFFF" w:themeColor="background1"/>
+                <w:sz w:val="26"/>
+                <w:szCs w:val="26"/>
+              </w:rPr>
+            </w:pPr>
+            <w:r>
+              <w:rPr>
+                <w:color w:val="FFFFFF" w:themeColor="background1"/>
+                <w:sz w:val="26"/>
+                <w:szCs w:val="26"/>
+              </w:rPr>
+              <w:t>Oracolo</w:t>
+            </w:r>
+          </w:p>
+        </w:tc>
+        <w:tc>
+          <w:tcPr>
+            <w:tcW w:w="7365" w:type="dxa"/>
+          </w:tcPr>
+          <w:p>
+            <w:pPr>
+              <w:autoSpaceDE w:val="0"/>
+              <w:autoSpaceDN w:val="0"/>
+              <w:adjustRightInd w:val="0"/>
+              <w:rPr>
+                <w:sz w:val="26"/>
+                <w:szCs w:val="26"/>
+              </w:rPr>
+            </w:pPr>
+            <w:r>
+              <w:rPr>
+                <w:sz w:val="26"/>
+                <w:szCs w:val="26"/>
+              </w:rPr>
+              <w:t>Verrà visualizzato un messaggio d’errore che invita l’utente a</w:t>
+            </w:r>
+            <w:r>
+              <w:rPr>
+                <w:sz w:val="26"/>
+                <w:szCs w:val="26"/>
+              </w:rPr>
+              <w:t xml:space="preserve">d inserire un </w:t>
+            </w:r>
+            <w:r>
+              <w:rPr>
+                <w:sz w:val="26"/>
+                <w:szCs w:val="26"/>
+              </w:rPr>
+              <w:t>a descrizione dei servizi offerti</w:t>
+            </w:r>
+          </w:p>
+        </w:tc>
+      </w:tr>
+    </w:tbl>
+    <w:p>
+      <w:pPr>
+        <w:autoSpaceDE w:val="0"/>
+        <w:autoSpaceDN w:val="0"/>
+        <w:adjustRightInd w:val="0"/>
+        <w:spacing w:after="0" w:line="240" w:lineRule="auto"/>
+        <w:rPr>
+          <w:sz w:val="32"/>
+        </w:rPr>
+      </w:pPr>
+    </w:p>
+    <w:p>
+      <w:pPr>
+        <w:autoSpaceDE w:val="0"/>
+        <w:autoSpaceDN w:val="0"/>
+        <w:adjustRightInd w:val="0"/>
+        <w:spacing w:after="0" w:line="240" w:lineRule="auto"/>
+        <w:rPr>
+          <w:sz w:val="32"/>
+        </w:rPr>
+      </w:pPr>
+    </w:p>
+    <w:p>
+      <w:pPr>
+        <w:autoSpaceDE w:val="0"/>
+        <w:autoSpaceDN w:val="0"/>
+        <w:adjustRightInd w:val="0"/>
+        <w:spacing w:after="0" w:line="240" w:lineRule="auto"/>
+        <w:rPr>
+          <w:sz w:val="32"/>
+        </w:rPr>
+      </w:pPr>
+    </w:p>
+    <w:p>
+      <w:pPr>
+        <w:autoSpaceDE w:val="0"/>
+        <w:autoSpaceDN w:val="0"/>
+        <w:adjustRightInd w:val="0"/>
+        <w:spacing w:after="0" w:line="240" w:lineRule="auto"/>
+        <w:rPr>
+          <w:sz w:val="32"/>
+        </w:rPr>
+      </w:pPr>
+    </w:p>
+    <w:p>
+      <w:pPr>
+        <w:autoSpaceDE w:val="0"/>
+        <w:autoSpaceDN w:val="0"/>
+        <w:adjustRightInd w:val="0"/>
+        <w:spacing w:after="0" w:line="240" w:lineRule="auto"/>
+        <w:rPr>
+          <w:sz w:val="32"/>
+        </w:rPr>
+      </w:pPr>
+    </w:p>
+    <w:p>
+      <w:pPr>
+        <w:autoSpaceDE w:val="0"/>
+        <w:autoSpaceDN w:val="0"/>
+        <w:adjustRightInd w:val="0"/>
+        <w:spacing w:after="0" w:line="240" w:lineRule="auto"/>
+        <w:rPr>
+          <w:sz w:val="32"/>
+        </w:rPr>
+      </w:pPr>
+    </w:p>
+    <w:tbl>
+      <w:tblPr>
+        <w:tblStyle w:val="Grigliatabella"/>
+        <w:tblW w:w="0" w:type="auto"/>
+        <w:tblLook w:val="04A0" w:firstRow="1" w:lastRow="0" w:firstColumn="1" w:lastColumn="0" w:noHBand="0" w:noVBand="1"/>
+      </w:tblPr>
+      <w:tblGrid>
+        <w:gridCol w:w="2263"/>
+        <w:gridCol w:w="7365"/>
+      </w:tblGrid>
+      <w:tr>
+        <w:tc>
+          <w:tcPr>
+            <w:tcW w:w="2263" w:type="dxa"/>
+            <w:shd w:val="clear" w:color="auto" w:fill="8EAADB" w:themeFill="accent1" w:themeFillTint="99"/>
+          </w:tcPr>
+          <w:p>
+            <w:pPr>
+              <w:autoSpaceDE w:val="0"/>
+              <w:autoSpaceDN w:val="0"/>
+              <w:adjustRightInd w:val="0"/>
+              <w:rPr>
+                <w:color w:val="FFFFFF" w:themeColor="background1"/>
+                <w:sz w:val="26"/>
+                <w:szCs w:val="26"/>
+              </w:rPr>
+            </w:pPr>
+            <w:r>
+              <w:rPr>
+                <w:color w:val="FFFFFF" w:themeColor="background1"/>
+                <w:sz w:val="26"/>
+                <w:szCs w:val="26"/>
+              </w:rPr>
+              <w:t>Test case</w:t>
+            </w:r>
+          </w:p>
+        </w:tc>
+        <w:tc>
+          <w:tcPr>
+            <w:tcW w:w="7365" w:type="dxa"/>
+          </w:tcPr>
+          <w:p>
+            <w:pPr>
+              <w:autoSpaceDE w:val="0"/>
+              <w:autoSpaceDN w:val="0"/>
+              <w:adjustRightInd w:val="0"/>
+              <w:rPr>
+                <w:sz w:val="26"/>
+                <w:szCs w:val="26"/>
+              </w:rPr>
+            </w:pPr>
+            <w:r>
+              <w:rPr>
+                <w:sz w:val="26"/>
+                <w:szCs w:val="26"/>
+              </w:rPr>
+              <w:t>Tes</w:t>
+            </w:r>
+            <w:r>
+              <w:rPr>
+                <w:sz w:val="26"/>
+                <w:szCs w:val="26"/>
+              </w:rPr>
+              <w:t xml:space="preserve">t </w:t>
+            </w:r>
+            <w:r>
+              <w:rPr>
+                <w:sz w:val="26"/>
+                <w:szCs w:val="26"/>
+              </w:rPr>
+              <w:t>Registrazione Completata</w:t>
+            </w:r>
+          </w:p>
+        </w:tc>
+      </w:tr>
+      <w:tr>
+        <w:tc>
+          <w:tcPr>
+            <w:tcW w:w="2263" w:type="dxa"/>
+            <w:shd w:val="clear" w:color="auto" w:fill="8EAADB" w:themeFill="accent1" w:themeFillTint="99"/>
+          </w:tcPr>
+          <w:p>
+            <w:pPr>
+              <w:autoSpaceDE w:val="0"/>
+              <w:autoSpaceDN w:val="0"/>
+              <w:adjustRightInd w:val="0"/>
+              <w:rPr>
+                <w:color w:val="FFFFFF" w:themeColor="background1"/>
+                <w:sz w:val="26"/>
+                <w:szCs w:val="26"/>
+              </w:rPr>
+            </w:pPr>
+            <w:r>
+              <w:rPr>
+                <w:color w:val="FFFFFF" w:themeColor="background1"/>
+                <w:sz w:val="26"/>
+                <w:szCs w:val="26"/>
+              </w:rPr>
+              <w:t>Codice</w:t>
+            </w:r>
+          </w:p>
+        </w:tc>
+        <w:tc>
+          <w:tcPr>
+            <w:tcW w:w="7365" w:type="dxa"/>
+          </w:tcPr>
+          <w:p>
+            <w:pPr>
+              <w:autoSpaceDE w:val="0"/>
+              <w:autoSpaceDN w:val="0"/>
+              <w:adjustRightInd w:val="0"/>
+              <w:rPr>
+                <w:sz w:val="26"/>
+                <w:szCs w:val="26"/>
+              </w:rPr>
+            </w:pPr>
+            <w:r>
+              <w:rPr>
+                <w:sz w:val="26"/>
+                <w:szCs w:val="26"/>
+              </w:rPr>
+              <w:t>3.</w:t>
+            </w:r>
+            <w:r>
+              <w:rPr>
+                <w:sz w:val="26"/>
+                <w:szCs w:val="26"/>
+              </w:rPr>
+              <w:t>10</w:t>
+            </w:r>
+            <w:r>
+              <w:rPr>
+                <w:sz w:val="26"/>
+                <w:szCs w:val="26"/>
+              </w:rPr>
+              <w:t>.1</w:t>
+            </w:r>
+          </w:p>
+        </w:tc>
+      </w:tr>
+      <w:tr>
+        <w:tc>
+          <w:tcPr>
+            <w:tcW w:w="2263" w:type="dxa"/>
+            <w:shd w:val="clear" w:color="auto" w:fill="8EAADB" w:themeFill="accent1" w:themeFillTint="99"/>
+          </w:tcPr>
+          <w:p>
+            <w:pPr>
+              <w:autoSpaceDE w:val="0"/>
+              <w:autoSpaceDN w:val="0"/>
+              <w:adjustRightInd w:val="0"/>
+              <w:rPr>
+                <w:color w:val="FFFFFF" w:themeColor="background1"/>
+                <w:sz w:val="26"/>
+                <w:szCs w:val="26"/>
+              </w:rPr>
+            </w:pPr>
+            <w:r>
+              <w:rPr>
+                <w:color w:val="FFFFFF" w:themeColor="background1"/>
+                <w:sz w:val="26"/>
+                <w:szCs w:val="26"/>
+              </w:rPr>
+              <w:t>Input</w:t>
+            </w:r>
+          </w:p>
+        </w:tc>
+        <w:tc>
+          <w:tcPr>
+            <w:tcW w:w="7365" w:type="dxa"/>
+          </w:tcPr>
+          <w:p>
+            <w:pPr>
+              <w:autoSpaceDE w:val="0"/>
+              <w:autoSpaceDN w:val="0"/>
+              <w:adjustRightInd w:val="0"/>
+              <w:rPr>
+                <w:sz w:val="26"/>
+                <w:szCs w:val="26"/>
+              </w:rPr>
+            </w:pPr>
+            <w:proofErr w:type="gramStart"/>
+            <w:r>
+              <w:rPr>
+                <w:sz w:val="26"/>
+                <w:szCs w:val="26"/>
+              </w:rPr>
+              <w:t>Email</w:t>
+            </w:r>
+            <w:proofErr w:type="gramEnd"/>
+            <w:r>
+              <w:rPr>
+                <w:sz w:val="26"/>
+                <w:szCs w:val="26"/>
+              </w:rPr>
+              <w:t xml:space="preserve"> inserita = “email@dominio.it”</w:t>
+            </w:r>
+          </w:p>
+          <w:p>
+            <w:pPr>
+              <w:autoSpaceDE w:val="0"/>
+              <w:autoSpaceDN w:val="0"/>
+              <w:adjustRightInd w:val="0"/>
+              <w:rPr>
+                <w:sz w:val="26"/>
+                <w:szCs w:val="26"/>
+              </w:rPr>
+            </w:pPr>
+            <w:r>
+              <w:rPr>
+                <w:sz w:val="26"/>
+                <w:szCs w:val="26"/>
+              </w:rPr>
+              <w:t>Partita Iva inserita = “01234567890"</w:t>
+            </w:r>
+          </w:p>
+          <w:p>
+            <w:pPr>
+              <w:autoSpaceDE w:val="0"/>
+              <w:autoSpaceDN w:val="0"/>
+              <w:adjustRightInd w:val="0"/>
+              <w:rPr>
+                <w:sz w:val="26"/>
+                <w:szCs w:val="26"/>
+              </w:rPr>
+            </w:pPr>
+            <w:proofErr w:type="gramStart"/>
+            <w:r>
+              <w:rPr>
+                <w:sz w:val="26"/>
+                <w:szCs w:val="26"/>
+              </w:rPr>
+              <w:t>Intestatario officina</w:t>
+            </w:r>
+            <w:proofErr w:type="gramEnd"/>
+            <w:r>
+              <w:rPr>
+                <w:sz w:val="26"/>
+                <w:szCs w:val="26"/>
+              </w:rPr>
+              <w:t xml:space="preserve"> inserito = “Mario Rossi”</w:t>
+            </w:r>
+          </w:p>
+          <w:p>
+            <w:pPr>
+              <w:autoSpaceDE w:val="0"/>
+              <w:autoSpaceDN w:val="0"/>
+              <w:adjustRightInd w:val="0"/>
+              <w:rPr>
+                <w:sz w:val="26"/>
+                <w:szCs w:val="26"/>
+              </w:rPr>
+            </w:pPr>
+            <w:r>
+              <w:rPr>
+                <w:sz w:val="26"/>
+                <w:szCs w:val="26"/>
+              </w:rPr>
+              <w:t>Telefono inserito = “333121212”</w:t>
+            </w:r>
+          </w:p>
+          <w:p>
+            <w:pPr>
+              <w:autoSpaceDE w:val="0"/>
+              <w:autoSpaceDN w:val="0"/>
+              <w:adjustRightInd w:val="0"/>
+              <w:rPr>
+                <w:sz w:val="26"/>
+                <w:szCs w:val="26"/>
+              </w:rPr>
+            </w:pPr>
+            <w:r>
+              <w:rPr>
+                <w:sz w:val="26"/>
+                <w:szCs w:val="26"/>
+              </w:rPr>
+              <w:t>Regione inserita = “Campania”</w:t>
+            </w:r>
+          </w:p>
+          <w:p>
+            <w:pPr>
+              <w:autoSpaceDE w:val="0"/>
+              <w:autoSpaceDN w:val="0"/>
+              <w:adjustRightInd w:val="0"/>
+              <w:rPr>
+                <w:sz w:val="26"/>
+                <w:szCs w:val="26"/>
+              </w:rPr>
+            </w:pPr>
+            <w:r>
+              <w:rPr>
+                <w:sz w:val="26"/>
+                <w:szCs w:val="26"/>
+              </w:rPr>
+              <w:t>Provincia inserita = “Salerno”</w:t>
+            </w:r>
+          </w:p>
+          <w:p>
+            <w:pPr>
+              <w:autoSpaceDE w:val="0"/>
+              <w:autoSpaceDN w:val="0"/>
+              <w:adjustRightInd w:val="0"/>
+              <w:rPr>
+                <w:sz w:val="26"/>
+                <w:szCs w:val="26"/>
+              </w:rPr>
+            </w:pPr>
+            <w:r>
+              <w:rPr>
+                <w:sz w:val="26"/>
+                <w:szCs w:val="26"/>
+              </w:rPr>
+              <w:t>Città inserita = “Fisciano”</w:t>
+            </w:r>
+          </w:p>
+          <w:p>
+            <w:pPr>
+              <w:autoSpaceDE w:val="0"/>
+              <w:autoSpaceDN w:val="0"/>
+              <w:adjustRightInd w:val="0"/>
+              <w:rPr>
+                <w:sz w:val="26"/>
+                <w:szCs w:val="26"/>
+              </w:rPr>
+            </w:pPr>
+            <w:r>
+              <w:rPr>
+                <w:sz w:val="26"/>
+                <w:szCs w:val="26"/>
+              </w:rPr>
+              <w:t>Indirizzo inserito = “Via Giovanni Paolo II”</w:t>
+            </w:r>
+          </w:p>
+          <w:p>
+            <w:pPr>
+              <w:autoSpaceDE w:val="0"/>
+              <w:autoSpaceDN w:val="0"/>
+              <w:adjustRightInd w:val="0"/>
+              <w:rPr>
+                <w:sz w:val="26"/>
+                <w:szCs w:val="26"/>
+              </w:rPr>
+            </w:pPr>
+            <w:r>
+              <w:rPr>
+                <w:sz w:val="26"/>
+                <w:szCs w:val="26"/>
+              </w:rPr>
+              <w:t>Descrizione servizi offerti inserita = “</w:t>
+            </w:r>
+            <w:r>
+              <w:rPr>
+                <w:sz w:val="26"/>
+                <w:szCs w:val="26"/>
+              </w:rPr>
+              <w:t>Revisione veicoli</w:t>
+            </w:r>
+            <w:r>
+              <w:rPr>
+                <w:sz w:val="26"/>
+                <w:szCs w:val="26"/>
+              </w:rPr>
+              <w:t>”</w:t>
+            </w:r>
+          </w:p>
+        </w:tc>
+      </w:tr>
+      <w:tr>
+        <w:tc>
+          <w:tcPr>
+            <w:tcW w:w="2263" w:type="dxa"/>
+            <w:shd w:val="clear" w:color="auto" w:fill="8EAADB" w:themeFill="accent1" w:themeFillTint="99"/>
+          </w:tcPr>
+          <w:p>
+            <w:pPr>
+              <w:autoSpaceDE w:val="0"/>
+              <w:autoSpaceDN w:val="0"/>
+              <w:adjustRightInd w:val="0"/>
+              <w:rPr>
+                <w:color w:val="FFFFFF" w:themeColor="background1"/>
+                <w:sz w:val="26"/>
+                <w:szCs w:val="26"/>
+              </w:rPr>
+            </w:pPr>
+            <w:r>
+              <w:rPr>
+                <w:color w:val="FFFFFF" w:themeColor="background1"/>
+                <w:sz w:val="26"/>
+                <w:szCs w:val="26"/>
+              </w:rPr>
+              <w:t>Oracolo</w:t>
+            </w:r>
+          </w:p>
+        </w:tc>
+        <w:tc>
+          <w:tcPr>
+            <w:tcW w:w="7365" w:type="dxa"/>
+          </w:tcPr>
+          <w:p>
+            <w:pPr>
+              <w:autoSpaceDE w:val="0"/>
+              <w:autoSpaceDN w:val="0"/>
+              <w:adjustRightInd w:val="0"/>
+              <w:rPr>
+                <w:sz w:val="26"/>
+                <w:szCs w:val="26"/>
+              </w:rPr>
+            </w:pPr>
+            <w:r>
+              <w:rPr>
+                <w:sz w:val="26"/>
+                <w:szCs w:val="26"/>
+              </w:rPr>
+              <w:t xml:space="preserve">Verrà visualizzato un messaggio </w:t>
+            </w:r>
+            <w:r>
+              <w:rPr>
+                <w:sz w:val="26"/>
+                <w:szCs w:val="26"/>
+              </w:rPr>
+              <w:t>di conferma che notifica l’utente dell’avvenuta registrazione</w:t>
+            </w:r>
+            <w:bookmarkStart w:id="0" w:name="_GoBack"/>
+            <w:bookmarkEnd w:id="0"/>
+          </w:p>
+        </w:tc>
+      </w:tr>
+    </w:tbl>
+    <w:p>
+      <w:pPr>
+        <w:autoSpaceDE w:val="0"/>
+        <w:autoSpaceDN w:val="0"/>
+        <w:adjustRightInd w:val="0"/>
+        <w:spacing w:after="0" w:line="240" w:lineRule="auto"/>
+        <w:rPr>
+          <w:sz w:val="32"/>
+        </w:rPr>
+      </w:pPr>
+    </w:p>
+    <w:p>
+      <w:pPr>
+        <w:autoSpaceDE w:val="0"/>
+        <w:autoSpaceDN w:val="0"/>
+        <w:adjustRightInd w:val="0"/>
+        <w:spacing w:after="0" w:line="240" w:lineRule="auto"/>
+        <w:rPr>
+          <w:sz w:val="32"/>
+        </w:rPr>
+      </w:pPr>
+    </w:p>
+    <w:p>
+      <w:pPr>
+        <w:autoSpaceDE w:val="0"/>
+        <w:autoSpaceDN w:val="0"/>
+        <w:adjustRightInd w:val="0"/>
+        <w:spacing w:after="0" w:line="240" w:lineRule="auto"/>
+        <w:rPr>
+          <w:sz w:val="32"/>
+        </w:rPr>
+      </w:pPr>
+    </w:p>
+    <w:p>
+      <w:pPr>
+        <w:autoSpaceDE w:val="0"/>
+        <w:autoSpaceDN w:val="0"/>
+        <w:adjustRightInd w:val="0"/>
+        <w:spacing w:after="0" w:line="240" w:lineRule="auto"/>
+        <w:rPr>
+          <w:sz w:val="32"/>
+        </w:rPr>
+      </w:pPr>
+    </w:p>
+    <w:p>
+      <w:pPr>
+        <w:autoSpaceDE w:val="0"/>
+        <w:autoSpaceDN w:val="0"/>
+        <w:adjustRightInd w:val="0"/>
+        <w:spacing w:after="0" w:line="240" w:lineRule="auto"/>
+        <w:rPr>
+          <w:sz w:val="32"/>
+        </w:rPr>
+      </w:pPr>
     </w:p>
     <w:p>
       <w:pPr>
@@ -14774,7 +14069,7 @@
 </file>
 
 <file path=customXml/itemProps1.xml><?xml version="1.0" encoding="utf-8"?>
-<ds:datastoreItem xmlns:ds="http://schemas.openxmlformats.org/officeDocument/2006/customXml" ds:itemID="{5AED6738-38D1-451E-9293-86CDBB211DAA}">
+<ds:datastoreItem xmlns:ds="http://schemas.openxmlformats.org/officeDocument/2006/customXml" ds:itemID="{B0774F0C-428B-4240-853D-24C3A74DA8EF}">
   <ds:schemaRefs>
     <ds:schemaRef ds:uri="http://schemas.openxmlformats.org/officeDocument/2006/bibliography"/>
   </ds:schemaRefs>

</xml_diff>

<commit_message>
Correct organization of deliverable folder
</commit_message>
<xml_diff>
--- a/Work product/Document/Testing/Test Case Specification Document.docx
+++ b/Work product/Document/Testing/Test Case Specification Document.docx
@@ -12,6 +12,7 @@
           <w:szCs w:val="28"/>
         </w:rPr>
       </w:pPr>
+      <w:bookmarkStart w:id="0" w:name="_GoBack"/>
       <w:r>
         <w:rPr>
           <w:rFonts w:asciiTheme="majorHAnsi" w:hAnsiTheme="majorHAnsi" w:cstheme="majorHAnsi"/>
@@ -66,7 +67,7 @@
           <w:noProof/>
         </w:rPr>
         <w:drawing>
-          <wp:inline distT="0" distB="0" distL="0" distR="0" wp14:anchorId="798CC565" wp14:editId="287D9C25">
+          <wp:inline distT="0" distB="0" distL="0" distR="0" wp14:anchorId="6BE684C0" wp14:editId="057FBC94">
             <wp:extent cx="2257425" cy="2257425"/>
             <wp:effectExtent l="0" t="0" r="9525" b="9525"/>
             <wp:docPr id="2" name="Immagine 2"/>
@@ -156,7 +157,7 @@
           <w:noProof/>
         </w:rPr>
         <w:drawing>
-          <wp:inline distT="0" distB="0" distL="0" distR="0" wp14:anchorId="75DBF302" wp14:editId="12067D14">
+          <wp:inline distT="0" distB="0" distL="0" distR="0" wp14:anchorId="107232F0" wp14:editId="0818EB5F">
             <wp:extent cx="895350" cy="868045"/>
             <wp:effectExtent l="0" t="0" r="0" b="8255"/>
             <wp:docPr id="1" name="Immagine 1"/>
@@ -369,6 +370,12 @@
                 <w:rFonts w:asciiTheme="majorHAnsi" w:hAnsiTheme="majorHAnsi" w:cstheme="majorHAnsi"/>
               </w:rPr>
             </w:pPr>
+            <w:r>
+              <w:rPr>
+                <w:rFonts w:asciiTheme="majorHAnsi" w:hAnsiTheme="majorHAnsi" w:cstheme="majorHAnsi"/>
+              </w:rPr>
+              <w:t>0512104540</w:t>
+            </w:r>
           </w:p>
         </w:tc>
       </w:tr>
@@ -473,6 +480,12 @@
                 <w:rFonts w:asciiTheme="majorHAnsi" w:hAnsiTheme="majorHAnsi" w:cstheme="majorHAnsi"/>
               </w:rPr>
             </w:pPr>
+            <w:r>
+              <w:rPr>
+                <w:rFonts w:asciiTheme="majorHAnsi" w:hAnsiTheme="majorHAnsi" w:cstheme="majorHAnsi"/>
+              </w:rPr>
+              <w:t>0512104594</w:t>
+            </w:r>
           </w:p>
         </w:tc>
       </w:tr>
@@ -709,6 +722,7 @@
     <w:p/>
     <w:p/>
     <w:p/>
+    <w:bookmarkEnd w:id="0"/>
     <w:p/>
     <w:p/>
     <w:p/>
@@ -7676,6 +7690,7 @@
                 <w:sz w:val="26"/>
                 <w:szCs w:val="26"/>
               </w:rPr>
+              <w:lastRenderedPageBreak/>
               <w:t>Oracolo</w:t>
             </w:r>
           </w:p>
@@ -8999,6 +9014,7 @@
                 <w:sz w:val="26"/>
                 <w:szCs w:val="26"/>
               </w:rPr>
+              <w:lastRenderedPageBreak/>
               <w:t>Oracolo</w:t>
             </w:r>
           </w:p>
@@ -12185,6 +12201,424 @@
         </w:rPr>
       </w:pPr>
     </w:p>
+    <w:tbl>
+      <w:tblPr>
+        <w:tblStyle w:val="Grigliatabella"/>
+        <w:tblW w:w="0" w:type="auto"/>
+        <w:tblLook w:val="04A0" w:firstRow="1" w:lastRow="0" w:firstColumn="1" w:lastColumn="0" w:noHBand="0" w:noVBand="1"/>
+      </w:tblPr>
+      <w:tblGrid>
+        <w:gridCol w:w="2263"/>
+        <w:gridCol w:w="7365"/>
+      </w:tblGrid>
+      <w:tr>
+        <w:tc>
+          <w:tcPr>
+            <w:tcW w:w="2263" w:type="dxa"/>
+            <w:shd w:val="clear" w:color="auto" w:fill="8EAADB" w:themeFill="accent1" w:themeFillTint="99"/>
+          </w:tcPr>
+          <w:p>
+            <w:pPr>
+              <w:autoSpaceDE w:val="0"/>
+              <w:autoSpaceDN w:val="0"/>
+              <w:adjustRightInd w:val="0"/>
+              <w:rPr>
+                <w:color w:val="FFFFFF" w:themeColor="background1"/>
+                <w:sz w:val="26"/>
+                <w:szCs w:val="26"/>
+              </w:rPr>
+            </w:pPr>
+            <w:r>
+              <w:rPr>
+                <w:color w:val="FFFFFF" w:themeColor="background1"/>
+                <w:sz w:val="26"/>
+                <w:szCs w:val="26"/>
+              </w:rPr>
+              <w:t>Test case</w:t>
+            </w:r>
+          </w:p>
+        </w:tc>
+        <w:tc>
+          <w:tcPr>
+            <w:tcW w:w="7365" w:type="dxa"/>
+          </w:tcPr>
+          <w:p>
+            <w:pPr>
+              <w:autoSpaceDE w:val="0"/>
+              <w:autoSpaceDN w:val="0"/>
+              <w:adjustRightInd w:val="0"/>
+              <w:rPr>
+                <w:sz w:val="26"/>
+                <w:szCs w:val="26"/>
+              </w:rPr>
+            </w:pPr>
+            <w:r>
+              <w:rPr>
+                <w:sz w:val="26"/>
+                <w:szCs w:val="26"/>
+              </w:rPr>
+              <w:t>Tes</w:t>
+            </w:r>
+            <w:r>
+              <w:rPr>
+                <w:sz w:val="26"/>
+                <w:szCs w:val="26"/>
+              </w:rPr>
+              <w:t>t inserimento Servizi Offerti</w:t>
+            </w:r>
+          </w:p>
+        </w:tc>
+      </w:tr>
+      <w:tr>
+        <w:tc>
+          <w:tcPr>
+            <w:tcW w:w="2263" w:type="dxa"/>
+            <w:shd w:val="clear" w:color="auto" w:fill="8EAADB" w:themeFill="accent1" w:themeFillTint="99"/>
+          </w:tcPr>
+          <w:p>
+            <w:pPr>
+              <w:autoSpaceDE w:val="0"/>
+              <w:autoSpaceDN w:val="0"/>
+              <w:adjustRightInd w:val="0"/>
+              <w:rPr>
+                <w:color w:val="FFFFFF" w:themeColor="background1"/>
+                <w:sz w:val="26"/>
+                <w:szCs w:val="26"/>
+              </w:rPr>
+            </w:pPr>
+            <w:r>
+              <w:rPr>
+                <w:color w:val="FFFFFF" w:themeColor="background1"/>
+                <w:sz w:val="26"/>
+                <w:szCs w:val="26"/>
+              </w:rPr>
+              <w:t>Codice</w:t>
+            </w:r>
+          </w:p>
+        </w:tc>
+        <w:tc>
+          <w:tcPr>
+            <w:tcW w:w="7365" w:type="dxa"/>
+          </w:tcPr>
+          <w:p>
+            <w:pPr>
+              <w:autoSpaceDE w:val="0"/>
+              <w:autoSpaceDN w:val="0"/>
+              <w:adjustRightInd w:val="0"/>
+              <w:rPr>
+                <w:sz w:val="26"/>
+                <w:szCs w:val="26"/>
+              </w:rPr>
+            </w:pPr>
+            <w:r>
+              <w:rPr>
+                <w:sz w:val="26"/>
+                <w:szCs w:val="26"/>
+              </w:rPr>
+              <w:t>3.9.1</w:t>
+            </w:r>
+          </w:p>
+        </w:tc>
+      </w:tr>
+      <w:tr>
+        <w:tc>
+          <w:tcPr>
+            <w:tcW w:w="2263" w:type="dxa"/>
+            <w:shd w:val="clear" w:color="auto" w:fill="8EAADB" w:themeFill="accent1" w:themeFillTint="99"/>
+          </w:tcPr>
+          <w:p>
+            <w:pPr>
+              <w:autoSpaceDE w:val="0"/>
+              <w:autoSpaceDN w:val="0"/>
+              <w:adjustRightInd w:val="0"/>
+              <w:rPr>
+                <w:color w:val="FFFFFF" w:themeColor="background1"/>
+                <w:sz w:val="26"/>
+                <w:szCs w:val="26"/>
+              </w:rPr>
+            </w:pPr>
+            <w:r>
+              <w:rPr>
+                <w:color w:val="FFFFFF" w:themeColor="background1"/>
+                <w:sz w:val="26"/>
+                <w:szCs w:val="26"/>
+              </w:rPr>
+              <w:t>Input</w:t>
+            </w:r>
+          </w:p>
+        </w:tc>
+        <w:tc>
+          <w:tcPr>
+            <w:tcW w:w="7365" w:type="dxa"/>
+          </w:tcPr>
+          <w:p>
+            <w:pPr>
+              <w:autoSpaceDE w:val="0"/>
+              <w:autoSpaceDN w:val="0"/>
+              <w:adjustRightInd w:val="0"/>
+              <w:rPr>
+                <w:sz w:val="26"/>
+                <w:szCs w:val="26"/>
+              </w:rPr>
+            </w:pPr>
+            <w:proofErr w:type="gramStart"/>
+            <w:r>
+              <w:rPr>
+                <w:sz w:val="26"/>
+                <w:szCs w:val="26"/>
+              </w:rPr>
+              <w:t>Email</w:t>
+            </w:r>
+            <w:proofErr w:type="gramEnd"/>
+            <w:r>
+              <w:rPr>
+                <w:sz w:val="26"/>
+                <w:szCs w:val="26"/>
+              </w:rPr>
+              <w:t xml:space="preserve"> inserita = “email@dominio.it”</w:t>
+            </w:r>
+          </w:p>
+          <w:p>
+            <w:pPr>
+              <w:autoSpaceDE w:val="0"/>
+              <w:autoSpaceDN w:val="0"/>
+              <w:adjustRightInd w:val="0"/>
+              <w:rPr>
+                <w:sz w:val="26"/>
+                <w:szCs w:val="26"/>
+              </w:rPr>
+            </w:pPr>
+            <w:r>
+              <w:rPr>
+                <w:sz w:val="26"/>
+                <w:szCs w:val="26"/>
+              </w:rPr>
+              <w:t>Partita Iva inserita = “01234567890"</w:t>
+            </w:r>
+          </w:p>
+          <w:p>
+            <w:pPr>
+              <w:autoSpaceDE w:val="0"/>
+              <w:autoSpaceDN w:val="0"/>
+              <w:adjustRightInd w:val="0"/>
+              <w:rPr>
+                <w:sz w:val="26"/>
+                <w:szCs w:val="26"/>
+              </w:rPr>
+            </w:pPr>
+            <w:proofErr w:type="gramStart"/>
+            <w:r>
+              <w:rPr>
+                <w:sz w:val="26"/>
+                <w:szCs w:val="26"/>
+              </w:rPr>
+              <w:t>Intestatario officina</w:t>
+            </w:r>
+            <w:proofErr w:type="gramEnd"/>
+            <w:r>
+              <w:rPr>
+                <w:sz w:val="26"/>
+                <w:szCs w:val="26"/>
+              </w:rPr>
+              <w:t xml:space="preserve"> inserito = “Mario Rossi”</w:t>
+            </w:r>
+          </w:p>
+          <w:p>
+            <w:pPr>
+              <w:autoSpaceDE w:val="0"/>
+              <w:autoSpaceDN w:val="0"/>
+              <w:adjustRightInd w:val="0"/>
+              <w:rPr>
+                <w:sz w:val="26"/>
+                <w:szCs w:val="26"/>
+              </w:rPr>
+            </w:pPr>
+            <w:r>
+              <w:rPr>
+                <w:sz w:val="26"/>
+                <w:szCs w:val="26"/>
+              </w:rPr>
+              <w:t>Telefono inserito = “333121212”</w:t>
+            </w:r>
+          </w:p>
+          <w:p>
+            <w:pPr>
+              <w:autoSpaceDE w:val="0"/>
+              <w:autoSpaceDN w:val="0"/>
+              <w:adjustRightInd w:val="0"/>
+              <w:rPr>
+                <w:sz w:val="26"/>
+                <w:szCs w:val="26"/>
+              </w:rPr>
+            </w:pPr>
+            <w:r>
+              <w:rPr>
+                <w:sz w:val="26"/>
+                <w:szCs w:val="26"/>
+              </w:rPr>
+              <w:t>Regione inserita = “Campania”</w:t>
+            </w:r>
+          </w:p>
+          <w:p>
+            <w:pPr>
+              <w:autoSpaceDE w:val="0"/>
+              <w:autoSpaceDN w:val="0"/>
+              <w:adjustRightInd w:val="0"/>
+              <w:rPr>
+                <w:sz w:val="26"/>
+                <w:szCs w:val="26"/>
+              </w:rPr>
+            </w:pPr>
+            <w:r>
+              <w:rPr>
+                <w:sz w:val="26"/>
+                <w:szCs w:val="26"/>
+              </w:rPr>
+              <w:t>Provincia inserita = “Salerno”</w:t>
+            </w:r>
+          </w:p>
+          <w:p>
+            <w:pPr>
+              <w:autoSpaceDE w:val="0"/>
+              <w:autoSpaceDN w:val="0"/>
+              <w:adjustRightInd w:val="0"/>
+              <w:rPr>
+                <w:sz w:val="26"/>
+                <w:szCs w:val="26"/>
+              </w:rPr>
+            </w:pPr>
+            <w:r>
+              <w:rPr>
+                <w:sz w:val="26"/>
+                <w:szCs w:val="26"/>
+              </w:rPr>
+              <w:t>Città inserita = “Fisciano”</w:t>
+            </w:r>
+          </w:p>
+          <w:p>
+            <w:pPr>
+              <w:autoSpaceDE w:val="0"/>
+              <w:autoSpaceDN w:val="0"/>
+              <w:adjustRightInd w:val="0"/>
+              <w:rPr>
+                <w:sz w:val="26"/>
+                <w:szCs w:val="26"/>
+              </w:rPr>
+            </w:pPr>
+            <w:r>
+              <w:rPr>
+                <w:sz w:val="26"/>
+                <w:szCs w:val="26"/>
+              </w:rPr>
+              <w:t>Indirizzo inserito = “</w:t>
+            </w:r>
+            <w:proofErr w:type="spellStart"/>
+            <w:r>
+              <w:rPr>
+                <w:sz w:val="26"/>
+                <w:szCs w:val="26"/>
+              </w:rPr>
+              <w:t>shfljsahfjhsaf</w:t>
+            </w:r>
+            <w:proofErr w:type="spellEnd"/>
+            <w:r>
+              <w:rPr>
+                <w:sz w:val="26"/>
+                <w:szCs w:val="26"/>
+              </w:rPr>
+              <w:t>”</w:t>
+            </w:r>
+          </w:p>
+          <w:p>
+            <w:pPr>
+              <w:autoSpaceDE w:val="0"/>
+              <w:autoSpaceDN w:val="0"/>
+              <w:adjustRightInd w:val="0"/>
+              <w:rPr>
+                <w:sz w:val="26"/>
+                <w:szCs w:val="26"/>
+              </w:rPr>
+            </w:pPr>
+            <w:r>
+              <w:rPr>
+                <w:sz w:val="26"/>
+                <w:szCs w:val="26"/>
+              </w:rPr>
+              <w:t>Descrizione servizi offerti inserita = “”</w:t>
+            </w:r>
+          </w:p>
+        </w:tc>
+      </w:tr>
+      <w:tr>
+        <w:tc>
+          <w:tcPr>
+            <w:tcW w:w="2263" w:type="dxa"/>
+            <w:shd w:val="clear" w:color="auto" w:fill="8EAADB" w:themeFill="accent1" w:themeFillTint="99"/>
+          </w:tcPr>
+          <w:p>
+            <w:pPr>
+              <w:autoSpaceDE w:val="0"/>
+              <w:autoSpaceDN w:val="0"/>
+              <w:adjustRightInd w:val="0"/>
+              <w:rPr>
+                <w:color w:val="FFFFFF" w:themeColor="background1"/>
+                <w:sz w:val="26"/>
+                <w:szCs w:val="26"/>
+              </w:rPr>
+            </w:pPr>
+            <w:r>
+              <w:rPr>
+                <w:color w:val="FFFFFF" w:themeColor="background1"/>
+                <w:sz w:val="26"/>
+                <w:szCs w:val="26"/>
+              </w:rPr>
+              <w:t>Oracolo</w:t>
+            </w:r>
+          </w:p>
+        </w:tc>
+        <w:tc>
+          <w:tcPr>
+            <w:tcW w:w="7365" w:type="dxa"/>
+          </w:tcPr>
+          <w:p>
+            <w:pPr>
+              <w:autoSpaceDE w:val="0"/>
+              <w:autoSpaceDN w:val="0"/>
+              <w:adjustRightInd w:val="0"/>
+              <w:rPr>
+                <w:sz w:val="26"/>
+                <w:szCs w:val="26"/>
+              </w:rPr>
+            </w:pPr>
+            <w:r>
+              <w:rPr>
+                <w:sz w:val="26"/>
+                <w:szCs w:val="26"/>
+              </w:rPr>
+              <w:t>Verrà visualizzato un messaggio d’errore che invita l’utente a</w:t>
+            </w:r>
+            <w:r>
+              <w:rPr>
+                <w:sz w:val="26"/>
+                <w:szCs w:val="26"/>
+              </w:rPr>
+              <w:t xml:space="preserve"> selezionare un indirizzo valido dall’elenco</w:t>
+            </w:r>
+          </w:p>
+        </w:tc>
+      </w:tr>
+    </w:tbl>
+    <w:p>
+      <w:pPr>
+        <w:autoSpaceDE w:val="0"/>
+        <w:autoSpaceDN w:val="0"/>
+        <w:adjustRightInd w:val="0"/>
+        <w:spacing w:after="0" w:line="240" w:lineRule="auto"/>
+        <w:rPr>
+          <w:sz w:val="32"/>
+        </w:rPr>
+      </w:pPr>
+    </w:p>
     <w:p>
       <w:pPr>
         <w:autoSpaceDE w:val="0"/>
@@ -12317,7 +12751,14 @@
                 <w:sz w:val="26"/>
                 <w:szCs w:val="26"/>
               </w:rPr>
-              <w:t>3.9.1</w:t>
+              <w:t>3.9.</w:t>
+            </w:r>
+            <w:r>
+              <w:rPr>
+                <w:sz w:val="26"/>
+                <w:szCs w:val="26"/>
+              </w:rPr>
+              <w:t>2</w:t>
             </w:r>
           </w:p>
         </w:tc>
@@ -12730,14 +13171,7 @@
                 <w:sz w:val="26"/>
                 <w:szCs w:val="26"/>
               </w:rPr>
-              <w:t xml:space="preserve">t </w:t>
-            </w:r>
-            <w:r>
-              <w:rPr>
-                <w:sz w:val="26"/>
-                <w:szCs w:val="26"/>
-              </w:rPr>
-              <w:t>Registrazione Completata</w:t>
+              <w:t>t Registrazione Completata</w:t>
             </w:r>
           </w:p>
         </w:tc>
@@ -12788,21 +13222,7 @@
                 <w:sz w:val="26"/>
                 <w:szCs w:val="26"/>
               </w:rPr>
-              <w:t>3.</w:t>
-            </w:r>
-            <w:r>
-              <w:rPr>
-                <w:sz w:val="26"/>
-                <w:szCs w:val="26"/>
-              </w:rPr>
-              <w:t>10</w:t>
-            </w:r>
-            <w:r>
-              <w:rPr>
-                <w:sz w:val="26"/>
-                <w:szCs w:val="26"/>
-              </w:rPr>
-              <w:t>.1</w:t>
+              <w:t>3.10.1</w:t>
             </w:r>
           </w:p>
         </w:tc>
@@ -12961,6 +13381,7 @@
                 <w:sz w:val="26"/>
                 <w:szCs w:val="26"/>
               </w:rPr>
+              <w:lastRenderedPageBreak/>
               <w:t>Provincia inserita = “Salerno”</w:t>
             </w:r>
           </w:p>
@@ -13015,21 +13436,7 @@
                 <w:sz w:val="26"/>
                 <w:szCs w:val="26"/>
               </w:rPr>
-              <w:t>Descrizione servizi offerti inserita = “</w:t>
-            </w:r>
-            <w:r>
-              <w:rPr>
-                <w:sz w:val="26"/>
-                <w:szCs w:val="26"/>
-              </w:rPr>
-              <w:t>Revisione veicoli</w:t>
-            </w:r>
-            <w:r>
-              <w:rPr>
-                <w:sz w:val="26"/>
-                <w:szCs w:val="26"/>
-              </w:rPr>
-              <w:t>”</w:t>
+              <w:t>Descrizione servizi offerti inserita = “Revisione veicoli”</w:t>
             </w:r>
           </w:p>
         </w:tc>
@@ -13057,6 +13464,7 @@
                 <w:sz w:val="26"/>
                 <w:szCs w:val="26"/>
               </w:rPr>
+              <w:lastRenderedPageBreak/>
               <w:t>Oracolo</w:t>
             </w:r>
           </w:p>
@@ -13089,8 +13497,6 @@
               </w:rPr>
               <w:t>di conferma che notifica l’utente dell’avvenuta registrazione</w:t>
             </w:r>
-            <w:bookmarkStart w:id="0" w:name="_GoBack"/>
-            <w:bookmarkEnd w:id="0"/>
           </w:p>
         </w:tc>
       </w:tr>
@@ -14069,7 +14475,7 @@
 </file>
 
 <file path=customXml/itemProps1.xml><?xml version="1.0" encoding="utf-8"?>
-<ds:datastoreItem xmlns:ds="http://schemas.openxmlformats.org/officeDocument/2006/customXml" ds:itemID="{B0774F0C-428B-4240-853D-24C3A74DA8EF}">
+<ds:datastoreItem xmlns:ds="http://schemas.openxmlformats.org/officeDocument/2006/customXml" ds:itemID="{B979AAD0-21CD-4B5D-B4A3-C005B7AB5E79}">
   <ds:schemaRefs>
     <ds:schemaRef ds:uri="http://schemas.openxmlformats.org/officeDocument/2006/bibliography"/>
   </ds:schemaRefs>

</xml_diff>